<commit_message>
need to modify architecture-findPath
</commit_message>
<xml_diff>
--- a/Open Source SW Project - Team5.docx
+++ b/Open Source SW Project - Team5.docx
@@ -3823,21 +3823,1212 @@
     <w:p>
       <w:pPr>
         <w:pStyle w:val="a4"/>
+        <w:numPr>
+          <w:ilvl w:val="2"/>
+          <w:numId w:val="2"/>
+        </w:numPr>
         <w:ind w:leftChars="0"/>
         <w:rPr>
-          <w:sz w:val="22"/>
+          <w:szCs w:val="20"/>
+        </w:rPr>
+      </w:pPr>
+      <w:r>
+        <w:rPr>
+          <w:rFonts w:hint="eastAsia"/>
+          <w:szCs w:val="20"/>
+        </w:rPr>
+        <w:t>S</w:t>
+      </w:r>
+      <w:r>
+        <w:rPr>
+          <w:szCs w:val="20"/>
+        </w:rPr>
+        <w:t>erver</w:t>
+      </w:r>
+      <w:r>
+        <w:rPr>
+          <w:rFonts w:hint="eastAsia"/>
+          <w:szCs w:val="20"/>
+        </w:rPr>
+        <w:t xml:space="preserve">와 </w:t>
+      </w:r>
+      <w:r>
+        <w:rPr>
+          <w:szCs w:val="20"/>
+        </w:rPr>
+        <w:t>Client</w:t>
+      </w:r>
+    </w:p>
+    <w:p>
+      <w:pPr>
+        <w:pStyle w:val="a4"/>
+        <w:ind w:leftChars="0" w:left="1160"/>
+        <w:rPr>
+          <w:rFonts w:hint="eastAsia"/>
+          <w:szCs w:val="20"/>
+        </w:rPr>
+      </w:pPr>
+      <w:r>
+        <w:rPr>
+          <w:szCs w:val="20"/>
+        </w:rPr>
+        <w:t>Server</w:t>
+      </w:r>
+      <w:r>
+        <w:rPr>
+          <w:rFonts w:hint="eastAsia"/>
+          <w:szCs w:val="20"/>
+        </w:rPr>
+        <w:t xml:space="preserve">와 </w:t>
+      </w:r>
+      <w:r>
+        <w:rPr>
+          <w:szCs w:val="20"/>
+        </w:rPr>
+        <w:t>Client</w:t>
+      </w:r>
+      <w:r>
+        <w:rPr>
+          <w:rFonts w:hint="eastAsia"/>
+          <w:szCs w:val="20"/>
+        </w:rPr>
+        <w:t xml:space="preserve">가 </w:t>
+      </w:r>
+      <w:r>
+        <w:rPr>
+          <w:szCs w:val="20"/>
+        </w:rPr>
+        <w:t>TCP</w:t>
+      </w:r>
+      <w:r>
+        <w:rPr>
+          <w:rFonts w:hint="eastAsia"/>
+          <w:szCs w:val="20"/>
+        </w:rPr>
+        <w:t>통신을 하도록 했다.</w:t>
+      </w:r>
+      <w:r>
+        <w:rPr>
+          <w:szCs w:val="20"/>
+        </w:rPr>
+        <w:t xml:space="preserve"> Android App</w:t>
+      </w:r>
+      <w:r>
+        <w:rPr>
+          <w:rFonts w:hint="eastAsia"/>
+          <w:szCs w:val="20"/>
+        </w:rPr>
+        <w:t xml:space="preserve">의 형태로 사용자에게 </w:t>
+      </w:r>
+      <w:r>
+        <w:rPr>
+          <w:szCs w:val="20"/>
+        </w:rPr>
+        <w:t>UI</w:t>
+      </w:r>
+      <w:r>
+        <w:rPr>
+          <w:rFonts w:hint="eastAsia"/>
+          <w:szCs w:val="20"/>
+        </w:rPr>
+        <w:t xml:space="preserve">를 제공하며 </w:t>
+      </w:r>
+      <w:r>
+        <w:rPr>
+          <w:szCs w:val="20"/>
+        </w:rPr>
+        <w:t>Server</w:t>
+      </w:r>
+      <w:r>
+        <w:rPr>
+          <w:rFonts w:hint="eastAsia"/>
+          <w:szCs w:val="20"/>
+        </w:rPr>
+        <w:t xml:space="preserve">에게 통신을 하면 </w:t>
+      </w:r>
+      <w:r>
+        <w:rPr>
+          <w:szCs w:val="20"/>
+        </w:rPr>
+        <w:t>Server</w:t>
+      </w:r>
+      <w:r>
+        <w:rPr>
+          <w:rFonts w:hint="eastAsia"/>
+          <w:szCs w:val="20"/>
+        </w:rPr>
+        <w:t xml:space="preserve">는 경로추천을 하여 다시 </w:t>
+      </w:r>
+      <w:r>
+        <w:rPr>
+          <w:szCs w:val="20"/>
+        </w:rPr>
+        <w:t>Client</w:t>
+      </w:r>
+      <w:r>
+        <w:rPr>
+          <w:rFonts w:hint="eastAsia"/>
+          <w:szCs w:val="20"/>
+        </w:rPr>
+        <w:t>에게 보낸다.</w:t>
+      </w:r>
+    </w:p>
+    <w:p>
+      <w:pPr>
+        <w:pStyle w:val="a4"/>
+        <w:numPr>
+          <w:ilvl w:val="2"/>
+          <w:numId w:val="2"/>
+        </w:numPr>
+        <w:ind w:leftChars="0"/>
+        <w:rPr>
+          <w:szCs w:val="20"/>
+        </w:rPr>
+      </w:pPr>
+      <w:r>
+        <w:rPr>
+          <w:rFonts w:hint="eastAsia"/>
+          <w:szCs w:val="20"/>
+        </w:rPr>
+        <w:t>전체</w:t>
+      </w:r>
+      <w:r>
+        <w:rPr>
+          <w:rFonts w:hint="eastAsia"/>
+          <w:noProof/>
+          <w:szCs w:val="20"/>
+        </w:rPr>
+        <w:drawing>
+          <wp:anchor distT="0" distB="0" distL="114300" distR="114300" simplePos="0" relativeHeight="251658240" behindDoc="1" locked="0" layoutInCell="1" allowOverlap="1">
+            <wp:simplePos x="0" y="0"/>
+            <wp:positionH relativeFrom="column">
+              <wp:posOffset>504825</wp:posOffset>
+            </wp:positionH>
+            <wp:positionV relativeFrom="paragraph">
+              <wp:posOffset>1270</wp:posOffset>
+            </wp:positionV>
+            <wp:extent cx="4695825" cy="1162050"/>
+            <wp:effectExtent l="0" t="0" r="9525" b="0"/>
+            <wp:wrapTopAndBottom/>
+            <wp:docPr id="2" name="그림 2"/>
+            <wp:cNvGraphicFramePr>
+              <a:graphicFrameLocks xmlns:a="http://schemas.openxmlformats.org/drawingml/2006/main" noChangeAspect="1"/>
+            </wp:cNvGraphicFramePr>
+            <a:graphic xmlns:a="http://schemas.openxmlformats.org/drawingml/2006/main">
+              <a:graphicData uri="http://schemas.openxmlformats.org/drawingml/2006/picture">
+                <pic:pic xmlns:pic="http://schemas.openxmlformats.org/drawingml/2006/picture">
+                  <pic:nvPicPr>
+                    <pic:cNvPr id="2" name="Model1!ClassDiagram1_1.jpg"/>
+                    <pic:cNvPicPr/>
+                  </pic:nvPicPr>
+                  <pic:blipFill>
+                    <a:blip r:embed="rId14">
+                      <a:extLst>
+                        <a:ext uri="{28A0092B-C50C-407E-A947-70E740481C1C}">
+                          <a14:useLocalDpi xmlns:a14="http://schemas.microsoft.com/office/drawing/2010/main" val="0"/>
+                        </a:ext>
+                      </a:extLst>
+                    </a:blip>
+                    <a:stretch>
+                      <a:fillRect/>
+                    </a:stretch>
+                  </pic:blipFill>
+                  <pic:spPr>
+                    <a:xfrm>
+                      <a:off x="0" y="0"/>
+                      <a:ext cx="4695825" cy="1162050"/>
+                    </a:xfrm>
+                    <a:prstGeom prst="rect">
+                      <a:avLst/>
+                    </a:prstGeom>
+                  </pic:spPr>
+                </pic:pic>
+              </a:graphicData>
+            </a:graphic>
+          </wp:anchor>
+        </w:drawing>
+      </w:r>
+      <w:r>
+        <w:rPr>
+          <w:rFonts w:hint="eastAsia"/>
+          <w:szCs w:val="20"/>
+        </w:rPr>
+        <w:t xml:space="preserve"> </w:t>
+      </w:r>
+      <w:r>
+        <w:rPr>
+          <w:szCs w:val="20"/>
+        </w:rPr>
+        <w:t xml:space="preserve">Class Diagram </w:t>
+      </w:r>
+    </w:p>
+    <w:p>
+      <w:pPr>
+        <w:pStyle w:val="a4"/>
+        <w:ind w:leftChars="0" w:left="1160"/>
+        <w:rPr>
+          <w:strike/>
+          <w:color w:val="FF0000"/>
+          <w:szCs w:val="20"/>
+        </w:rPr>
+      </w:pPr>
+      <w:r>
+        <w:rPr>
+          <w:rFonts w:hint="eastAsia"/>
+          <w:szCs w:val="20"/>
+        </w:rPr>
+        <w:t>다음은 S</w:t>
+      </w:r>
+      <w:r>
+        <w:rPr>
+          <w:szCs w:val="20"/>
+        </w:rPr>
+        <w:t>erver</w:t>
+      </w:r>
+      <w:r>
+        <w:rPr>
+          <w:rFonts w:hint="eastAsia"/>
+          <w:szCs w:val="20"/>
+        </w:rPr>
+        <w:t xml:space="preserve">에 해당하는 </w:t>
+      </w:r>
+      <w:r>
+        <w:rPr>
+          <w:szCs w:val="20"/>
+        </w:rPr>
+        <w:t>class Diagram</w:t>
+      </w:r>
+      <w:r>
+        <w:rPr>
+          <w:rFonts w:hint="eastAsia"/>
+          <w:szCs w:val="20"/>
+        </w:rPr>
+        <w:t>이다.</w:t>
+      </w:r>
+      <w:r>
+        <w:rPr>
+          <w:szCs w:val="20"/>
+        </w:rPr>
+        <w:t xml:space="preserve"> </w:t>
+      </w:r>
+      <w:r>
+        <w:rPr>
+          <w:rFonts w:hint="eastAsia"/>
+          <w:strike/>
+          <w:color w:val="FF0000"/>
+          <w:szCs w:val="20"/>
+        </w:rPr>
+        <w:t xml:space="preserve">경로 추천 기능이 본 프로젝트의 핵심이기 때문에 </w:t>
+      </w:r>
+      <w:r>
+        <w:rPr>
+          <w:strike/>
+          <w:color w:val="FF0000"/>
+          <w:szCs w:val="20"/>
+        </w:rPr>
+        <w:t>Server</w:t>
+      </w:r>
+      <w:r>
+        <w:rPr>
+          <w:rFonts w:hint="eastAsia"/>
+          <w:strike/>
+          <w:color w:val="FF0000"/>
+          <w:szCs w:val="20"/>
+        </w:rPr>
+        <w:t>에 들어가는 코드만 넣는다.</w:t>
+      </w:r>
+    </w:p>
+    <w:p>
+      <w:pPr>
+        <w:pStyle w:val="a4"/>
+        <w:ind w:leftChars="0" w:left="1160"/>
+        <w:rPr>
+          <w:rFonts w:hint="eastAsia"/>
+          <w:szCs w:val="20"/>
+        </w:rPr>
+      </w:pPr>
+    </w:p>
+    <w:p>
+      <w:pPr>
+        <w:pStyle w:val="a4"/>
+        <w:ind w:leftChars="0"/>
+        <w:rPr>
+          <w:szCs w:val="20"/>
+        </w:rPr>
+      </w:pPr>
+      <w:r>
+        <w:rPr>
+          <w:rFonts w:hint="eastAsia"/>
+          <w:noProof/>
+          <w:szCs w:val="20"/>
+        </w:rPr>
+        <w:drawing>
+          <wp:inline distT="0" distB="0" distL="0" distR="0">
+            <wp:extent cx="5731510" cy="4154170"/>
+            <wp:effectExtent l="0" t="0" r="2540" b="0"/>
+            <wp:docPr id="3" name="그림 3"/>
+            <wp:cNvGraphicFramePr>
+              <a:graphicFrameLocks xmlns:a="http://schemas.openxmlformats.org/drawingml/2006/main" noChangeAspect="1"/>
+            </wp:cNvGraphicFramePr>
+            <a:graphic xmlns:a="http://schemas.openxmlformats.org/drawingml/2006/main">
+              <a:graphicData uri="http://schemas.openxmlformats.org/drawingml/2006/picture">
+                <pic:pic xmlns:pic="http://schemas.openxmlformats.org/drawingml/2006/picture">
+                  <pic:nvPicPr>
+                    <pic:cNvPr id="3" name="Model2!all_2.jpg"/>
+                    <pic:cNvPicPr/>
+                  </pic:nvPicPr>
+                  <pic:blipFill>
+                    <a:blip r:embed="rId15" cstate="print">
+                      <a:extLst>
+                        <a:ext uri="{28A0092B-C50C-407E-A947-70E740481C1C}">
+                          <a14:useLocalDpi xmlns:a14="http://schemas.microsoft.com/office/drawing/2010/main" val="0"/>
+                        </a:ext>
+                      </a:extLst>
+                    </a:blip>
+                    <a:stretch>
+                      <a:fillRect/>
+                    </a:stretch>
+                  </pic:blipFill>
+                  <pic:spPr>
+                    <a:xfrm>
+                      <a:off x="0" y="0"/>
+                      <a:ext cx="5731510" cy="4154170"/>
+                    </a:xfrm>
+                    <a:prstGeom prst="rect">
+                      <a:avLst/>
+                    </a:prstGeom>
+                  </pic:spPr>
+                </pic:pic>
+              </a:graphicData>
+            </a:graphic>
+          </wp:inline>
+        </w:drawing>
+      </w:r>
+    </w:p>
+    <w:p>
+      <w:pPr>
+        <w:pStyle w:val="a4"/>
+        <w:numPr>
+          <w:ilvl w:val="2"/>
+          <w:numId w:val="2"/>
+        </w:numPr>
+        <w:ind w:leftChars="0"/>
+        <w:rPr>
+          <w:szCs w:val="20"/>
+        </w:rPr>
+      </w:pPr>
+      <w:r>
+        <w:rPr>
+          <w:noProof/>
+          <w:szCs w:val="20"/>
+        </w:rPr>
+        <w:lastRenderedPageBreak/>
+        <w:t>App</w:t>
+      </w:r>
+    </w:p>
+    <w:p>
+      <w:pPr>
+        <w:pStyle w:val="a4"/>
+        <w:ind w:leftChars="0" w:left="1160"/>
+        <w:rPr>
+          <w:rFonts w:hint="eastAsia"/>
+          <w:szCs w:val="20"/>
+        </w:rPr>
+      </w:pPr>
+      <w:r>
+        <w:rPr>
+          <w:rFonts w:hint="eastAsia"/>
+          <w:szCs w:val="20"/>
+        </w:rPr>
+        <w:t>m</w:t>
+      </w:r>
+      <w:r>
+        <w:rPr>
+          <w:szCs w:val="20"/>
+        </w:rPr>
+        <w:t>ain</w:t>
+      </w:r>
+      <w:r>
+        <w:rPr>
+          <w:rFonts w:hint="eastAsia"/>
+          <w:szCs w:val="20"/>
+        </w:rPr>
+        <w:t xml:space="preserve">함수는 </w:t>
+      </w:r>
+      <w:r>
+        <w:rPr>
+          <w:szCs w:val="20"/>
+        </w:rPr>
+        <w:t xml:space="preserve">App </w:t>
+      </w:r>
+      <w:r>
+        <w:rPr>
+          <w:rFonts w:hint="eastAsia"/>
+          <w:szCs w:val="20"/>
+        </w:rPr>
+        <w:t xml:space="preserve">클래스 내부에 있으며 처음 </w:t>
+      </w:r>
+      <w:r>
+        <w:rPr>
+          <w:szCs w:val="20"/>
+        </w:rPr>
+        <w:t>Server</w:t>
+      </w:r>
+      <w:r>
+        <w:rPr>
+          <w:rFonts w:hint="eastAsia"/>
+          <w:szCs w:val="20"/>
+        </w:rPr>
+        <w:t xml:space="preserve">를 실행할 경우 파일 읽기와 </w:t>
+      </w:r>
+      <w:r>
+        <w:rPr>
+          <w:szCs w:val="20"/>
+        </w:rPr>
+        <w:t xml:space="preserve">TCP </w:t>
+      </w:r>
+      <w:r>
+        <w:rPr>
+          <w:rFonts w:hint="eastAsia"/>
+          <w:szCs w:val="20"/>
+        </w:rPr>
+        <w:t>소켓을 여는 작업을 한다.</w:t>
+      </w:r>
+    </w:p>
+    <w:p>
+      <w:pPr>
+        <w:pStyle w:val="a4"/>
+        <w:ind w:leftChars="0" w:left="1160"/>
+        <w:rPr>
+          <w:rFonts w:hint="eastAsia"/>
+          <w:szCs w:val="20"/>
+        </w:rPr>
+      </w:pPr>
+      <w:r>
+        <w:rPr>
+          <w:rFonts w:hint="eastAsia"/>
+          <w:noProof/>
+          <w:szCs w:val="20"/>
+        </w:rPr>
+        <w:drawing>
+          <wp:inline distT="0" distB="0" distL="0" distR="0">
+            <wp:extent cx="2294021" cy="3352800"/>
+            <wp:effectExtent l="0" t="0" r="0" b="0"/>
+            <wp:docPr id="12" name="그림 12"/>
+            <wp:cNvGraphicFramePr>
+              <a:graphicFrameLocks xmlns:a="http://schemas.openxmlformats.org/drawingml/2006/main" noChangeAspect="1"/>
+            </wp:cNvGraphicFramePr>
+            <a:graphic xmlns:a="http://schemas.openxmlformats.org/drawingml/2006/main">
+              <a:graphicData uri="http://schemas.openxmlformats.org/drawingml/2006/picture">
+                <pic:pic xmlns:pic="http://schemas.openxmlformats.org/drawingml/2006/picture">
+                  <pic:nvPicPr>
+                    <pic:cNvPr id="12" name="Model3!App_3.jpg"/>
+                    <pic:cNvPicPr/>
+                  </pic:nvPicPr>
+                  <pic:blipFill rotWithShape="1">
+                    <a:blip r:embed="rId16">
+                      <a:extLst>
+                        <a:ext uri="{28A0092B-C50C-407E-A947-70E740481C1C}">
+                          <a14:useLocalDpi xmlns:a14="http://schemas.microsoft.com/office/drawing/2010/main" val="0"/>
+                        </a:ext>
+                      </a:extLst>
+                    </a:blip>
+                    <a:srcRect r="9458" b="6878"/>
+                    <a:stretch/>
+                  </pic:blipFill>
+                  <pic:spPr bwMode="auto">
+                    <a:xfrm>
+                      <a:off x="0" y="0"/>
+                      <a:ext cx="2294021" cy="3352800"/>
+                    </a:xfrm>
+                    <a:prstGeom prst="rect">
+                      <a:avLst/>
+                    </a:prstGeom>
+                    <a:ln>
+                      <a:noFill/>
+                    </a:ln>
+                    <a:extLst>
+                      <a:ext uri="{53640926-AAD7-44D8-BBD7-CCE9431645EC}">
+                        <a14:shadowObscured xmlns:a14="http://schemas.microsoft.com/office/drawing/2010/main"/>
+                      </a:ext>
+                    </a:extLst>
+                  </pic:spPr>
+                </pic:pic>
+              </a:graphicData>
+            </a:graphic>
+          </wp:inline>
+        </w:drawing>
+      </w:r>
+    </w:p>
+    <w:p>
+      <w:pPr>
+        <w:pStyle w:val="a4"/>
+        <w:numPr>
+          <w:ilvl w:val="2"/>
+          <w:numId w:val="2"/>
+        </w:numPr>
+        <w:ind w:leftChars="0"/>
+        <w:rPr>
+          <w:szCs w:val="20"/>
         </w:rPr>
       </w:pPr>
       <w:proofErr w:type="spellStart"/>
       <w:r>
         <w:rPr>
           <w:rFonts w:hint="eastAsia"/>
-          <w:sz w:val="22"/>
-          <w:highlight w:val="yellow"/>
-        </w:rPr>
-        <w:t>ㅇㅇㅇ</w:t>
+          <w:szCs w:val="20"/>
+        </w:rPr>
+        <w:t>f</w:t>
+      </w:r>
+      <w:r>
+        <w:rPr>
+          <w:szCs w:val="20"/>
+        </w:rPr>
+        <w:t>ileIO</w:t>
       </w:r>
       <w:proofErr w:type="spellEnd"/>
+    </w:p>
+    <w:p>
+      <w:pPr>
+        <w:pStyle w:val="a4"/>
+        <w:ind w:leftChars="0" w:left="1160"/>
+        <w:rPr>
+          <w:rFonts w:hint="eastAsia"/>
+          <w:szCs w:val="20"/>
+        </w:rPr>
+      </w:pPr>
+      <w:r>
+        <w:rPr>
+          <w:rFonts w:hint="eastAsia"/>
+          <w:szCs w:val="20"/>
+        </w:rPr>
+        <w:t>c</w:t>
+      </w:r>
+      <w:r>
+        <w:rPr>
+          <w:szCs w:val="20"/>
+        </w:rPr>
+        <w:t>sv</w:t>
+      </w:r>
+      <w:r>
+        <w:rPr>
+          <w:rFonts w:hint="eastAsia"/>
+          <w:szCs w:val="20"/>
+        </w:rPr>
+        <w:t xml:space="preserve">파일과 </w:t>
+      </w:r>
+      <w:proofErr w:type="spellStart"/>
+      <w:r>
+        <w:rPr>
+          <w:rFonts w:hint="eastAsia"/>
+          <w:szCs w:val="20"/>
+        </w:rPr>
+        <w:t>x</w:t>
+      </w:r>
+      <w:r>
+        <w:rPr>
+          <w:szCs w:val="20"/>
+        </w:rPr>
+        <w:t>ls</w:t>
+      </w:r>
+      <w:proofErr w:type="spellEnd"/>
+      <w:r>
+        <w:rPr>
+          <w:rFonts w:hint="eastAsia"/>
+          <w:szCs w:val="20"/>
+        </w:rPr>
+        <w:t>파일을 읽고 쓰는 기능을 담당한다.</w:t>
+      </w:r>
+    </w:p>
+    <w:p>
+      <w:pPr>
+        <w:pStyle w:val="a4"/>
+        <w:ind w:leftChars="0" w:left="1160"/>
+        <w:rPr>
+          <w:rFonts w:hint="eastAsia"/>
+          <w:szCs w:val="20"/>
+        </w:rPr>
+      </w:pPr>
+      <w:r>
+        <w:rPr>
+          <w:rFonts w:hint="eastAsia"/>
+          <w:noProof/>
+          <w:szCs w:val="20"/>
+        </w:rPr>
+        <w:drawing>
+          <wp:inline distT="0" distB="0" distL="0" distR="0">
+            <wp:extent cx="2807368" cy="3127572"/>
+            <wp:effectExtent l="0" t="0" r="0" b="0"/>
+            <wp:docPr id="13" name="그림 13"/>
+            <wp:cNvGraphicFramePr>
+              <a:graphicFrameLocks xmlns:a="http://schemas.openxmlformats.org/drawingml/2006/main" noChangeAspect="1"/>
+            </wp:cNvGraphicFramePr>
+            <a:graphic xmlns:a="http://schemas.openxmlformats.org/drawingml/2006/main">
+              <a:graphicData uri="http://schemas.openxmlformats.org/drawingml/2006/picture">
+                <pic:pic xmlns:pic="http://schemas.openxmlformats.org/drawingml/2006/picture">
+                  <pic:nvPicPr>
+                    <pic:cNvPr id="13" name="Model4!fileIO_4.jpg"/>
+                    <pic:cNvPicPr/>
+                  </pic:nvPicPr>
+                  <pic:blipFill rotWithShape="1">
+                    <a:blip r:embed="rId17">
+                      <a:extLst>
+                        <a:ext uri="{28A0092B-C50C-407E-A947-70E740481C1C}">
+                          <a14:useLocalDpi xmlns:a14="http://schemas.microsoft.com/office/drawing/2010/main" val="0"/>
+                        </a:ext>
+                      </a:extLst>
+                    </a:blip>
+                    <a:srcRect r="8245" b="8372"/>
+                    <a:stretch/>
+                  </pic:blipFill>
+                  <pic:spPr bwMode="auto">
+                    <a:xfrm>
+                      <a:off x="0" y="0"/>
+                      <a:ext cx="2812682" cy="3133492"/>
+                    </a:xfrm>
+                    <a:prstGeom prst="rect">
+                      <a:avLst/>
+                    </a:prstGeom>
+                    <a:ln>
+                      <a:noFill/>
+                    </a:ln>
+                    <a:extLst>
+                      <a:ext uri="{53640926-AAD7-44D8-BBD7-CCE9431645EC}">
+                        <a14:shadowObscured xmlns:a14="http://schemas.microsoft.com/office/drawing/2010/main"/>
+                      </a:ext>
+                    </a:extLst>
+                  </pic:spPr>
+                </pic:pic>
+              </a:graphicData>
+            </a:graphic>
+          </wp:inline>
+        </w:drawing>
+      </w:r>
+    </w:p>
+    <w:p>
+      <w:pPr>
+        <w:pStyle w:val="a4"/>
+        <w:numPr>
+          <w:ilvl w:val="2"/>
+          <w:numId w:val="2"/>
+        </w:numPr>
+        <w:ind w:leftChars="0"/>
+        <w:rPr>
+          <w:szCs w:val="20"/>
+        </w:rPr>
+      </w:pPr>
+      <w:r>
+        <w:rPr>
+          <w:szCs w:val="20"/>
+        </w:rPr>
+        <w:lastRenderedPageBreak/>
+        <w:t>bus</w:t>
+      </w:r>
+    </w:p>
+    <w:p>
+      <w:pPr>
+        <w:pStyle w:val="a4"/>
+        <w:ind w:leftChars="0" w:left="1160"/>
+        <w:rPr>
+          <w:noProof/>
+          <w:szCs w:val="20"/>
+        </w:rPr>
+      </w:pPr>
+      <w:r>
+        <w:rPr>
+          <w:rFonts w:hint="eastAsia"/>
+          <w:szCs w:val="20"/>
+        </w:rPr>
+        <w:t>혼잡도 기반 버스 경로를 추천하기 위한 모든</w:t>
+      </w:r>
+      <w:r>
+        <w:rPr>
+          <w:szCs w:val="20"/>
+        </w:rPr>
+        <w:t xml:space="preserve"> </w:t>
+      </w:r>
+      <w:r>
+        <w:rPr>
+          <w:rFonts w:hint="eastAsia"/>
+          <w:szCs w:val="20"/>
+        </w:rPr>
+        <w:t>버스노선,</w:t>
+      </w:r>
+      <w:r>
+        <w:rPr>
+          <w:szCs w:val="20"/>
+        </w:rPr>
+        <w:t xml:space="preserve"> </w:t>
+      </w:r>
+      <w:r>
+        <w:rPr>
+          <w:rFonts w:hint="eastAsia"/>
+          <w:szCs w:val="20"/>
+        </w:rPr>
+        <w:t>버스 정류장,</w:t>
+      </w:r>
+      <w:r>
+        <w:rPr>
+          <w:szCs w:val="20"/>
+        </w:rPr>
+        <w:t xml:space="preserve"> </w:t>
+      </w:r>
+      <w:r>
+        <w:rPr>
+          <w:rFonts w:hint="eastAsia"/>
+          <w:szCs w:val="20"/>
+        </w:rPr>
+        <w:t>혼잡도 등의 정보를 저장,</w:t>
+      </w:r>
+      <w:r>
+        <w:rPr>
+          <w:szCs w:val="20"/>
+        </w:rPr>
+        <w:t xml:space="preserve"> </w:t>
+      </w:r>
+      <w:r>
+        <w:rPr>
+          <w:rFonts w:hint="eastAsia"/>
+          <w:szCs w:val="20"/>
+        </w:rPr>
+        <w:t>관리한다.</w:t>
+      </w:r>
+    </w:p>
+    <w:p>
+      <w:pPr>
+        <w:pStyle w:val="a4"/>
+        <w:ind w:leftChars="0" w:left="1160"/>
+        <w:rPr>
+          <w:rFonts w:hint="eastAsia"/>
+          <w:szCs w:val="20"/>
+        </w:rPr>
+      </w:pPr>
+      <w:r>
+        <w:rPr>
+          <w:rFonts w:hint="eastAsia"/>
+          <w:noProof/>
+          <w:szCs w:val="20"/>
+        </w:rPr>
+        <w:drawing>
+          <wp:inline distT="0" distB="0" distL="0" distR="0">
+            <wp:extent cx="4965031" cy="3956056"/>
+            <wp:effectExtent l="0" t="0" r="7620" b="6350"/>
+            <wp:docPr id="15" name="그림 15"/>
+            <wp:cNvGraphicFramePr>
+              <a:graphicFrameLocks xmlns:a="http://schemas.openxmlformats.org/drawingml/2006/main" noChangeAspect="1"/>
+            </wp:cNvGraphicFramePr>
+            <a:graphic xmlns:a="http://schemas.openxmlformats.org/drawingml/2006/main">
+              <a:graphicData uri="http://schemas.openxmlformats.org/drawingml/2006/picture">
+                <pic:pic xmlns:pic="http://schemas.openxmlformats.org/drawingml/2006/picture">
+                  <pic:nvPicPr>
+                    <pic:cNvPr id="15" name="Model5!bus_5.jpg"/>
+                    <pic:cNvPicPr/>
+                  </pic:nvPicPr>
+                  <pic:blipFill rotWithShape="1">
+                    <a:blip r:embed="rId18">
+                      <a:extLst>
+                        <a:ext uri="{28A0092B-C50C-407E-A947-70E740481C1C}">
+                          <a14:useLocalDpi xmlns:a14="http://schemas.microsoft.com/office/drawing/2010/main" val="0"/>
+                        </a:ext>
+                      </a:extLst>
+                    </a:blip>
+                    <a:srcRect r="4277" b="5242"/>
+                    <a:stretch/>
+                  </pic:blipFill>
+                  <pic:spPr bwMode="auto">
+                    <a:xfrm>
+                      <a:off x="0" y="0"/>
+                      <a:ext cx="4983501" cy="3970773"/>
+                    </a:xfrm>
+                    <a:prstGeom prst="rect">
+                      <a:avLst/>
+                    </a:prstGeom>
+                    <a:ln>
+                      <a:noFill/>
+                    </a:ln>
+                    <a:extLst>
+                      <a:ext uri="{53640926-AAD7-44D8-BBD7-CCE9431645EC}">
+                        <a14:shadowObscured xmlns:a14="http://schemas.microsoft.com/office/drawing/2010/main"/>
+                      </a:ext>
+                    </a:extLst>
+                  </pic:spPr>
+                </pic:pic>
+              </a:graphicData>
+            </a:graphic>
+          </wp:inline>
+        </w:drawing>
+      </w:r>
+    </w:p>
+    <w:p>
+      <w:pPr>
+        <w:pStyle w:val="a4"/>
+        <w:numPr>
+          <w:ilvl w:val="2"/>
+          <w:numId w:val="2"/>
+        </w:numPr>
+        <w:ind w:leftChars="0"/>
+        <w:rPr>
+          <w:szCs w:val="20"/>
+        </w:rPr>
+      </w:pPr>
+      <w:proofErr w:type="spellStart"/>
+      <w:r>
+        <w:rPr>
+          <w:szCs w:val="20"/>
+        </w:rPr>
+        <w:t>findPat</w:t>
+      </w:r>
+      <w:r>
+        <w:rPr>
+          <w:rFonts w:hint="eastAsia"/>
+          <w:szCs w:val="20"/>
+        </w:rPr>
+        <w:t>h</w:t>
+      </w:r>
+      <w:proofErr w:type="spellEnd"/>
+    </w:p>
+    <w:p>
+      <w:pPr>
+        <w:pStyle w:val="a4"/>
+        <w:ind w:leftChars="0" w:left="1160"/>
+        <w:rPr>
+          <w:rFonts w:hint="eastAsia"/>
+          <w:szCs w:val="20"/>
+        </w:rPr>
+      </w:pPr>
+      <w:r>
+        <w:rPr>
+          <w:rFonts w:hint="eastAsia"/>
+          <w:szCs w:val="20"/>
+        </w:rPr>
+        <w:t>혼잡도 기반 버스 경로 추천 알고리즘에 관련된 기능이다.</w:t>
+      </w:r>
+    </w:p>
+    <w:p>
+      <w:pPr>
+        <w:pStyle w:val="a4"/>
+        <w:ind w:leftChars="0" w:left="1160"/>
+        <w:rPr>
+          <w:rFonts w:hint="eastAsia"/>
+          <w:szCs w:val="20"/>
+        </w:rPr>
+      </w:pPr>
+      <w:r>
+        <w:rPr>
+          <w:rFonts w:hint="eastAsia"/>
+          <w:noProof/>
+          <w:szCs w:val="20"/>
+        </w:rPr>
+        <w:drawing>
+          <wp:inline distT="0" distB="0" distL="0" distR="0">
+            <wp:extent cx="1812758" cy="2575757"/>
+            <wp:effectExtent l="0" t="0" r="0" b="0"/>
+            <wp:docPr id="16" name="그림 16"/>
+            <wp:cNvGraphicFramePr>
+              <a:graphicFrameLocks xmlns:a="http://schemas.openxmlformats.org/drawingml/2006/main" noChangeAspect="1"/>
+            </wp:cNvGraphicFramePr>
+            <a:graphic xmlns:a="http://schemas.openxmlformats.org/drawingml/2006/main">
+              <a:graphicData uri="http://schemas.openxmlformats.org/drawingml/2006/picture">
+                <pic:pic xmlns:pic="http://schemas.openxmlformats.org/drawingml/2006/picture">
+                  <pic:nvPicPr>
+                    <pic:cNvPr id="16" name="Model2!findPath!findPath_8.jpg"/>
+                    <pic:cNvPicPr/>
+                  </pic:nvPicPr>
+                  <pic:blipFill rotWithShape="1">
+                    <a:blip r:embed="rId19">
+                      <a:extLst>
+                        <a:ext uri="{28A0092B-C50C-407E-A947-70E740481C1C}">
+                          <a14:useLocalDpi xmlns:a14="http://schemas.microsoft.com/office/drawing/2010/main" val="0"/>
+                        </a:ext>
+                      </a:extLst>
+                    </a:blip>
+                    <a:srcRect r="9665" b="7515"/>
+                    <a:stretch/>
+                  </pic:blipFill>
+                  <pic:spPr bwMode="auto">
+                    <a:xfrm>
+                      <a:off x="0" y="0"/>
+                      <a:ext cx="1839731" cy="2614083"/>
+                    </a:xfrm>
+                    <a:prstGeom prst="rect">
+                      <a:avLst/>
+                    </a:prstGeom>
+                    <a:ln>
+                      <a:noFill/>
+                    </a:ln>
+                    <a:extLst>
+                      <a:ext uri="{53640926-AAD7-44D8-BBD7-CCE9431645EC}">
+                        <a14:shadowObscured xmlns:a14="http://schemas.microsoft.com/office/drawing/2010/main"/>
+                      </a:ext>
+                    </a:extLst>
+                  </pic:spPr>
+                </pic:pic>
+              </a:graphicData>
+            </a:graphic>
+          </wp:inline>
+        </w:drawing>
+      </w:r>
+    </w:p>
+    <w:p>
+      <w:pPr>
+        <w:pStyle w:val="a4"/>
+        <w:numPr>
+          <w:ilvl w:val="2"/>
+          <w:numId w:val="2"/>
+        </w:numPr>
+        <w:ind w:leftChars="0"/>
+        <w:rPr>
+          <w:szCs w:val="20"/>
+        </w:rPr>
+      </w:pPr>
+      <w:proofErr w:type="spellStart"/>
+      <w:r>
+        <w:rPr>
+          <w:szCs w:val="20"/>
+        </w:rPr>
+        <w:lastRenderedPageBreak/>
+        <w:t>api</w:t>
+      </w:r>
+      <w:proofErr w:type="spellEnd"/>
+    </w:p>
+    <w:p>
+      <w:pPr>
+        <w:pStyle w:val="a4"/>
+        <w:ind w:leftChars="0" w:left="1160"/>
+        <w:rPr>
+          <w:rFonts w:hint="eastAsia"/>
+          <w:szCs w:val="20"/>
+        </w:rPr>
+      </w:pPr>
+      <w:r>
+        <w:rPr>
+          <w:rFonts w:hint="eastAsia"/>
+          <w:szCs w:val="20"/>
+        </w:rPr>
+        <w:t xml:space="preserve">혼잡도 기반 버스 경로 추천 시 필요한 </w:t>
+      </w:r>
+      <w:proofErr w:type="spellStart"/>
+      <w:r>
+        <w:rPr>
+          <w:szCs w:val="20"/>
+        </w:rPr>
+        <w:t>api</w:t>
+      </w:r>
+      <w:proofErr w:type="spellEnd"/>
+      <w:r>
+        <w:rPr>
+          <w:szCs w:val="20"/>
+        </w:rPr>
+        <w:t xml:space="preserve"> </w:t>
+      </w:r>
+      <w:r>
+        <w:rPr>
+          <w:rFonts w:hint="eastAsia"/>
+          <w:szCs w:val="20"/>
+        </w:rPr>
+        <w:t>호출을 할 때 사용되는 기능들이다.</w:t>
+      </w:r>
+    </w:p>
+    <w:p>
+      <w:pPr>
+        <w:pStyle w:val="a4"/>
+        <w:ind w:leftChars="0" w:left="1160"/>
+        <w:rPr>
+          <w:rFonts w:hint="eastAsia"/>
+          <w:szCs w:val="20"/>
+        </w:rPr>
+      </w:pPr>
+      <w:r>
+        <w:rPr>
+          <w:rFonts w:hint="eastAsia"/>
+          <w:noProof/>
+          <w:szCs w:val="20"/>
+        </w:rPr>
+        <w:drawing>
+          <wp:inline distT="0" distB="0" distL="0" distR="0">
+            <wp:extent cx="3991728" cy="2751221"/>
+            <wp:effectExtent l="0" t="0" r="8890" b="0"/>
+            <wp:docPr id="18" name="그림 18"/>
+            <wp:cNvGraphicFramePr>
+              <a:graphicFrameLocks xmlns:a="http://schemas.openxmlformats.org/drawingml/2006/main" noChangeAspect="1"/>
+            </wp:cNvGraphicFramePr>
+            <a:graphic xmlns:a="http://schemas.openxmlformats.org/drawingml/2006/main">
+              <a:graphicData uri="http://schemas.openxmlformats.org/drawingml/2006/picture">
+                <pic:pic xmlns:pic="http://schemas.openxmlformats.org/drawingml/2006/picture">
+                  <pic:nvPicPr>
+                    <pic:cNvPr id="18" name="Model6!api_7.jpg"/>
+                    <pic:cNvPicPr/>
+                  </pic:nvPicPr>
+                  <pic:blipFill rotWithShape="1">
+                    <a:blip r:embed="rId20">
+                      <a:extLst>
+                        <a:ext uri="{28A0092B-C50C-407E-A947-70E740481C1C}">
+                          <a14:useLocalDpi xmlns:a14="http://schemas.microsoft.com/office/drawing/2010/main" val="0"/>
+                        </a:ext>
+                      </a:extLst>
+                    </a:blip>
+                    <a:srcRect r="5299" b="7985"/>
+                    <a:stretch/>
+                  </pic:blipFill>
+                  <pic:spPr bwMode="auto">
+                    <a:xfrm>
+                      <a:off x="0" y="0"/>
+                      <a:ext cx="4007026" cy="2761765"/>
+                    </a:xfrm>
+                    <a:prstGeom prst="rect">
+                      <a:avLst/>
+                    </a:prstGeom>
+                    <a:ln>
+                      <a:noFill/>
+                    </a:ln>
+                    <a:extLst>
+                      <a:ext uri="{53640926-AAD7-44D8-BBD7-CCE9431645EC}">
+                        <a14:shadowObscured xmlns:a14="http://schemas.microsoft.com/office/drawing/2010/main"/>
+                      </a:ext>
+                    </a:extLst>
+                  </pic:spPr>
+                </pic:pic>
+              </a:graphicData>
+            </a:graphic>
+          </wp:inline>
+        </w:drawing>
+      </w:r>
+    </w:p>
+    <w:p>
+      <w:pPr>
+        <w:pStyle w:val="a4"/>
+        <w:numPr>
+          <w:ilvl w:val="2"/>
+          <w:numId w:val="2"/>
+        </w:numPr>
+        <w:ind w:leftChars="0"/>
+        <w:rPr>
+          <w:szCs w:val="20"/>
+        </w:rPr>
+      </w:pPr>
+      <w:r>
+        <w:rPr>
+          <w:rFonts w:hint="eastAsia"/>
+          <w:szCs w:val="20"/>
+        </w:rPr>
+        <w:t>s</w:t>
+      </w:r>
+      <w:r>
+        <w:rPr>
+          <w:szCs w:val="20"/>
+        </w:rPr>
+        <w:t>ubway</w:t>
+      </w:r>
+    </w:p>
+    <w:p>
+      <w:pPr>
+        <w:pStyle w:val="a4"/>
+        <w:ind w:leftChars="0" w:left="1160"/>
+        <w:rPr>
+          <w:rFonts w:hint="eastAsia"/>
+          <w:szCs w:val="20"/>
+        </w:rPr>
+      </w:pPr>
+      <w:r>
+        <w:rPr>
+          <w:rFonts w:hint="eastAsia"/>
+          <w:szCs w:val="20"/>
+        </w:rPr>
+        <w:t>혼잡도 기반 지하철 경로를 계산하기 위한</w:t>
+      </w:r>
+      <w:r>
+        <w:rPr>
+          <w:szCs w:val="20"/>
+        </w:rPr>
+        <w:t xml:space="preserve"> </w:t>
+      </w:r>
+      <w:r>
+        <w:rPr>
+          <w:rFonts w:hint="eastAsia"/>
+          <w:szCs w:val="20"/>
+        </w:rPr>
+        <w:t>기능이다.</w:t>
+      </w:r>
+      <w:r>
+        <w:rPr>
+          <w:szCs w:val="20"/>
+        </w:rPr>
+        <w:t xml:space="preserve"> </w:t>
+      </w:r>
+      <w:r>
+        <w:rPr>
+          <w:rFonts w:hint="eastAsia"/>
+          <w:szCs w:val="20"/>
+        </w:rPr>
+        <w:t>이는 안드로이드와는 연동이 되지 않았다.</w:t>
+      </w:r>
+    </w:p>
+    <w:p>
+      <w:pPr>
+        <w:pStyle w:val="a4"/>
+        <w:ind w:leftChars="0" w:left="1160"/>
+        <w:rPr>
+          <w:rFonts w:hint="eastAsia"/>
+          <w:szCs w:val="20"/>
+        </w:rPr>
+      </w:pPr>
+      <w:bookmarkStart w:id="0" w:name="_GoBack"/>
+      <w:r>
+        <w:rPr>
+          <w:rFonts w:hint="eastAsia"/>
+          <w:noProof/>
+          <w:szCs w:val="20"/>
+        </w:rPr>
+        <w:drawing>
+          <wp:inline distT="0" distB="0" distL="0" distR="0">
+            <wp:extent cx="4491789" cy="3778077"/>
+            <wp:effectExtent l="0" t="0" r="4445" b="0"/>
+            <wp:docPr id="19" name="그림 19"/>
+            <wp:cNvGraphicFramePr>
+              <a:graphicFrameLocks xmlns:a="http://schemas.openxmlformats.org/drawingml/2006/main" noChangeAspect="1"/>
+            </wp:cNvGraphicFramePr>
+            <a:graphic xmlns:a="http://schemas.openxmlformats.org/drawingml/2006/main">
+              <a:graphicData uri="http://schemas.openxmlformats.org/drawingml/2006/picture">
+                <pic:pic xmlns:pic="http://schemas.openxmlformats.org/drawingml/2006/picture">
+                  <pic:nvPicPr>
+                    <pic:cNvPr id="19" name="Model2!bus!subway_6.jpg"/>
+                    <pic:cNvPicPr/>
+                  </pic:nvPicPr>
+                  <pic:blipFill rotWithShape="1">
+                    <a:blip r:embed="rId21">
+                      <a:extLst>
+                        <a:ext uri="{28A0092B-C50C-407E-A947-70E740481C1C}">
+                          <a14:useLocalDpi xmlns:a14="http://schemas.microsoft.com/office/drawing/2010/main" val="0"/>
+                        </a:ext>
+                      </a:extLst>
+                    </a:blip>
+                    <a:srcRect r="3997" b="4615"/>
+                    <a:stretch/>
+                  </pic:blipFill>
+                  <pic:spPr bwMode="auto">
+                    <a:xfrm>
+                      <a:off x="0" y="0"/>
+                      <a:ext cx="4504473" cy="3788745"/>
+                    </a:xfrm>
+                    <a:prstGeom prst="rect">
+                      <a:avLst/>
+                    </a:prstGeom>
+                    <a:ln>
+                      <a:noFill/>
+                    </a:ln>
+                    <a:extLst>
+                      <a:ext uri="{53640926-AAD7-44D8-BBD7-CCE9431645EC}">
+                        <a14:shadowObscured xmlns:a14="http://schemas.microsoft.com/office/drawing/2010/main"/>
+                      </a:ext>
+                    </a:extLst>
+                  </pic:spPr>
+                </pic:pic>
+              </a:graphicData>
+            </a:graphic>
+          </wp:inline>
+        </w:drawing>
+      </w:r>
+      <w:bookmarkEnd w:id="0"/>
     </w:p>
     <w:p>
       <w:pPr>
@@ -3859,6 +5050,7 @@
           <w:b/>
           <w:sz w:val="24"/>
         </w:rPr>
+        <w:lastRenderedPageBreak/>
         <w:t>Workflow /</w:t>
       </w:r>
       <w:proofErr w:type="gramEnd"/>
@@ -3994,7 +5186,6 @@
       <w:pPr>
         <w:ind w:left="1200"/>
         <w:rPr>
-          <w:rFonts w:hint="eastAsia"/>
           <w:szCs w:val="20"/>
         </w:rPr>
       </w:pPr>
@@ -4681,7 +5872,6 @@
           <w:rFonts w:hint="eastAsia"/>
           <w:szCs w:val="20"/>
         </w:rPr>
-        <w:lastRenderedPageBreak/>
         <w:t>특정요일</w:t>
       </w:r>
       <w:proofErr w:type="spellEnd"/>
@@ -4842,6 +6032,7 @@
         <w:rPr>
           <w:szCs w:val="20"/>
         </w:rPr>
+        <w:lastRenderedPageBreak/>
         <w:t>clac_</w:t>
       </w:r>
       <w:proofErr w:type="gramStart"/>
@@ -6267,15 +7458,7 @@
           <w:rFonts w:hint="eastAsia"/>
           <w:szCs w:val="20"/>
         </w:rPr>
-        <w:t>만약 재차</w:t>
-      </w:r>
-      <w:r>
-        <w:rPr>
-          <w:rFonts w:hint="eastAsia"/>
-          <w:szCs w:val="20"/>
-        </w:rPr>
-        <w:lastRenderedPageBreak/>
-        <w:t xml:space="preserve">인원이 좌석수보다 적다면 승객이 좌석에 앉을 수 있으므로 </w:t>
+        <w:t xml:space="preserve">만약 재차인원이 좌석수보다 적다면 승객이 좌석에 앉을 수 있으므로 </w:t>
       </w:r>
       <w:r>
         <w:rPr>
@@ -6368,6 +7551,7 @@
           <w:rFonts w:hint="eastAsia"/>
           <w:szCs w:val="20"/>
         </w:rPr>
+        <w:lastRenderedPageBreak/>
         <w:t xml:space="preserve">다음과 같은 형식으로 </w:t>
       </w:r>
       <w:r>
@@ -6911,7 +8095,6 @@
         </w:numPr>
         <w:ind w:leftChars="0"/>
         <w:rPr>
-          <w:rFonts w:hint="eastAsia"/>
           <w:b/>
           <w:sz w:val="24"/>
         </w:rPr>
@@ -7244,15 +8427,7 @@
           <w:rFonts w:hint="eastAsia"/>
           <w:color w:val="000000" w:themeColor="text1"/>
         </w:rPr>
-        <w:t>그러면 서버는 이를 잘라서 혼잡</w:t>
-      </w:r>
-      <w:r>
-        <w:rPr>
-          <w:rFonts w:hint="eastAsia"/>
-          <w:color w:val="000000" w:themeColor="text1"/>
-        </w:rPr>
-        <w:lastRenderedPageBreak/>
-        <w:t>도 기반 버스 경로 알고리즘을 이용해 경로를 찾는다.</w:t>
+        <w:t>그러면 서버는 이를 잘라서 혼잡도 기반 버스 경로 알고리즘을 이용해 경로를 찾는다.</w:t>
       </w:r>
       <w:r>
         <w:rPr>
@@ -7440,6 +8615,7 @@
         <w:rPr>
           <w:rFonts w:hint="eastAsia"/>
         </w:rPr>
+        <w:lastRenderedPageBreak/>
         <w:t xml:space="preserve">안드로이드 </w:t>
       </w:r>
       <w:r>
@@ -7501,8 +8677,6 @@
         </w:rPr>
         <w:t>정우</w:t>
       </w:r>
-      <w:bookmarkStart w:id="0" w:name="_GoBack"/>
-      <w:bookmarkEnd w:id="0"/>
     </w:p>
     <w:p>
       <w:pPr>
@@ -7551,7 +8725,6 @@
         <w:pStyle w:val="a4"/>
         <w:ind w:leftChars="0" w:left="1160"/>
         <w:rPr>
-          <w:rFonts w:hint="eastAsia"/>
           <w:sz w:val="22"/>
         </w:rPr>
       </w:pPr>
@@ -8057,7 +9230,6 @@
                 <w:rFonts w:asciiTheme="minorEastAsia" w:hAnsiTheme="minorEastAsia" w:cs="Segoe UI"/>
                 <w:szCs w:val="20"/>
               </w:rPr>
-              <w:lastRenderedPageBreak/>
               <w:t>&lt;</w:t>
             </w:r>
             <w:r>
@@ -8111,7 +9283,7 @@
               </w:rPr>
               <w:t>#1(</w:t>
             </w:r>
-            <w:hyperlink r:id="rId14" w:history="1">
+            <w:hyperlink r:id="rId22" w:history="1">
               <w:r>
                 <w:rPr>
                   <w:rStyle w:val="ab"/>
@@ -8220,7 +9392,7 @@
               </w:rPr>
               <w:t>#3 (</w:t>
             </w:r>
-            <w:hyperlink r:id="rId15" w:history="1">
+            <w:hyperlink r:id="rId23" w:history="1">
               <w:r>
                 <w:rPr>
                   <w:rStyle w:val="ab"/>
@@ -8287,7 +9459,7 @@
               </w:rPr>
               <w:t>#2 (</w:t>
             </w:r>
-            <w:hyperlink r:id="rId16" w:history="1">
+            <w:hyperlink r:id="rId24" w:history="1">
               <w:r>
                 <w:rPr>
                   <w:rStyle w:val="ab"/>
@@ -8344,7 +9516,15 @@
                 <w:rFonts w:asciiTheme="minorEastAsia" w:hAnsiTheme="minorEastAsia" w:hint="eastAsia"/>
                 <w:szCs w:val="20"/>
               </w:rPr>
-              <w:t>위치 권한 설정을 하지 않아 사용자가 위치 권한을 거부하면 앱 튕김 현상이 일어나고 출발지를 기입하지 않고 길 찾기 버튼을 누르면 앱이 종료되는 버그가 있었다.</w:t>
+              <w:t>위치 권한 설정을 하지 않아 사용자가 위치 권한을 거부하면 앱 튕김 현상이 일어나고 출발지</w:t>
+            </w:r>
+            <w:r>
+              <w:rPr>
+                <w:rFonts w:asciiTheme="minorEastAsia" w:hAnsiTheme="minorEastAsia" w:hint="eastAsia"/>
+                <w:szCs w:val="20"/>
+              </w:rPr>
+              <w:lastRenderedPageBreak/>
+              <w:t>를 기입하지 않고 길 찾기 버튼을 누르면 앱이 종료되는 버그가 있었다.</w:t>
             </w:r>
             <w:r>
               <w:rPr>
@@ -8435,7 +9615,7 @@
               </w:rPr>
               <w:t>#4 (</w:t>
             </w:r>
-            <w:hyperlink r:id="rId17" w:history="1">
+            <w:hyperlink r:id="rId25" w:history="1">
               <w:r>
                 <w:rPr>
                   <w:rStyle w:val="ab"/>
@@ -8503,7 +9683,7 @@
               </w:rPr>
               <w:t>#7 (</w:t>
             </w:r>
-            <w:hyperlink r:id="rId18" w:history="1">
+            <w:hyperlink r:id="rId26" w:history="1">
               <w:r>
                 <w:rPr>
                   <w:rStyle w:val="ab"/>
@@ -8591,7 +9771,7 @@
               </w:rPr>
               <w:t>#9 (</w:t>
             </w:r>
-            <w:hyperlink r:id="rId19" w:history="1">
+            <w:hyperlink r:id="rId27" w:history="1">
               <w:r>
                 <w:rPr>
                   <w:rStyle w:val="ab"/>
@@ -8740,7 +9920,7 @@
               </w:rPr>
               <w:t xml:space="preserve"> </w:t>
             </w:r>
-            <w:hyperlink r:id="rId20" w:history="1">
+            <w:hyperlink r:id="rId28" w:history="1">
               <w:r>
                 <w:rPr>
                   <w:rStyle w:val="ab"/>
@@ -8826,7 +10006,7 @@
               </w:rPr>
               <w:t>#6 (</w:t>
             </w:r>
-            <w:hyperlink r:id="rId21" w:history="1">
+            <w:hyperlink r:id="rId29" w:history="1">
               <w:r>
                 <w:rPr>
                   <w:rStyle w:val="ab"/>
@@ -8894,7 +10074,7 @@
               </w:rPr>
               <w:t>#8 (</w:t>
             </w:r>
-            <w:hyperlink r:id="rId22" w:history="1">
+            <w:hyperlink r:id="rId30" w:history="1">
               <w:r>
                 <w:rPr>
                   <w:rStyle w:val="ab"/>
@@ -8982,7 +10162,7 @@
               </w:rPr>
               <w:t>#10 (</w:t>
             </w:r>
-            <w:hyperlink r:id="rId23" w:history="1">
+            <w:hyperlink r:id="rId31" w:history="1">
               <w:r>
                 <w:rPr>
                   <w:rStyle w:val="ab"/>
@@ -9070,7 +10250,7 @@
               </w:rPr>
               <w:t>#11 (</w:t>
             </w:r>
-            <w:hyperlink r:id="rId24" w:history="1">
+            <w:hyperlink r:id="rId32" w:history="1">
               <w:r>
                 <w:rPr>
                   <w:rStyle w:val="ab"/>
@@ -10324,7 +11504,7 @@
                     </pic:cNvPicPr>
                   </pic:nvPicPr>
                   <pic:blipFill>
-                    <a:blip r:embed="rId25">
+                    <a:blip r:embed="rId33">
                       <a:extLst>
                         <a:ext uri="{28A0092B-C50C-407E-A947-70E740481C1C}">
                           <a14:useLocalDpi xmlns:a14="http://schemas.microsoft.com/office/drawing/2010/main" val="0"/>
@@ -10397,7 +11577,7 @@
       </w:pPr>
     </w:p>
     <w:sectPr>
-      <w:footerReference w:type="default" r:id="rId26"/>
+      <w:footerReference w:type="default" r:id="rId34"/>
       <w:pgSz w:w="11906" w:h="16838"/>
       <w:pgMar w:top="1701" w:right="1440" w:bottom="1440" w:left="1440" w:header="851" w:footer="992" w:gutter="0"/>
       <w:cols w:space="425"/>
@@ -12446,7 +13626,7 @@
 </file>
 
 <file path=customXml/itemProps1.xml><?xml version="1.0" encoding="utf-8"?>
-<ds:datastoreItem xmlns:ds="http://schemas.openxmlformats.org/officeDocument/2006/customXml" ds:itemID="{DC702BC4-2E09-4FA7-805B-6801EE19972C}">
+<ds:datastoreItem xmlns:ds="http://schemas.openxmlformats.org/officeDocument/2006/customXml" ds:itemID="{17C968E1-A620-46DE-8229-E26F0510687F}">
   <ds:schemaRefs>
     <ds:schemaRef ds:uri="http://schemas.openxmlformats.org/officeDocument/2006/bibliography"/>
   </ds:schemaRefs>

</xml_diff>

<commit_message>
update Bus Dataparsing part
</commit_message>
<xml_diff>
--- a/Open Source SW Project - Team5.docx
+++ b/Open Source SW Project - Team5.docx
@@ -1,6 +1,6 @@
 
 <file path=word/document.xml><?xml version="1.0" encoding="utf-8"?>
-<w:document xmlns:wpc="http://schemas.microsoft.com/office/word/2010/wordprocessingCanvas" xmlns:cx="http://schemas.microsoft.com/office/drawing/2014/chartex" xmlns:mc="http://schemas.openxmlformats.org/markup-compatibility/2006" xmlns:o="urn:schemas-microsoft-com:office:office" xmlns:r="http://schemas.openxmlformats.org/officeDocument/2006/relationships" xmlns:m="http://schemas.openxmlformats.org/officeDocument/2006/math" xmlns:v="urn:schemas-microsoft-com:vml" xmlns:wp14="http://schemas.microsoft.com/office/word/2010/wordprocessingDrawing" xmlns:wp="http://schemas.openxmlformats.org/drawingml/2006/wordprocessingDrawing" xmlns:w10="urn:schemas-microsoft-com:office:word" xmlns:w="http://schemas.openxmlformats.org/wordprocessingml/2006/main" xmlns:w14="http://schemas.microsoft.com/office/word/2010/wordml" xmlns:w15="http://schemas.microsoft.com/office/word/2012/wordml" xmlns:w16se="http://schemas.microsoft.com/office/word/2015/wordml/symex" xmlns:wpg="http://schemas.microsoft.com/office/word/2010/wordprocessingGroup" xmlns:wpi="http://schemas.microsoft.com/office/word/2010/wordprocessingInk" xmlns:wne="http://schemas.microsoft.com/office/word/2006/wordml" xmlns:wps="http://schemas.microsoft.com/office/word/2010/wordprocessingShape" mc:Ignorable="w14 w15 w16se wp14">
+<w:document xmlns:wpc="http://schemas.microsoft.com/office/word/2010/wordprocessingCanvas" xmlns:cx="http://schemas.microsoft.com/office/drawing/2014/chartex" xmlns:cx1="http://schemas.microsoft.com/office/drawing/2015/9/8/chartex" xmlns:cx2="http://schemas.microsoft.com/office/drawing/2015/10/21/chartex" xmlns:cx3="http://schemas.microsoft.com/office/drawing/2016/5/9/chartex" xmlns:cx4="http://schemas.microsoft.com/office/drawing/2016/5/10/chartex" xmlns:cx5="http://schemas.microsoft.com/office/drawing/2016/5/11/chartex" xmlns:cx6="http://schemas.microsoft.com/office/drawing/2016/5/12/chartex" xmlns:cx7="http://schemas.microsoft.com/office/drawing/2016/5/13/chartex" xmlns:cx8="http://schemas.microsoft.com/office/drawing/2016/5/14/chartex" xmlns:mc="http://schemas.openxmlformats.org/markup-compatibility/2006" xmlns:aink="http://schemas.microsoft.com/office/drawing/2016/ink" xmlns:am3d="http://schemas.microsoft.com/office/drawing/2017/model3d" xmlns:o="urn:schemas-microsoft-com:office:office" xmlns:r="http://schemas.openxmlformats.org/officeDocument/2006/relationships" xmlns:m="http://schemas.openxmlformats.org/officeDocument/2006/math" xmlns:v="urn:schemas-microsoft-com:vml" xmlns:wp14="http://schemas.microsoft.com/office/word/2010/wordprocessingDrawing" xmlns:wp="http://schemas.openxmlformats.org/drawingml/2006/wordprocessingDrawing" xmlns:w10="urn:schemas-microsoft-com:office:word" xmlns:w="http://schemas.openxmlformats.org/wordprocessingml/2006/main" xmlns:w14="http://schemas.microsoft.com/office/word/2010/wordml" xmlns:w15="http://schemas.microsoft.com/office/word/2012/wordml" xmlns:w16cid="http://schemas.microsoft.com/office/word/2016/wordml/cid" xmlns:w16se="http://schemas.microsoft.com/office/word/2015/wordml/symex" xmlns:wpg="http://schemas.microsoft.com/office/word/2010/wordprocessingGroup" xmlns:wpi="http://schemas.microsoft.com/office/word/2010/wordprocessingInk" xmlns:wne="http://schemas.microsoft.com/office/word/2006/wordml" xmlns:wps="http://schemas.microsoft.com/office/word/2010/wordprocessingShape" mc:Ignorable="w14 w15 w16se w16cid wp14">
   <w:body>
     <w:p>
       <w:pPr>
@@ -15,9 +15,6 @@
     <w:p>
       <w:pPr>
         <w:jc w:val="center"/>
-        <w:rPr>
-          <w:rFonts w:hint="eastAsia"/>
-        </w:rPr>
       </w:pPr>
     </w:p>
     <w:p>
@@ -70,7 +67,6 @@
       <w:pPr>
         <w:jc w:val="center"/>
         <w:rPr>
-          <w:rFonts w:hint="eastAsia"/>
           <w:b/>
           <w:sz w:val="40"/>
         </w:rPr>
@@ -121,7 +117,23 @@
           <w:b/>
           <w:sz w:val="40"/>
         </w:rPr>
-        <w:t>Team5 : B1G4</w:t>
+        <w:t>Team</w:t>
+      </w:r>
+      <w:proofErr w:type="gramStart"/>
+      <w:r>
+        <w:rPr>
+          <w:b/>
+          <w:sz w:val="40"/>
+        </w:rPr>
+        <w:t>5 :</w:t>
+      </w:r>
+      <w:proofErr w:type="gramEnd"/>
+      <w:r>
+        <w:rPr>
+          <w:b/>
+          <w:sz w:val="40"/>
+        </w:rPr>
+        <w:t xml:space="preserve"> B1G4</w:t>
       </w:r>
     </w:p>
     <w:p>
@@ -144,16 +156,12 @@
     <w:p>
       <w:pPr>
         <w:jc w:val="center"/>
-        <w:rPr>
-          <w:rFonts w:hint="eastAsia"/>
-        </w:rPr>
       </w:pPr>
     </w:p>
     <w:p>
       <w:pPr>
         <w:jc w:val="right"/>
         <w:rPr>
-          <w:rFonts w:hint="eastAsia"/>
           <w:sz w:val="22"/>
         </w:rPr>
       </w:pPr>
@@ -178,6 +186,7 @@
         </w:rPr>
         <w:t xml:space="preserve">20162406 </w:t>
       </w:r>
+      <w:proofErr w:type="spellStart"/>
       <w:r>
         <w:rPr>
           <w:rFonts w:hint="eastAsia"/>
@@ -185,6 +194,7 @@
         </w:rPr>
         <w:t>이설희</w:t>
       </w:r>
+      <w:proofErr w:type="spellEnd"/>
     </w:p>
     <w:p>
       <w:pPr>
@@ -228,8 +238,17 @@
           <w:rFonts w:hint="eastAsia"/>
           <w:sz w:val="22"/>
         </w:rPr>
-        <w:t>20163453 현도연</w:t>
-      </w:r>
+        <w:t xml:space="preserve">20163453 </w:t>
+      </w:r>
+      <w:proofErr w:type="spellStart"/>
+      <w:r>
+        <w:rPr>
+          <w:rFonts w:hint="eastAsia"/>
+          <w:sz w:val="22"/>
+        </w:rPr>
+        <w:t>현도연</w:t>
+      </w:r>
+      <w:proofErr w:type="spellEnd"/>
     </w:p>
     <w:p>
       <w:pPr>
@@ -240,8 +259,17 @@
           <w:rFonts w:hint="eastAsia"/>
           <w:sz w:val="22"/>
         </w:rPr>
-        <w:t>20161344 허정우</w:t>
-      </w:r>
+        <w:t xml:space="preserve">20161344 </w:t>
+      </w:r>
+      <w:proofErr w:type="spellStart"/>
+      <w:r>
+        <w:rPr>
+          <w:rFonts w:hint="eastAsia"/>
+          <w:sz w:val="22"/>
+        </w:rPr>
+        <w:t>허정우</w:t>
+      </w:r>
+      <w:proofErr w:type="spellEnd"/>
     </w:p>
     <w:p>
       <w:pPr>
@@ -255,7 +283,23 @@
           <w:rFonts w:hint="eastAsia"/>
           <w:sz w:val="22"/>
         </w:rPr>
-        <w:t>June 22 2019</w:t>
+        <w:t xml:space="preserve">June </w:t>
+      </w:r>
+      <w:proofErr w:type="gramStart"/>
+      <w:r>
+        <w:rPr>
+          <w:rFonts w:hint="eastAsia"/>
+          <w:sz w:val="22"/>
+        </w:rPr>
+        <w:t>22</w:t>
+      </w:r>
+      <w:proofErr w:type="gramEnd"/>
+      <w:r>
+        <w:rPr>
+          <w:rFonts w:hint="eastAsia"/>
+          <w:sz w:val="22"/>
+        </w:rPr>
+        <w:t xml:space="preserve"> 2019</w:t>
       </w:r>
     </w:p>
     <w:p>
@@ -420,12 +464,21 @@
           <w:sz w:val="24"/>
         </w:rPr>
       </w:pPr>
-      <w:r>
-        <w:rPr>
-          <w:rFonts w:hint="eastAsia"/>
-          <w:sz w:val="24"/>
-        </w:rPr>
-        <w:t>구현물 설명</w:t>
+      <w:proofErr w:type="spellStart"/>
+      <w:r>
+        <w:rPr>
+          <w:rFonts w:hint="eastAsia"/>
+          <w:sz w:val="24"/>
+        </w:rPr>
+        <w:t>구현물</w:t>
+      </w:r>
+      <w:proofErr w:type="spellEnd"/>
+      <w:r>
+        <w:rPr>
+          <w:rFonts w:hint="eastAsia"/>
+          <w:sz w:val="24"/>
+        </w:rPr>
+        <w:t xml:space="preserve"> 설명</w:t>
       </w:r>
     </w:p>
     <w:p>
@@ -440,6 +493,7 @@
           <w:sz w:val="24"/>
         </w:rPr>
       </w:pPr>
+      <w:proofErr w:type="spellStart"/>
       <w:r>
         <w:rPr>
           <w:rFonts w:hint="eastAsia"/>
@@ -447,6 +501,7 @@
         </w:rPr>
         <w:t>아키텍쳐</w:t>
       </w:r>
+      <w:proofErr w:type="spellEnd"/>
     </w:p>
     <w:p>
       <w:pPr>
@@ -457,7 +512,6 @@
         </w:numPr>
         <w:ind w:leftChars="0"/>
         <w:rPr>
-          <w:rFonts w:hint="eastAsia"/>
           <w:sz w:val="24"/>
         </w:rPr>
       </w:pPr>
@@ -672,7 +726,23 @@
           <w:rFonts w:hint="eastAsia"/>
           <w:sz w:val="24"/>
         </w:rPr>
-        <w:t>최종 구현물 데모</w:t>
+        <w:t xml:space="preserve">최종 </w:t>
+      </w:r>
+      <w:proofErr w:type="spellStart"/>
+      <w:r>
+        <w:rPr>
+          <w:rFonts w:hint="eastAsia"/>
+          <w:sz w:val="24"/>
+        </w:rPr>
+        <w:t>구현물</w:t>
+      </w:r>
+      <w:proofErr w:type="spellEnd"/>
+      <w:r>
+        <w:rPr>
+          <w:rFonts w:hint="eastAsia"/>
+          <w:sz w:val="24"/>
+        </w:rPr>
+        <w:t xml:space="preserve"> 데모</w:t>
       </w:r>
     </w:p>
     <w:p>
@@ -684,16 +754,24 @@
         </w:numPr>
         <w:ind w:leftChars="0"/>
         <w:rPr>
-          <w:rFonts w:hint="eastAsia"/>
-          <w:sz w:val="24"/>
-        </w:rPr>
-      </w:pPr>
-      <w:r>
-        <w:rPr>
-          <w:rFonts w:hint="eastAsia"/>
-          <w:sz w:val="24"/>
-        </w:rPr>
-        <w:t>Github repository</w:t>
+          <w:sz w:val="24"/>
+        </w:rPr>
+      </w:pPr>
+      <w:proofErr w:type="spellStart"/>
+      <w:r>
+        <w:rPr>
+          <w:rFonts w:hint="eastAsia"/>
+          <w:sz w:val="24"/>
+        </w:rPr>
+        <w:t>Github</w:t>
+      </w:r>
+      <w:proofErr w:type="spellEnd"/>
+      <w:r>
+        <w:rPr>
+          <w:rFonts w:hint="eastAsia"/>
+          <w:sz w:val="24"/>
+        </w:rPr>
+        <w:t xml:space="preserve"> repository</w:t>
       </w:r>
     </w:p>
     <w:p>
@@ -719,7 +797,21 @@
         <w:rPr>
           <w:sz w:val="24"/>
         </w:rPr>
-        <w:t xml:space="preserve"> commit 수, contributor 수, issue / pull request 수</w:t>
+        <w:t xml:space="preserve"> commit 수, contributor 수, </w:t>
+      </w:r>
+      <w:proofErr w:type="gramStart"/>
+      <w:r>
+        <w:rPr>
+          <w:sz w:val="24"/>
+        </w:rPr>
+        <w:t>issue /</w:t>
+      </w:r>
+      <w:proofErr w:type="gramEnd"/>
+      <w:r>
+        <w:rPr>
+          <w:sz w:val="24"/>
+        </w:rPr>
+        <w:t xml:space="preserve"> pull request 수</w:t>
       </w:r>
     </w:p>
     <w:p>
@@ -785,7 +877,21 @@
         <w:rPr>
           <w:sz w:val="24"/>
         </w:rPr>
-        <w:t xml:space="preserve"> 얼마나 Github repository를 잘 활용했는지 보여줄 것</w:t>
+        <w:t xml:space="preserve"> 얼마나 </w:t>
+      </w:r>
+      <w:proofErr w:type="spellStart"/>
+      <w:r>
+        <w:rPr>
+          <w:sz w:val="24"/>
+        </w:rPr>
+        <w:t>Github</w:t>
+      </w:r>
+      <w:proofErr w:type="spellEnd"/>
+      <w:r>
+        <w:rPr>
+          <w:sz w:val="24"/>
+        </w:rPr>
+        <w:t xml:space="preserve"> repository를 잘 활용했는지 보여줄 것</w:t>
       </w:r>
     </w:p>
     <w:p>
@@ -817,7 +923,6 @@
         </w:numPr>
         <w:ind w:leftChars="0"/>
         <w:rPr>
-          <w:rFonts w:hint="eastAsia"/>
           <w:sz w:val="24"/>
         </w:rPr>
       </w:pPr>
@@ -853,7 +958,6 @@
     <w:p>
       <w:pPr>
         <w:rPr>
-          <w:rFonts w:hint="eastAsia"/>
           <w:sz w:val="22"/>
         </w:rPr>
       </w:pPr>
@@ -896,7 +1000,6 @@
     <w:p>
       <w:pPr>
         <w:rPr>
-          <w:rFonts w:hint="eastAsia"/>
           <w:sz w:val="22"/>
         </w:rPr>
       </w:pPr>
@@ -932,7 +1035,6 @@
     <w:p>
       <w:pPr>
         <w:rPr>
-          <w:rFonts w:hint="eastAsia"/>
           <w:sz w:val="22"/>
         </w:rPr>
       </w:pPr>
@@ -1008,7 +1110,7 @@
         <w:pStyle w:val="a4"/>
         <w:ind w:leftChars="0"/>
         <w:rPr>
-          <w:rFonts w:asciiTheme="minorEastAsia" w:hAnsiTheme="minorEastAsia" w:hint="eastAsia"/>
+          <w:rFonts w:asciiTheme="minorEastAsia" w:hAnsiTheme="minorEastAsia"/>
           <w:sz w:val="22"/>
         </w:rPr>
       </w:pPr>
@@ -1930,6 +2032,7 @@
         </w:rPr>
         <w:t>차별성</w:t>
       </w:r>
+      <w:proofErr w:type="gramStart"/>
       <w:r>
         <w:rPr>
           <w:rFonts w:asciiTheme="minorEastAsia" w:hAnsiTheme="minorEastAsia" w:cs="바탕"/>
@@ -1948,6 +2051,7 @@
         </w:rPr>
         <w:t>에서</w:t>
       </w:r>
+      <w:proofErr w:type="gramEnd"/>
       <w:r>
         <w:rPr>
           <w:rFonts w:asciiTheme="minorEastAsia" w:hAnsiTheme="minorEastAsia" w:cs="나눔바른고딕 Light"/>
@@ -2338,12 +2442,14 @@
         </w:rPr>
         <w:t xml:space="preserve"> </w:t>
       </w:r>
+      <w:proofErr w:type="spellStart"/>
       <w:r>
         <w:rPr>
           <w:rFonts w:asciiTheme="minorEastAsia" w:hAnsiTheme="minorEastAsia" w:cs="바탕" w:hint="eastAsia"/>
         </w:rPr>
         <w:t>모듈화하여</w:t>
       </w:r>
+      <w:proofErr w:type="spellEnd"/>
       <w:r>
         <w:rPr>
           <w:rFonts w:asciiTheme="minorEastAsia" w:hAnsiTheme="minorEastAsia" w:cs="나눔바른고딕 Light"/>
@@ -2468,7 +2574,7 @@
     <w:p>
       <w:pPr>
         <w:rPr>
-          <w:rFonts w:ascii="나눔바른고딕 Light" w:eastAsia="나눔바른고딕 Light" w:hAnsi="나눔바른고딕 Light" w:cs="나눔바른고딕 Light" w:hint="eastAsia"/>
+          <w:rFonts w:ascii="나눔바른고딕 Light" w:eastAsia="나눔바른고딕 Light" w:hAnsi="나눔바른고딕 Light" w:cs="나눔바른고딕 Light"/>
         </w:rPr>
       </w:pPr>
     </w:p>
@@ -2499,14 +2605,28 @@
         <w:pStyle w:val="a4"/>
         <w:ind w:leftChars="0" w:firstLineChars="100" w:firstLine="200"/>
         <w:rPr>
-          <w:rFonts w:asciiTheme="minorEastAsia" w:hAnsiTheme="minorEastAsia" w:cs="나눔바른고딕 Light" w:hint="eastAsia"/>
-        </w:rPr>
-      </w:pPr>
-      <w:r>
-        <w:rPr>
-          <w:rFonts w:asciiTheme="minorEastAsia" w:hAnsiTheme="minorEastAsia" w:cs="나눔바른고딕 Light"/>
-        </w:rPr>
-        <w:t>먼저, 신체적으로 활동에 제약을 받는 교통 약자는 대중교통을 이용한 이동이 쉽지 않다. 한국교통장애인 협회의 전국 교통약자 현황 통계자료에 따르면, 장애인 250만명, 65세 이상 노인 650만명, 9세 이하 유아 460만명을 포함하여 임산부, 보행 불편자, 신체 약자 등 전체 인구의 약 33%(1,700만명)에 해당하는 비율이 이동제약자인 것으로 확인되었다. 비록 이동에 어려움이 있는 교통약자라도 대중교통 이용은 불가피하다. 실제로 지역 내 외출 시 주로 이용하는 교통수단 실태 조사 결과 임산부(58.9%)는 버스, 고령자는 지하철(46.4%)의 빈도가 가장 높았고 장애인은 버스(24.6%), 지하철(22.4%)을 비슷한 수준으로 이용함을 확인할 수 있었다</w:t>
+          <w:rFonts w:asciiTheme="minorEastAsia" w:hAnsiTheme="minorEastAsia" w:cs="나눔바른고딕 Light"/>
+        </w:rPr>
+      </w:pPr>
+      <w:r>
+        <w:rPr>
+          <w:rFonts w:asciiTheme="minorEastAsia" w:hAnsiTheme="minorEastAsia" w:cs="나눔바른고딕 Light"/>
+        </w:rPr>
+        <w:t xml:space="preserve">먼저, 신체적으로 활동에 제약을 받는 교통 약자는 대중교통을 이용한 이동이 쉽지 않다. 한국교통장애인 협회의 전국 교통약자 현황 통계자료에 따르면, 장애인 250만명, 65세 이상 노인 650만명, 9세 이하 유아 460만명을 포함하여 임산부, 보행 </w:t>
+      </w:r>
+      <w:proofErr w:type="spellStart"/>
+      <w:r>
+        <w:rPr>
+          <w:rFonts w:asciiTheme="minorEastAsia" w:hAnsiTheme="minorEastAsia" w:cs="나눔바른고딕 Light"/>
+        </w:rPr>
+        <w:t>불편자</w:t>
+      </w:r>
+      <w:proofErr w:type="spellEnd"/>
+      <w:r>
+        <w:rPr>
+          <w:rFonts w:asciiTheme="minorEastAsia" w:hAnsiTheme="minorEastAsia" w:cs="나눔바른고딕 Light"/>
+        </w:rPr>
+        <w:t>, 신체 약자 등 전체 인구의 약 33%(1,700만명)에 해당하는 비율이 이동제약자인 것으로 확인되었다. 비록 이동에 어려움이 있는 교통약자라도 대중교통 이용은 불가피하다. 실제로 지역 내 외출 시 주로 이용하는 교통수단 실태 조사 결과 임산부(58.9%)는 버스, 고령자는 지하철(46.4%)의 빈도가 가장 높았고 장애인은 버스(24.6%), 지하철(22.4%)을 비슷한 수준으로 이용함을 확인할 수 있었다</w:t>
       </w:r>
       <w:r>
         <w:rPr>
@@ -2527,19 +2647,61 @@
         <w:rPr>
           <w:rFonts w:asciiTheme="minorEastAsia" w:hAnsiTheme="minorEastAsia" w:cs="나눔바른고딕 Light"/>
         </w:rPr>
-        <w:t>그리하여 교통약자의 이동권 문제를 해결하기 위해 다양한 서비스 및 지원정책들이 꾸준히 제안되고 있으며 각종 시스템이 등장하였다. 대표적인 몇 가지 예로는 교통약자 승차지원시스템과 버스 예약 어플리케이션이 있다. 교통약자 승차지원시스템은 버스 정류소에 설치된 단말기로부터</w:t>
-      </w:r>
-      <w:r>
-        <w:rPr>
-          <w:rFonts w:asciiTheme="minorEastAsia" w:hAnsiTheme="minorEastAsia" w:cs="나눔바른고딕 Light"/>
-        </w:rPr>
-        <w:t xml:space="preserve"> </w:t>
-      </w:r>
-      <w:r>
-        <w:rPr>
-          <w:rFonts w:asciiTheme="minorEastAsia" w:hAnsiTheme="minorEastAsia" w:cs="나눔바른고딕 Light"/>
-        </w:rPr>
-        <w:t>버스번호, 교통약자 유형 등의 대기 상황을 입력하면 운전기사가 출입문 개방 및 도착 알림 등을 제공하는 서비스로 현재 도입을 앞두고 있다. MyBus는 “한국교통약자버스이용협동조합”에서 제공하는 버스 예약 어플리케이션으로 장애인들을 대상으로 운영되고 있는 시스템이다. 그럼에도 대중교통 내부의 혼잡도와 관련하여, 최대한 앉아 이동할 수 있도록 경로를 제공하는 서비스는 아직 존재하지 않았다</w:t>
+        <w:t xml:space="preserve">그리하여 교통약자의 </w:t>
+      </w:r>
+      <w:proofErr w:type="spellStart"/>
+      <w:r>
+        <w:rPr>
+          <w:rFonts w:asciiTheme="minorEastAsia" w:hAnsiTheme="minorEastAsia" w:cs="나눔바른고딕 Light"/>
+        </w:rPr>
+        <w:t>이동권</w:t>
+      </w:r>
+      <w:proofErr w:type="spellEnd"/>
+      <w:r>
+        <w:rPr>
+          <w:rFonts w:asciiTheme="minorEastAsia" w:hAnsiTheme="minorEastAsia" w:cs="나눔바른고딕 Light"/>
+        </w:rPr>
+        <w:t xml:space="preserve"> 문제를 해결하기 위해 다양한 서비스 및 지원정책들이 꾸준히 제안되고 있으며 각종 시스템이 등장하였다. 대표적인 몇 가지 예로는 교통약자 승차지원시스템과 버스 예약 어플리케이션이 있다. 교통약자 승차지원시스템은 버스 정류소에 설치된 단말기로부터</w:t>
+      </w:r>
+      <w:r>
+        <w:rPr>
+          <w:rFonts w:asciiTheme="minorEastAsia" w:hAnsiTheme="minorEastAsia" w:cs="나눔바른고딕 Light"/>
+        </w:rPr>
+        <w:t xml:space="preserve"> </w:t>
+      </w:r>
+      <w:r>
+        <w:rPr>
+          <w:rFonts w:asciiTheme="minorEastAsia" w:hAnsiTheme="minorEastAsia" w:cs="나눔바른고딕 Light"/>
+        </w:rPr>
+        <w:t xml:space="preserve">버스번호, 교통약자 유형 등의 대기 상황을 입력하면 운전기사가 출입문 개방 및 도착 알림 등을 제공하는 서비스로 현재 도입을 앞두고 있다. </w:t>
+      </w:r>
+      <w:proofErr w:type="spellStart"/>
+      <w:r>
+        <w:rPr>
+          <w:rFonts w:asciiTheme="minorEastAsia" w:hAnsiTheme="minorEastAsia" w:cs="나눔바른고딕 Light"/>
+        </w:rPr>
+        <w:t>MyBus</w:t>
+      </w:r>
+      <w:proofErr w:type="spellEnd"/>
+      <w:r>
+        <w:rPr>
+          <w:rFonts w:asciiTheme="minorEastAsia" w:hAnsiTheme="minorEastAsia" w:cs="나눔바른고딕 Light"/>
+        </w:rPr>
+        <w:t>는 “</w:t>
+      </w:r>
+      <w:proofErr w:type="spellStart"/>
+      <w:r>
+        <w:rPr>
+          <w:rFonts w:asciiTheme="minorEastAsia" w:hAnsiTheme="minorEastAsia" w:cs="나눔바른고딕 Light"/>
+        </w:rPr>
+        <w:t>한국교통약자버스이용협동조합</w:t>
+      </w:r>
+      <w:proofErr w:type="spellEnd"/>
+      <w:r>
+        <w:rPr>
+          <w:rFonts w:asciiTheme="minorEastAsia" w:hAnsiTheme="minorEastAsia" w:cs="나눔바른고딕 Light"/>
+        </w:rPr>
+        <w:t>”에서 제공하는 버스 예약 어플리케이션으로 장애인들을 대상으로 운영되고 있는 시스템이다. 그럼에도 대중교통 내부의 혼잡도와 관련하여, 최대한 앉아 이동할 수 있도록 경로를 제공하는 서비스는 아직 존재하지 않았다</w:t>
       </w:r>
       <w:r>
         <w:rPr>
@@ -2736,7 +2898,35 @@
         <w:rPr>
           <w:rFonts w:asciiTheme="minorEastAsia" w:hAnsiTheme="minorEastAsia" w:cs="나눔바른고딕 Light"/>
         </w:rPr>
-        <w:t>지하철 종결자, 카카오지하철, 또타지하철, 지하철매니저</w:t>
+        <w:t xml:space="preserve">지하철 </w:t>
+      </w:r>
+      <w:proofErr w:type="spellStart"/>
+      <w:r>
+        <w:rPr>
+          <w:rFonts w:asciiTheme="minorEastAsia" w:hAnsiTheme="minorEastAsia" w:cs="나눔바른고딕 Light"/>
+        </w:rPr>
+        <w:t>종결자</w:t>
+      </w:r>
+      <w:proofErr w:type="spellEnd"/>
+      <w:r>
+        <w:rPr>
+          <w:rFonts w:asciiTheme="minorEastAsia" w:hAnsiTheme="minorEastAsia" w:cs="나눔바른고딕 Light"/>
+        </w:rPr>
+        <w:t xml:space="preserve">, 카카오지하철, </w:t>
+      </w:r>
+      <w:proofErr w:type="spellStart"/>
+      <w:r>
+        <w:rPr>
+          <w:rFonts w:asciiTheme="minorEastAsia" w:hAnsiTheme="minorEastAsia" w:cs="나눔바른고딕 Light"/>
+        </w:rPr>
+        <w:t>또타지하철</w:t>
+      </w:r>
+      <w:proofErr w:type="spellEnd"/>
+      <w:r>
+        <w:rPr>
+          <w:rFonts w:asciiTheme="minorEastAsia" w:hAnsiTheme="minorEastAsia" w:cs="나눔바른고딕 Light"/>
+        </w:rPr>
+        <w:t>, 지하철매니저</w:t>
       </w:r>
     </w:p>
     <w:p>
@@ -2763,7 +2953,21 @@
         <w:rPr>
           <w:rFonts w:asciiTheme="minorEastAsia" w:hAnsiTheme="minorEastAsia" w:cs="나눔바른고딕 Light"/>
         </w:rPr>
-        <w:t xml:space="preserve"> 해당 앱들이 제공하는 기능은 대표적으로 실시간 지하철 도착 정보, 하차 알람 기능, 출발시간 기준 / 도착시간 기준 경로 검색, 최소 환승 또는 최소 시간으로 경로를 검색하는 기능이다. 이 경우 대중교통 중 지하철 이용만 고려했다는 점과, 혼잡도를 고려하지 않고 단순히 최소 시간만 생각했다는 점이 특징이다</w:t>
+        <w:t xml:space="preserve"> 해당 앱들이 제공하는 기능은 대표적으로 실시간 지하철 도착 정보, 하차 알람 기능, 출발시간 </w:t>
+      </w:r>
+      <w:proofErr w:type="gramStart"/>
+      <w:r>
+        <w:rPr>
+          <w:rFonts w:asciiTheme="minorEastAsia" w:hAnsiTheme="minorEastAsia" w:cs="나눔바른고딕 Light"/>
+        </w:rPr>
+        <w:t>기준 /</w:t>
+      </w:r>
+      <w:proofErr w:type="gramEnd"/>
+      <w:r>
+        <w:rPr>
+          <w:rFonts w:asciiTheme="minorEastAsia" w:hAnsiTheme="minorEastAsia" w:cs="나눔바른고딕 Light"/>
+        </w:rPr>
+        <w:t xml:space="preserve"> 도착시간 기준 경로 검색, 최소 환승 또는 최소 시간으로 경로를 검색하는 기능이다. 이 경우 대중교통 중 지하철 이용만 고려했다는 점과, 혼잡도를 고려하지 않고 단순히 최소 시간만 생각했다는 점이 특징이다</w:t>
       </w:r>
     </w:p>
     <w:p>
@@ -2790,7 +2994,21 @@
         <w:rPr>
           <w:rFonts w:asciiTheme="minorEastAsia" w:hAnsiTheme="minorEastAsia" w:cs="나눔바른고딕 Light"/>
         </w:rPr>
-        <w:t>지하철 혼잡도(바글바글), 지하철혼잡도알리미, R-Subway   (</w:t>
+        <w:t xml:space="preserve">지하철 혼잡도(바글바글), </w:t>
+      </w:r>
+      <w:proofErr w:type="spellStart"/>
+      <w:r>
+        <w:rPr>
+          <w:rFonts w:asciiTheme="minorEastAsia" w:hAnsiTheme="minorEastAsia" w:cs="나눔바른고딕 Light"/>
+        </w:rPr>
+        <w:t>지하철혼잡도알리미</w:t>
+      </w:r>
+      <w:proofErr w:type="spellEnd"/>
+      <w:r>
+        <w:rPr>
+          <w:rFonts w:asciiTheme="minorEastAsia" w:hAnsiTheme="minorEastAsia" w:cs="나눔바른고딕 Light"/>
+        </w:rPr>
+        <w:t>, R-Subway   (</w:t>
       </w:r>
       <w:hyperlink r:id="rId9">
         <w:r>
@@ -2860,7 +3078,21 @@
           <w:rFonts w:asciiTheme="minorEastAsia" w:hAnsiTheme="minorEastAsia" w:cs="나눔바른고딕 Light"/>
         </w:rPr>
         <w:lastRenderedPageBreak/>
-        <w:t>전국 스마트 버스, 카카오버스, busconditionServer(</w:t>
+        <w:t xml:space="preserve">전국 스마트 버스, 카카오버스, </w:t>
+      </w:r>
+      <w:proofErr w:type="spellStart"/>
+      <w:r>
+        <w:rPr>
+          <w:rFonts w:asciiTheme="minorEastAsia" w:hAnsiTheme="minorEastAsia" w:cs="나눔바른고딕 Light"/>
+        </w:rPr>
+        <w:t>busconditionServer</w:t>
+      </w:r>
+      <w:proofErr w:type="spellEnd"/>
+      <w:r>
+        <w:rPr>
+          <w:rFonts w:asciiTheme="minorEastAsia" w:hAnsiTheme="minorEastAsia" w:cs="나눔바른고딕 Light"/>
+        </w:rPr>
+        <w:t>(</w:t>
       </w:r>
       <w:hyperlink r:id="rId10">
         <w:r>
@@ -2904,7 +3136,35 @@
         <w:rPr>
           <w:rFonts w:asciiTheme="minorEastAsia" w:hAnsiTheme="minorEastAsia" w:cs="나눔바른고딕 Light"/>
         </w:rPr>
-        <w:t>실시간 버스 위치정보와  좌석 혼잡도 현황, 하차 알람 및 일반 경로 찾기를 지원하는 앱이다. 이 경우 대중교통 중 버스 이용만 고려했다는 점과 혼잡도 정보를 제공 만 하고 이를 고려한 경로 추천까지는 해주지 않는다는 한계가 있다</w:t>
+        <w:t xml:space="preserve">실시간 버스 </w:t>
+      </w:r>
+      <w:proofErr w:type="gramStart"/>
+      <w:r>
+        <w:rPr>
+          <w:rFonts w:asciiTheme="minorEastAsia" w:hAnsiTheme="minorEastAsia" w:cs="나눔바른고딕 Light"/>
+        </w:rPr>
+        <w:t>위치정보와  좌석</w:t>
+      </w:r>
+      <w:proofErr w:type="gramEnd"/>
+      <w:r>
+        <w:rPr>
+          <w:rFonts w:asciiTheme="minorEastAsia" w:hAnsiTheme="minorEastAsia" w:cs="나눔바른고딕 Light"/>
+        </w:rPr>
+        <w:t xml:space="preserve"> 혼잡도 현황, 하차 알람 및 일반 경로 찾기를 지원하는 앱이다. 이 경우 대중교통 중 버스 이용만 고려했다는 점과 혼잡도 정보를 제공 </w:t>
+      </w:r>
+      <w:proofErr w:type="gramStart"/>
+      <w:r>
+        <w:rPr>
+          <w:rFonts w:asciiTheme="minorEastAsia" w:hAnsiTheme="minorEastAsia" w:cs="나눔바른고딕 Light"/>
+        </w:rPr>
+        <w:t>만 하고</w:t>
+      </w:r>
+      <w:proofErr w:type="gramEnd"/>
+      <w:r>
+        <w:rPr>
+          <w:rFonts w:asciiTheme="minorEastAsia" w:hAnsiTheme="minorEastAsia" w:cs="나눔바른고딕 Light"/>
+        </w:rPr>
+        <w:t xml:space="preserve"> 이를 고려한 경로 추천까지는 해주지 않는다는 한계가 있다</w:t>
       </w:r>
       <w:r>
         <w:rPr>
@@ -2931,11 +3191,33 @@
           <w:rFonts w:asciiTheme="minorEastAsia" w:hAnsiTheme="minorEastAsia" w:cs="나눔바른고딕 Light"/>
         </w:rPr>
       </w:pPr>
-      <w:r>
-        <w:rPr>
-          <w:rFonts w:asciiTheme="minorEastAsia" w:hAnsiTheme="minorEastAsia" w:cs="나눔바른고딕 Light"/>
-        </w:rPr>
-        <w:t>서울교통포털, 실시간 교통정보, Jamco(</w:t>
+      <w:proofErr w:type="spellStart"/>
+      <w:r>
+        <w:rPr>
+          <w:rFonts w:asciiTheme="minorEastAsia" w:hAnsiTheme="minorEastAsia" w:cs="나눔바른고딕 Light"/>
+        </w:rPr>
+        <w:t>서울교통포털</w:t>
+      </w:r>
+      <w:proofErr w:type="spellEnd"/>
+      <w:r>
+        <w:rPr>
+          <w:rFonts w:asciiTheme="minorEastAsia" w:hAnsiTheme="minorEastAsia" w:cs="나눔바른고딕 Light"/>
+        </w:rPr>
+        <w:t xml:space="preserve">, 실시간 교통정보, </w:t>
+      </w:r>
+      <w:proofErr w:type="spellStart"/>
+      <w:r>
+        <w:rPr>
+          <w:rFonts w:asciiTheme="minorEastAsia" w:hAnsiTheme="minorEastAsia" w:cs="나눔바른고딕 Light"/>
+        </w:rPr>
+        <w:t>Jamco</w:t>
+      </w:r>
+      <w:proofErr w:type="spellEnd"/>
+      <w:r>
+        <w:rPr>
+          <w:rFonts w:asciiTheme="minorEastAsia" w:hAnsiTheme="minorEastAsia" w:cs="나눔바른고딕 Light"/>
+        </w:rPr>
+        <w:t>(</w:t>
       </w:r>
       <w:hyperlink r:id="rId11">
         <w:r>
@@ -2971,7 +3253,63 @@
         <w:rPr>
           <w:rFonts w:asciiTheme="minorEastAsia" w:hAnsiTheme="minorEastAsia" w:cs="나눔바른고딕 Light"/>
         </w:rPr>
-        <w:t>: 주변 지하철 및 정류소를 조회하고, 경로 검색 및 현재 일시 기준 도로통제정보를 확인, 통계 값에 기반한 교통예측정보 확인이 가능한 앱이다. 서울교통포털 앱은 버스와 지하철을 통합하여 길찾기를 최소시간으로 제공하지만 앱 자체가 너무 느리고 오류가 많다는 후기들이 있었다. 또한 실시간 교통정보 앱과 Jamco의 경우 대중교통 사용보다는 자가용 사용에 초점이 맞추어진 도로 별 혼잡도 제공 어플리케이션이었다.</w:t>
+        <w:t xml:space="preserve">: 주변 지하철 및 정류소를 조회하고, 경로 검색 및 현재 일시 기준 도로통제정보를 확인, 통계 값에 기반한 교통예측정보 확인이 가능한 앱이다. </w:t>
+      </w:r>
+      <w:proofErr w:type="spellStart"/>
+      <w:r>
+        <w:rPr>
+          <w:rFonts w:asciiTheme="minorEastAsia" w:hAnsiTheme="minorEastAsia" w:cs="나눔바른고딕 Light"/>
+        </w:rPr>
+        <w:t>서울교통포털</w:t>
+      </w:r>
+      <w:proofErr w:type="spellEnd"/>
+      <w:r>
+        <w:rPr>
+          <w:rFonts w:asciiTheme="minorEastAsia" w:hAnsiTheme="minorEastAsia" w:cs="나눔바른고딕 Light"/>
+        </w:rPr>
+        <w:t xml:space="preserve"> 앱은 버스와 지하철을 통합하여 </w:t>
+      </w:r>
+      <w:proofErr w:type="spellStart"/>
+      <w:r>
+        <w:rPr>
+          <w:rFonts w:asciiTheme="minorEastAsia" w:hAnsiTheme="minorEastAsia" w:cs="나눔바른고딕 Light"/>
+        </w:rPr>
+        <w:t>길찾기를</w:t>
+      </w:r>
+      <w:proofErr w:type="spellEnd"/>
+      <w:r>
+        <w:rPr>
+          <w:rFonts w:asciiTheme="minorEastAsia" w:hAnsiTheme="minorEastAsia" w:cs="나눔바른고딕 Light"/>
+        </w:rPr>
+        <w:t xml:space="preserve"> 최소시간으로 제공하지만 앱 자체가 너무 느리고 오류가 많다는 후기들이 있었다. 또한 실시간 교통정보 앱과 </w:t>
+      </w:r>
+      <w:proofErr w:type="spellStart"/>
+      <w:r>
+        <w:rPr>
+          <w:rFonts w:asciiTheme="minorEastAsia" w:hAnsiTheme="minorEastAsia" w:cs="나눔바른고딕 Light"/>
+        </w:rPr>
+        <w:t>Jamco</w:t>
+      </w:r>
+      <w:proofErr w:type="spellEnd"/>
+      <w:r>
+        <w:rPr>
+          <w:rFonts w:asciiTheme="minorEastAsia" w:hAnsiTheme="minorEastAsia" w:cs="나눔바른고딕 Light"/>
+        </w:rPr>
+        <w:t xml:space="preserve">의 경우 대중교통 사용보다는 자가용 사용에 초점이 </w:t>
+      </w:r>
+      <w:proofErr w:type="spellStart"/>
+      <w:r>
+        <w:rPr>
+          <w:rFonts w:asciiTheme="minorEastAsia" w:hAnsiTheme="minorEastAsia" w:cs="나눔바른고딕 Light"/>
+        </w:rPr>
+        <w:t>맞추어진</w:t>
+      </w:r>
+      <w:proofErr w:type="spellEnd"/>
+      <w:r>
+        <w:rPr>
+          <w:rFonts w:asciiTheme="minorEastAsia" w:hAnsiTheme="minorEastAsia" w:cs="나눔바른고딕 Light"/>
+        </w:rPr>
+        <w:t xml:space="preserve"> 도로 별 혼잡도 제공 어플리케이션이었다.</w:t>
       </w:r>
     </w:p>
     <w:p>
@@ -2992,11 +3330,33 @@
           <w:rFonts w:asciiTheme="minorEastAsia" w:hAnsiTheme="minorEastAsia" w:cs="나눔바른고딕 Light"/>
         </w:rPr>
       </w:pPr>
-      <w:r>
-        <w:rPr>
-          <w:rFonts w:asciiTheme="minorEastAsia" w:hAnsiTheme="minorEastAsia" w:cs="나눔바른고딕 Light"/>
-        </w:rPr>
-        <w:t>카카오맵, 네이버 지도, 구글 맵 (일반 길찾기 앱)</w:t>
+      <w:proofErr w:type="spellStart"/>
+      <w:r>
+        <w:rPr>
+          <w:rFonts w:asciiTheme="minorEastAsia" w:hAnsiTheme="minorEastAsia" w:cs="나눔바른고딕 Light"/>
+        </w:rPr>
+        <w:t>카카오맵</w:t>
+      </w:r>
+      <w:proofErr w:type="spellEnd"/>
+      <w:r>
+        <w:rPr>
+          <w:rFonts w:asciiTheme="minorEastAsia" w:hAnsiTheme="minorEastAsia" w:cs="나눔바른고딕 Light"/>
+        </w:rPr>
+        <w:t xml:space="preserve">, 네이버 지도, 구글 맵 (일반 </w:t>
+      </w:r>
+      <w:proofErr w:type="spellStart"/>
+      <w:r>
+        <w:rPr>
+          <w:rFonts w:asciiTheme="minorEastAsia" w:hAnsiTheme="minorEastAsia" w:cs="나눔바른고딕 Light"/>
+        </w:rPr>
+        <w:t>길찾기</w:t>
+      </w:r>
+      <w:proofErr w:type="spellEnd"/>
+      <w:r>
+        <w:rPr>
+          <w:rFonts w:asciiTheme="minorEastAsia" w:hAnsiTheme="minorEastAsia" w:cs="나눔바른고딕 Light"/>
+        </w:rPr>
+        <w:t xml:space="preserve"> 앱)</w:t>
       </w:r>
     </w:p>
     <w:p>
@@ -3010,7 +3370,7 @@
         <w:ind w:leftChars="0" w:left="1160"/>
         <w:jc w:val="left"/>
         <w:rPr>
-          <w:rFonts w:asciiTheme="minorEastAsia" w:hAnsiTheme="minorEastAsia" w:cs="나눔바른고딕 Light" w:hint="eastAsia"/>
+          <w:rFonts w:asciiTheme="minorEastAsia" w:hAnsiTheme="minorEastAsia" w:cs="나눔바른고딕 Light"/>
         </w:rPr>
       </w:pPr>
       <w:r>
@@ -3025,11 +3385,19 @@
         </w:rPr>
         <w:t xml:space="preserve"> </w:t>
       </w:r>
-      <w:r>
-        <w:rPr>
-          <w:rFonts w:asciiTheme="minorEastAsia" w:hAnsiTheme="minorEastAsia" w:cs="나눔바른고딕 Light"/>
-        </w:rPr>
-        <w:t>길찾기를 지하철, 버스, 택시, 도보 등 다양한 경로로 제공하는 앱이다. 버스와 지하철, 도보, 택시 등의 여러 수단을 제공하며 혼잡도 정보는 버스만 제공하고, 경로 찾기는 수단별로 최소 시간 경로들을 제공하였다. 버스 앱과 마찬가지로 혼잡도 정보가 단순히 제공되기만 하고 이를 고려한 경로 탐색은 이루어지지 않았다.</w:t>
+      <w:proofErr w:type="spellStart"/>
+      <w:r>
+        <w:rPr>
+          <w:rFonts w:asciiTheme="minorEastAsia" w:hAnsiTheme="minorEastAsia" w:cs="나눔바른고딕 Light"/>
+        </w:rPr>
+        <w:t>길찾기를</w:t>
+      </w:r>
+      <w:proofErr w:type="spellEnd"/>
+      <w:r>
+        <w:rPr>
+          <w:rFonts w:asciiTheme="minorEastAsia" w:hAnsiTheme="minorEastAsia" w:cs="나눔바른고딕 Light"/>
+        </w:rPr>
+        <w:t xml:space="preserve"> 지하철, 버스, 택시, 도보 등 다양한 경로로 제공하는 앱이다. 버스와 지하철, 도보, 택시 등의 여러 수단을 제공하며 혼잡도 정보는 버스만 제공하고, 경로 찾기는 수단별로 최소 시간 경로들을 제공하였다. 버스 앱과 마찬가지로 혼잡도 정보가 단순히 제공되기만 하고 이를 고려한 경로 탐색은 이루어지지 않았다.</w:t>
       </w:r>
     </w:p>
     <w:p>
@@ -3052,11 +3420,19 @@
           <w:sz w:val="24"/>
         </w:rPr>
       </w:pPr>
-      <w:r>
-        <w:rPr>
-          <w:rFonts w:asciiTheme="minorEastAsia" w:hAnsiTheme="minorEastAsia" w:cs="나눔바른고딕 Light"/>
-        </w:rPr>
-        <w:t>Restbus(</w:t>
+      <w:proofErr w:type="spellStart"/>
+      <w:r>
+        <w:rPr>
+          <w:rFonts w:asciiTheme="minorEastAsia" w:hAnsiTheme="minorEastAsia" w:cs="나눔바른고딕 Light"/>
+        </w:rPr>
+        <w:t>Restbus</w:t>
+      </w:r>
+      <w:proofErr w:type="spellEnd"/>
+      <w:r>
+        <w:rPr>
+          <w:rFonts w:asciiTheme="minorEastAsia" w:hAnsiTheme="minorEastAsia" w:cs="나눔바른고딕 Light"/>
+        </w:rPr>
+        <w:t>(</w:t>
       </w:r>
       <w:hyperlink r:id="rId12">
         <w:r>
@@ -3094,14 +3470,58 @@
         <w:rPr>
           <w:rFonts w:asciiTheme="minorEastAsia" w:hAnsiTheme="minorEastAsia" w:cs="나눔바른고딕 Light"/>
         </w:rPr>
-        <w:t xml:space="preserve">: github에 있는 해당 프로젝트의 경우, 버스의 혼잡도 정보를 이용한 길찾기 </w:t>
+        <w:t xml:space="preserve">: </w:t>
+      </w:r>
+      <w:proofErr w:type="spellStart"/>
+      <w:r>
+        <w:rPr>
+          <w:rFonts w:asciiTheme="minorEastAsia" w:hAnsiTheme="minorEastAsia" w:cs="나눔바른고딕 Light"/>
+        </w:rPr>
+        <w:t>github</w:t>
+      </w:r>
+      <w:proofErr w:type="spellEnd"/>
+      <w:r>
+        <w:rPr>
+          <w:rFonts w:asciiTheme="minorEastAsia" w:hAnsiTheme="minorEastAsia" w:cs="나눔바른고딕 Light"/>
+        </w:rPr>
+        <w:t xml:space="preserve">에 있는 해당 프로젝트의 경우, 버스의 혼잡도 정보를 이용한 </w:t>
+      </w:r>
+      <w:proofErr w:type="spellStart"/>
+      <w:r>
+        <w:rPr>
+          <w:rFonts w:asciiTheme="minorEastAsia" w:hAnsiTheme="minorEastAsia" w:cs="나눔바른고딕 Light"/>
+        </w:rPr>
+        <w:t>길찾기</w:t>
+      </w:r>
+      <w:proofErr w:type="spellEnd"/>
+      <w:r>
+        <w:rPr>
+          <w:rFonts w:asciiTheme="minorEastAsia" w:hAnsiTheme="minorEastAsia" w:cs="나눔바른고딕 Light"/>
+        </w:rPr>
+        <w:t xml:space="preserve"> </w:t>
       </w:r>
       <w:r>
         <w:rPr>
           <w:rFonts w:asciiTheme="minorEastAsia" w:hAnsiTheme="minorEastAsia" w:cs="나눔바른고딕 Light"/>
           <w:szCs w:val="20"/>
         </w:rPr>
-        <w:t>프로젝트였는데 정확히 어떤 기능을 구현하였는지 알 수 없어 해당 레퍼지토리의 소유자에게 이메일을 보내 우리 조의 프로젝트와의 차별성을 확인해 보았다. (자세한 내용은 아래 사진 첨부)</w:t>
+        <w:t xml:space="preserve">프로젝트였는데 정확히 어떤 기능을 구현하였는지 알 수 없어 해당 </w:t>
+      </w:r>
+      <w:proofErr w:type="spellStart"/>
+      <w:r>
+        <w:rPr>
+          <w:rFonts w:asciiTheme="minorEastAsia" w:hAnsiTheme="minorEastAsia" w:cs="나눔바른고딕 Light"/>
+          <w:szCs w:val="20"/>
+        </w:rPr>
+        <w:t>레퍼지토리의</w:t>
+      </w:r>
+      <w:proofErr w:type="spellEnd"/>
+      <w:r>
+        <w:rPr>
+          <w:rFonts w:asciiTheme="minorEastAsia" w:hAnsiTheme="minorEastAsia" w:cs="나눔바른고딕 Light"/>
+          <w:szCs w:val="20"/>
+        </w:rPr>
+        <w:t xml:space="preserve"> 소유자에게 이메일을 보내 우리 조의 프로젝트와의 차별성을 확인해 보았다. (자세한 내용은 아래 사진 첨부)</w:t>
       </w:r>
     </w:p>
     <w:p>
@@ -3210,7 +3630,7 @@
         <w:ind w:leftChars="0" w:left="1160"/>
         <w:jc w:val="left"/>
         <w:rPr>
-          <w:rFonts w:asciiTheme="minorEastAsia" w:hAnsiTheme="minorEastAsia" w:hint="eastAsia"/>
+          <w:rFonts w:asciiTheme="minorEastAsia" w:hAnsiTheme="minorEastAsia"/>
           <w:b/>
           <w:szCs w:val="20"/>
         </w:rPr>
@@ -3244,7 +3664,7 @@
         <w:pStyle w:val="a4"/>
         <w:ind w:leftChars="0"/>
         <w:rPr>
-          <w:rFonts w:asciiTheme="minorEastAsia" w:hAnsiTheme="minorEastAsia" w:hint="eastAsia"/>
+          <w:rFonts w:asciiTheme="minorEastAsia" w:hAnsiTheme="minorEastAsia"/>
           <w:b/>
           <w:szCs w:val="20"/>
         </w:rPr>
@@ -3254,8 +3674,17 @@
           <w:rFonts w:asciiTheme="minorEastAsia" w:hAnsiTheme="minorEastAsia" w:cs="나눔바른고딕 Light"/>
           <w:szCs w:val="20"/>
         </w:rPr>
-        <w:t>기존의 길찾기</w:t>
-      </w:r>
+        <w:t xml:space="preserve">기존의 </w:t>
+      </w:r>
+      <w:proofErr w:type="spellStart"/>
+      <w:r>
+        <w:rPr>
+          <w:rFonts w:asciiTheme="minorEastAsia" w:hAnsiTheme="minorEastAsia" w:cs="나눔바른고딕 Light"/>
+          <w:szCs w:val="20"/>
+        </w:rPr>
+        <w:t>길찾기</w:t>
+      </w:r>
+      <w:proofErr w:type="spellEnd"/>
       <w:r>
         <w:rPr>
           <w:rFonts w:asciiTheme="minorEastAsia" w:hAnsiTheme="minorEastAsia" w:cs="나눔바른고딕 Light" w:hint="eastAsia"/>
@@ -3268,7 +3697,55 @@
           <w:rFonts w:asciiTheme="minorEastAsia" w:hAnsiTheme="minorEastAsia" w:cs="나눔바른고딕 Light"/>
           <w:szCs w:val="20"/>
         </w:rPr>
-        <w:t>(최단경로 기반)의 경우 다른 여러 프로젝트에 활용할 수 있도록 api가 오픈되어 있다. 마찬가지로 해당 프로젝트 역시 모듈화시켜 이식할 수 있게 제작하고 오픈소스 커뮤니티에 공개한다면, 다른 프로젝트 진행 시에 사람들이 사용할 수 있을 것이다. 단순히 시간을 우선순위로 한 경로들이 아니라, 사용자에 맞게 혼잡도를 우선적인 필터로 고려할 수 있으므로 많은 교통 약자와 피곤에 지친 현대인을 생각해 보았을 때 많은 수요가 예상된다</w:t>
+        <w:t xml:space="preserve">(최단경로 기반)의 경우 다른 여러 프로젝트에 활용할 수 있도록 </w:t>
+      </w:r>
+      <w:proofErr w:type="spellStart"/>
+      <w:r>
+        <w:rPr>
+          <w:rFonts w:asciiTheme="minorEastAsia" w:hAnsiTheme="minorEastAsia" w:cs="나눔바른고딕 Light"/>
+          <w:szCs w:val="20"/>
+        </w:rPr>
+        <w:t>api</w:t>
+      </w:r>
+      <w:proofErr w:type="spellEnd"/>
+      <w:r>
+        <w:rPr>
+          <w:rFonts w:asciiTheme="minorEastAsia" w:hAnsiTheme="minorEastAsia" w:cs="나눔바른고딕 Light"/>
+          <w:szCs w:val="20"/>
+        </w:rPr>
+        <w:t xml:space="preserve">가 </w:t>
+      </w:r>
+      <w:proofErr w:type="spellStart"/>
+      <w:r>
+        <w:rPr>
+          <w:rFonts w:asciiTheme="minorEastAsia" w:hAnsiTheme="minorEastAsia" w:cs="나눔바른고딕 Light"/>
+          <w:szCs w:val="20"/>
+        </w:rPr>
+        <w:t>오픈되어</w:t>
+      </w:r>
+      <w:proofErr w:type="spellEnd"/>
+      <w:r>
+        <w:rPr>
+          <w:rFonts w:asciiTheme="minorEastAsia" w:hAnsiTheme="minorEastAsia" w:cs="나눔바른고딕 Light"/>
+          <w:szCs w:val="20"/>
+        </w:rPr>
+        <w:t xml:space="preserve"> 있다. 마찬가지로 해당 프로젝트 역시 </w:t>
+      </w:r>
+      <w:proofErr w:type="spellStart"/>
+      <w:r>
+        <w:rPr>
+          <w:rFonts w:asciiTheme="minorEastAsia" w:hAnsiTheme="minorEastAsia" w:cs="나눔바른고딕 Light"/>
+          <w:szCs w:val="20"/>
+        </w:rPr>
+        <w:t>모듈화시켜</w:t>
+      </w:r>
+      <w:proofErr w:type="spellEnd"/>
+      <w:r>
+        <w:rPr>
+          <w:rFonts w:asciiTheme="minorEastAsia" w:hAnsiTheme="minorEastAsia" w:cs="나눔바른고딕 Light"/>
+          <w:szCs w:val="20"/>
+        </w:rPr>
+        <w:t xml:space="preserve"> 이식할 수 있게 제작하고 오픈소스 커뮤니티에 공개한다면, 다른 프로젝트 진행 시에 사람들이 사용할 수 있을 것이다. 단순히 시간을 우선순위로 한 경로들이 아니라, 사용자에 맞게 혼잡도를 우선적인 필터로 고려할 수 있으므로 많은 교통 약자와 피곤에 지친 현대인을 생각해 보았을 때 많은 수요가 예상된다</w:t>
       </w:r>
       <w:r>
         <w:rPr>
@@ -3299,6 +3776,7 @@
           <w:sz w:val="28"/>
         </w:rPr>
       </w:pPr>
+      <w:proofErr w:type="spellStart"/>
       <w:r>
         <w:rPr>
           <w:rFonts w:hint="eastAsia"/>
@@ -3306,7 +3784,16 @@
           <w:sz w:val="28"/>
         </w:rPr>
         <w:lastRenderedPageBreak/>
-        <w:t>구현물 설명</w:t>
+        <w:t>구현물</w:t>
+      </w:r>
+      <w:proofErr w:type="spellEnd"/>
+      <w:r>
+        <w:rPr>
+          <w:rFonts w:hint="eastAsia"/>
+          <w:b/>
+          <w:sz w:val="28"/>
+        </w:rPr>
+        <w:t xml:space="preserve"> 설명</w:t>
       </w:r>
     </w:p>
     <w:p>
@@ -3322,6 +3809,7 @@
           <w:sz w:val="24"/>
         </w:rPr>
       </w:pPr>
+      <w:proofErr w:type="spellStart"/>
       <w:r>
         <w:rPr>
           <w:rFonts w:hint="eastAsia"/>
@@ -3330,16 +3818,17 @@
         </w:rPr>
         <w:t>아키텍쳐</w:t>
       </w:r>
+      <w:proofErr w:type="spellEnd"/>
     </w:p>
     <w:p>
       <w:pPr>
         <w:pStyle w:val="a4"/>
         <w:ind w:leftChars="0"/>
         <w:rPr>
-          <w:rFonts w:hint="eastAsia"/>
           <w:sz w:val="22"/>
         </w:rPr>
       </w:pPr>
+      <w:proofErr w:type="spellStart"/>
       <w:r>
         <w:rPr>
           <w:rFonts w:hint="eastAsia"/>
@@ -3348,6 +3837,7 @@
         </w:rPr>
         <w:t>ㅇㅇㅇ</w:t>
       </w:r>
+      <w:proofErr w:type="spellEnd"/>
     </w:p>
     <w:p>
       <w:pPr>
@@ -3362,13 +3852,23 @@
           <w:sz w:val="24"/>
         </w:rPr>
       </w:pPr>
-      <w:r>
-        <w:rPr>
-          <w:rFonts w:hint="eastAsia"/>
-          <w:b/>
-          <w:sz w:val="24"/>
-        </w:rPr>
-        <w:t>Workflow / Usage Scenario</w:t>
+      <w:proofErr w:type="gramStart"/>
+      <w:r>
+        <w:rPr>
+          <w:rFonts w:hint="eastAsia"/>
+          <w:b/>
+          <w:sz w:val="24"/>
+        </w:rPr>
+        <w:t>Workflow /</w:t>
+      </w:r>
+      <w:proofErr w:type="gramEnd"/>
+      <w:r>
+        <w:rPr>
+          <w:rFonts w:hint="eastAsia"/>
+          <w:b/>
+          <w:sz w:val="24"/>
+        </w:rPr>
+        <w:t xml:space="preserve"> Usage Scenario</w:t>
       </w:r>
       <w:r>
         <w:rPr>
@@ -3391,10 +3891,10 @@
         <w:pStyle w:val="a4"/>
         <w:ind w:leftChars="0"/>
         <w:rPr>
-          <w:rFonts w:hint="eastAsia"/>
           <w:sz w:val="22"/>
         </w:rPr>
       </w:pPr>
+      <w:proofErr w:type="spellStart"/>
       <w:r>
         <w:rPr>
           <w:rFonts w:hint="eastAsia"/>
@@ -3403,6 +3903,7 @@
         </w:rPr>
         <w:t>ㅇㅇㅇ</w:t>
       </w:r>
+      <w:proofErr w:type="spellEnd"/>
     </w:p>
     <w:p>
       <w:pPr>
@@ -3435,16 +3936,17 @@
         </w:numPr>
         <w:ind w:leftChars="0"/>
         <w:rPr>
-          <w:rFonts w:hint="eastAsia"/>
-          <w:b/>
-          <w:sz w:val="24"/>
-        </w:rPr>
-      </w:pPr>
-      <w:r>
-        <w:rPr>
-          <w:rFonts w:hint="eastAsia"/>
-          <w:b/>
-          <w:sz w:val="24"/>
+          <w:b/>
+          <w:sz w:val="24"/>
+          <w:highlight w:val="green"/>
+        </w:rPr>
+      </w:pPr>
+      <w:r>
+        <w:rPr>
+          <w:rFonts w:hint="eastAsia"/>
+          <w:b/>
+          <w:sz w:val="24"/>
+          <w:highlight w:val="green"/>
         </w:rPr>
         <w:t>버스 데이터 파싱</w:t>
       </w:r>
@@ -3452,9 +3954,12 @@
     <w:p>
       <w:pPr>
         <w:pStyle w:val="a4"/>
-        <w:ind w:leftChars="0" w:left="1160"/>
-        <w:rPr>
-          <w:rFonts w:hint="eastAsia"/>
+        <w:numPr>
+          <w:ilvl w:val="4"/>
+          <w:numId w:val="2"/>
+        </w:numPr>
+        <w:ind w:leftChars="0"/>
+        <w:rPr>
           <w:sz w:val="22"/>
         </w:rPr>
       </w:pPr>
@@ -3462,9 +3967,995 @@
         <w:rPr>
           <w:rFonts w:hint="eastAsia"/>
           <w:sz w:val="22"/>
-          <w:highlight w:val="yellow"/>
-        </w:rPr>
-        <w:t>희수,윤희</w:t>
+        </w:rPr>
+        <w:t>사용 데이터</w:t>
+      </w:r>
+    </w:p>
+    <w:p>
+      <w:pPr>
+        <w:ind w:left="1418" w:firstLineChars="100" w:firstLine="200"/>
+        <w:rPr>
+          <w:rFonts w:hint="eastAsia"/>
+        </w:rPr>
+      </w:pPr>
+      <w:proofErr w:type="spellStart"/>
+      <w:r>
+        <w:rPr>
+          <w:rFonts w:hint="eastAsia"/>
+        </w:rPr>
+        <w:t>공공데이터포탈</w:t>
+      </w:r>
+      <w:proofErr w:type="spellEnd"/>
+      <w:r>
+        <w:t>(data.go.kr)</w:t>
+      </w:r>
+      <w:r>
+        <w:rPr>
+          <w:rFonts w:hint="eastAsia"/>
+        </w:rPr>
+        <w:t>에서 제공하는 데이터들을 사용하였다.</w:t>
+      </w:r>
+      <w:r>
+        <w:t xml:space="preserve"> </w:t>
+      </w:r>
+      <w:r>
+        <w:rPr>
+          <w:rFonts w:hint="eastAsia"/>
+        </w:rPr>
+        <w:t>서울시 노선 현황 정보(</w:t>
+      </w:r>
+      <w:r>
+        <w:t>2019</w:t>
+      </w:r>
+      <w:r>
+        <w:rPr>
+          <w:rFonts w:hint="eastAsia"/>
+        </w:rPr>
+        <w:t xml:space="preserve">년 </w:t>
+      </w:r>
+      <w:r>
+        <w:t>1</w:t>
+      </w:r>
+      <w:r>
+        <w:rPr>
+          <w:rFonts w:hint="eastAsia"/>
+        </w:rPr>
+        <w:t xml:space="preserve">월 </w:t>
+      </w:r>
+      <w:r>
+        <w:t>24</w:t>
+      </w:r>
+      <w:r>
+        <w:rPr>
+          <w:rFonts w:hint="eastAsia"/>
+        </w:rPr>
+        <w:t>일 기준)</w:t>
+      </w:r>
+      <w:r>
+        <w:t xml:space="preserve">, </w:t>
+      </w:r>
+      <w:r>
+        <w:rPr>
+          <w:rFonts w:hint="eastAsia"/>
+        </w:rPr>
+        <w:t>서울시 버스 정류장</w:t>
+      </w:r>
+      <w:r>
+        <w:t xml:space="preserve"> </w:t>
+      </w:r>
+      <w:r>
+        <w:rPr>
+          <w:rFonts w:hint="eastAsia"/>
+        </w:rPr>
+        <w:t>정보</w:t>
+      </w:r>
+      <w:r>
+        <w:t>(2015-2018</w:t>
+      </w:r>
+      <w:r>
+        <w:rPr>
+          <w:rFonts w:hint="eastAsia"/>
+        </w:rPr>
+        <w:t>년)</w:t>
+      </w:r>
+      <w:r>
+        <w:t xml:space="preserve">, </w:t>
+      </w:r>
+      <w:r>
+        <w:rPr>
+          <w:rFonts w:hint="eastAsia"/>
+        </w:rPr>
+        <w:t>서울시 버스 노선 정보(</w:t>
+      </w:r>
+      <w:r>
+        <w:t>2019</w:t>
+      </w:r>
+      <w:r>
+        <w:rPr>
+          <w:rFonts w:hint="eastAsia"/>
+        </w:rPr>
+        <w:t xml:space="preserve">년 </w:t>
+      </w:r>
+      <w:r>
+        <w:t>1</w:t>
+      </w:r>
+      <w:r>
+        <w:rPr>
+          <w:rFonts w:hint="eastAsia"/>
+        </w:rPr>
+        <w:t>월</w:t>
+      </w:r>
+      <w:r>
+        <w:t xml:space="preserve"> 24</w:t>
+      </w:r>
+      <w:r>
+        <w:rPr>
+          <w:rFonts w:hint="eastAsia"/>
+        </w:rPr>
+        <w:t>일 기준)</w:t>
+      </w:r>
+      <w:r>
+        <w:rPr>
+          <w:rFonts w:hint="eastAsia"/>
+        </w:rPr>
+        <w:t>을</w:t>
+      </w:r>
+      <w:r>
+        <w:rPr>
+          <w:rFonts w:hint="eastAsia"/>
+        </w:rPr>
+        <w:t xml:space="preserve"> 이용해 파싱을 진행하였다.</w:t>
+      </w:r>
+      <w:r>
+        <w:t xml:space="preserve"> </w:t>
+      </w:r>
+      <w:r>
+        <w:rPr>
+          <w:rFonts w:hint="eastAsia"/>
+        </w:rPr>
+        <w:t xml:space="preserve">해당 파일들은 모두 </w:t>
+      </w:r>
+      <w:proofErr w:type="spellStart"/>
+      <w:r>
+        <w:t>xls</w:t>
+      </w:r>
+      <w:proofErr w:type="spellEnd"/>
+      <w:r>
+        <w:rPr>
+          <w:rFonts w:hint="eastAsia"/>
+        </w:rPr>
+        <w:t xml:space="preserve">파일로 </w:t>
+      </w:r>
+      <w:proofErr w:type="spellStart"/>
+      <w:r>
+        <w:t>DataParsing</w:t>
+      </w:r>
+      <w:proofErr w:type="spellEnd"/>
+      <w:r>
+        <w:t>/</w:t>
+      </w:r>
+      <w:proofErr w:type="spellStart"/>
+      <w:proofErr w:type="gramStart"/>
+      <w:r>
+        <w:t>OSSWProj</w:t>
+      </w:r>
+      <w:proofErr w:type="spellEnd"/>
+      <w:r>
+        <w:t xml:space="preserve"> </w:t>
+      </w:r>
+      <w:r>
+        <w:rPr>
+          <w:rFonts w:hint="eastAsia"/>
+        </w:rPr>
+        <w:t>에</w:t>
+      </w:r>
+      <w:proofErr w:type="gramEnd"/>
+      <w:r>
+        <w:rPr>
+          <w:rFonts w:hint="eastAsia"/>
+        </w:rPr>
+        <w:t xml:space="preserve"> </w:t>
+      </w:r>
+      <w:proofErr w:type="spellStart"/>
+      <w:r>
+        <w:rPr>
+          <w:rFonts w:hint="eastAsia"/>
+        </w:rPr>
+        <w:t>위치해있다</w:t>
+      </w:r>
+      <w:proofErr w:type="spellEnd"/>
+      <w:r>
+        <w:rPr>
+          <w:rFonts w:hint="eastAsia"/>
+        </w:rPr>
+        <w:t>.</w:t>
+      </w:r>
+      <w:r>
+        <w:t xml:space="preserve"> (</w:t>
+      </w:r>
+      <w:hyperlink r:id="rId14" w:history="1">
+        <w:r>
+          <w:rPr>
+            <w:rStyle w:val="ab"/>
+          </w:rPr>
+          <w:t>https://github.com/ b1g4/DataParsing/tree/master/OSSWProj</w:t>
+        </w:r>
+      </w:hyperlink>
+      <w:r>
+        <w:t>)</w:t>
+      </w:r>
+    </w:p>
+    <w:p>
+      <w:pPr>
+        <w:pStyle w:val="a4"/>
+        <w:numPr>
+          <w:ilvl w:val="4"/>
+          <w:numId w:val="2"/>
+        </w:numPr>
+        <w:ind w:leftChars="0"/>
+        <w:rPr>
+          <w:sz w:val="22"/>
+        </w:rPr>
+      </w:pPr>
+      <w:r>
+        <w:rPr>
+          <w:rFonts w:hint="eastAsia"/>
+          <w:sz w:val="22"/>
+        </w:rPr>
+        <w:t>데이터 파싱</w:t>
+      </w:r>
+    </w:p>
+    <w:p>
+      <w:pPr>
+        <w:ind w:left="1418"/>
+      </w:pPr>
+      <w:r>
+        <w:rPr>
+          <w:rFonts w:hint="eastAsia"/>
+        </w:rPr>
+        <w:t xml:space="preserve"> 먼저 데이터 파싱의 경우 따로 </w:t>
+      </w:r>
+      <w:proofErr w:type="spellStart"/>
+      <w:r>
+        <w:rPr>
+          <w:rFonts w:hint="eastAsia"/>
+        </w:rPr>
+        <w:t>레포지토리를</w:t>
+      </w:r>
+      <w:proofErr w:type="spellEnd"/>
+      <w:r>
+        <w:rPr>
+          <w:rFonts w:hint="eastAsia"/>
+        </w:rPr>
+        <w:t xml:space="preserve"> 두고 진행했다.</w:t>
+      </w:r>
+      <w:r>
+        <w:t xml:space="preserve"> (</w:t>
+      </w:r>
+      <w:hyperlink r:id="rId15" w:history="1">
+        <w:r>
+          <w:rPr>
+            <w:rStyle w:val="ab"/>
+          </w:rPr>
+          <w:t>https://github.com/ b1g4/DataParsing</w:t>
+        </w:r>
+      </w:hyperlink>
+      <w:r>
+        <w:rPr>
+          <w:rFonts w:hint="eastAsia"/>
+        </w:rPr>
+        <w:t>에서 진행하였다)</w:t>
+      </w:r>
+      <w:r>
+        <w:t xml:space="preserve"> </w:t>
+      </w:r>
+      <w:r>
+        <w:rPr>
+          <w:rFonts w:hint="eastAsia"/>
+        </w:rPr>
+        <w:t>해당</w:t>
+      </w:r>
+      <w:r>
+        <w:rPr>
+          <w:rFonts w:hint="eastAsia"/>
+        </w:rPr>
+        <w:t xml:space="preserve"> </w:t>
+      </w:r>
+      <w:proofErr w:type="spellStart"/>
+      <w:r>
+        <w:rPr>
+          <w:rFonts w:hint="eastAsia"/>
+        </w:rPr>
+        <w:t>레포지토리의</w:t>
+      </w:r>
+      <w:proofErr w:type="spellEnd"/>
+      <w:r>
+        <w:rPr>
+          <w:rFonts w:hint="eastAsia"/>
+        </w:rPr>
+        <w:t xml:space="preserve"> </w:t>
+      </w:r>
+      <w:r>
+        <w:t>README</w:t>
+      </w:r>
+      <w:r>
+        <w:t xml:space="preserve"> </w:t>
+      </w:r>
+      <w:r>
+        <w:rPr>
+          <w:rFonts w:hint="eastAsia"/>
+        </w:rPr>
+        <w:t xml:space="preserve">파일에 사용데이터 및 사용 </w:t>
+      </w:r>
+      <w:r>
+        <w:t>API</w:t>
+      </w:r>
+      <w:r>
+        <w:rPr>
+          <w:rFonts w:hint="eastAsia"/>
+        </w:rPr>
+        <w:t xml:space="preserve">를 링크와 함께 </w:t>
+      </w:r>
+      <w:proofErr w:type="spellStart"/>
+      <w:r>
+        <w:rPr>
+          <w:rFonts w:hint="eastAsia"/>
+        </w:rPr>
+        <w:t>명시해두었다</w:t>
+      </w:r>
+      <w:proofErr w:type="spellEnd"/>
+      <w:r>
+        <w:rPr>
+          <w:rFonts w:hint="eastAsia"/>
+        </w:rPr>
+        <w:t>.</w:t>
+      </w:r>
+      <w:r>
+        <w:t xml:space="preserve"> </w:t>
+      </w:r>
+    </w:p>
+    <w:p>
+      <w:pPr>
+        <w:ind w:left="1418"/>
+        <w:rPr>
+          <w:rFonts w:hint="eastAsia"/>
+        </w:rPr>
+      </w:pPr>
+      <w:r>
+        <w:rPr>
+          <w:rFonts w:hint="eastAsia"/>
+        </w:rPr>
+        <w:t>데이터 파싱의 경우 먼저 얻은 데이터에서 필요로 하는 데이터를 얻어 가공하는 것이 목적이었다.</w:t>
+      </w:r>
+      <w:r>
+        <w:t xml:space="preserve"> </w:t>
+      </w:r>
+      <w:r>
+        <w:rPr>
+          <w:rFonts w:hint="eastAsia"/>
+        </w:rPr>
+        <w:t xml:space="preserve">크게 </w:t>
+      </w:r>
+      <w:r>
+        <w:t>3</w:t>
+      </w:r>
+      <w:r>
+        <w:rPr>
+          <w:rFonts w:hint="eastAsia"/>
+        </w:rPr>
+        <w:t>가지</w:t>
+      </w:r>
+      <w:r>
+        <w:t xml:space="preserve">, </w:t>
+      </w:r>
+      <w:r>
+        <w:rPr>
+          <w:rFonts w:hint="eastAsia"/>
+        </w:rPr>
+        <w:t>모든 노선 정보</w:t>
+      </w:r>
+      <w:r>
+        <w:rPr>
+          <w:rFonts w:hint="eastAsia"/>
+        </w:rPr>
+        <w:t>(</w:t>
+      </w:r>
+      <w:proofErr w:type="spellStart"/>
+      <w:r>
+        <w:rPr>
+          <w:rFonts w:hint="eastAsia"/>
+        </w:rPr>
+        <w:t>R</w:t>
+      </w:r>
+      <w:r>
+        <w:t>outeList</w:t>
+      </w:r>
+      <w:proofErr w:type="spellEnd"/>
+      <w:r>
+        <w:t>)</w:t>
+      </w:r>
+      <w:r>
+        <w:rPr>
+          <w:rFonts w:hint="eastAsia"/>
+        </w:rPr>
+        <w:t>,</w:t>
+      </w:r>
+      <w:r>
+        <w:t xml:space="preserve"> </w:t>
+      </w:r>
+      <w:r>
+        <w:rPr>
+          <w:rFonts w:hint="eastAsia"/>
+        </w:rPr>
+        <w:t>모든 정류장 정보</w:t>
+      </w:r>
+      <w:r>
+        <w:rPr>
+          <w:rFonts w:hint="eastAsia"/>
+        </w:rPr>
+        <w:t>(</w:t>
+      </w:r>
+      <w:proofErr w:type="spellStart"/>
+      <w:r>
+        <w:t>StationList</w:t>
+      </w:r>
+      <w:proofErr w:type="spellEnd"/>
+      <w:r>
+        <w:t>)</w:t>
+      </w:r>
+      <w:r>
+        <w:rPr>
+          <w:rFonts w:hint="eastAsia"/>
+        </w:rPr>
+        <w:t>,</w:t>
+      </w:r>
+      <w:r>
+        <w:t xml:space="preserve"> </w:t>
+      </w:r>
+      <w:r>
+        <w:rPr>
+          <w:rFonts w:hint="eastAsia"/>
+        </w:rPr>
+        <w:t>모든 정류장별 혼잡도 정보</w:t>
+      </w:r>
+      <w:r>
+        <w:rPr>
+          <w:rFonts w:hint="eastAsia"/>
+        </w:rPr>
+        <w:t>(</w:t>
+      </w:r>
+      <w:proofErr w:type="spellStart"/>
+      <w:r>
+        <w:t>CongestionList</w:t>
+      </w:r>
+      <w:proofErr w:type="spellEnd"/>
+      <w:r>
+        <w:t>)</w:t>
+      </w:r>
+      <w:proofErr w:type="spellStart"/>
+      <w:r>
+        <w:rPr>
+          <w:rFonts w:hint="eastAsia"/>
+        </w:rPr>
+        <w:t>를</w:t>
+      </w:r>
+      <w:proofErr w:type="spellEnd"/>
+      <w:r>
+        <w:rPr>
+          <w:rFonts w:hint="eastAsia"/>
+        </w:rPr>
+        <w:t xml:space="preserve"> 각각 </w:t>
+      </w:r>
+      <w:proofErr w:type="spellStart"/>
+      <w:r>
+        <w:t>hashmap</w:t>
+      </w:r>
+      <w:proofErr w:type="spellEnd"/>
+      <w:r>
+        <w:rPr>
+          <w:rFonts w:hint="eastAsia"/>
+        </w:rPr>
+        <w:t>형태로 접근할 수 있게 하기 위하여 먼저 기존 데이터들을(</w:t>
+      </w:r>
+      <w:proofErr w:type="spellStart"/>
+      <w:r>
+        <w:rPr>
+          <w:rFonts w:hint="eastAsia"/>
+        </w:rPr>
+        <w:t>x</w:t>
+      </w:r>
+      <w:r>
+        <w:t>ls</w:t>
+      </w:r>
+      <w:proofErr w:type="spellEnd"/>
+      <w:r>
+        <w:rPr>
+          <w:rFonts w:hint="eastAsia"/>
+        </w:rPr>
+        <w:t>파일)</w:t>
+      </w:r>
+      <w:r>
+        <w:t xml:space="preserve"> </w:t>
+      </w:r>
+      <w:r>
+        <w:rPr>
+          <w:rFonts w:hint="eastAsia"/>
+        </w:rPr>
+        <w:t>c</w:t>
+      </w:r>
+      <w:r>
+        <w:t>sv</w:t>
+      </w:r>
+      <w:r>
+        <w:rPr>
+          <w:rFonts w:hint="eastAsia"/>
+        </w:rPr>
+        <w:t>파일로 가공하여 만들었다.</w:t>
+      </w:r>
+      <w:r>
+        <w:t xml:space="preserve"> </w:t>
+      </w:r>
+      <w:r>
+        <w:rPr>
+          <w:rFonts w:hint="eastAsia"/>
+        </w:rPr>
+        <w:t xml:space="preserve">노선 </w:t>
+      </w:r>
+      <w:proofErr w:type="gramStart"/>
+      <w:r>
+        <w:rPr>
+          <w:rFonts w:hint="eastAsia"/>
+        </w:rPr>
+        <w:t xml:space="preserve">정보 </w:t>
+      </w:r>
+      <w:r>
+        <w:t>/</w:t>
+      </w:r>
+      <w:proofErr w:type="gramEnd"/>
+      <w:r>
+        <w:t xml:space="preserve"> </w:t>
+      </w:r>
+      <w:r>
+        <w:rPr>
+          <w:rFonts w:hint="eastAsia"/>
+        </w:rPr>
+        <w:t xml:space="preserve">정류소 정보 파일의 경우 아래 </w:t>
+      </w:r>
+      <w:r>
+        <w:rPr>
+          <w:rFonts w:hint="eastAsia"/>
+        </w:rPr>
+        <w:t>그림</w:t>
+      </w:r>
+      <w:r>
+        <w:rPr>
+          <w:rFonts w:hint="eastAsia"/>
+        </w:rPr>
+        <w:t>과 같은 구조를 가지고 있었다.</w:t>
+      </w:r>
+      <w:r>
+        <w:t xml:space="preserve"> </w:t>
+      </w:r>
+    </w:p>
+    <w:p>
+      <w:pPr>
+        <w:ind w:firstLine="800"/>
+        <w:rPr>
+          <w:rFonts w:hint="eastAsia"/>
+        </w:rPr>
+      </w:pPr>
+      <w:r>
+        <w:rPr>
+          <w:noProof/>
+        </w:rPr>
+        <w:lastRenderedPageBreak/>
+        <w:drawing>
+          <wp:inline distT="0" distB="0" distL="0" distR="0" wp14:anchorId="1277D3A9" wp14:editId="42ED36F8">
+            <wp:extent cx="5395595" cy="2209800"/>
+            <wp:effectExtent l="0" t="0" r="0" b="0"/>
+            <wp:docPr id="2" name="그림 2"/>
+            <wp:cNvGraphicFramePr>
+              <a:graphicFrameLocks xmlns:a="http://schemas.openxmlformats.org/drawingml/2006/main" noChangeAspect="1"/>
+            </wp:cNvGraphicFramePr>
+            <a:graphic xmlns:a="http://schemas.openxmlformats.org/drawingml/2006/main">
+              <a:graphicData uri="http://schemas.openxmlformats.org/drawingml/2006/picture">
+                <pic:pic xmlns:pic="http://schemas.openxmlformats.org/drawingml/2006/picture">
+                  <pic:nvPicPr>
+                    <pic:cNvPr id="1" name=""/>
+                    <pic:cNvPicPr/>
+                  </pic:nvPicPr>
+                  <pic:blipFill rotWithShape="1">
+                    <a:blip r:embed="rId16"/>
+                    <a:srcRect l="9014" t="24686" r="10037" b="19628"/>
+                    <a:stretch/>
+                  </pic:blipFill>
+                  <pic:spPr bwMode="auto">
+                    <a:xfrm>
+                      <a:off x="0" y="0"/>
+                      <a:ext cx="5428490" cy="2223273"/>
+                    </a:xfrm>
+                    <a:prstGeom prst="rect">
+                      <a:avLst/>
+                    </a:prstGeom>
+                    <a:ln>
+                      <a:noFill/>
+                    </a:ln>
+                    <a:extLst>
+                      <a:ext uri="{53640926-AAD7-44D8-BBD7-CCE9431645EC}">
+                        <a14:shadowObscured xmlns:a14="http://schemas.microsoft.com/office/drawing/2010/main"/>
+                      </a:ext>
+                    </a:extLst>
+                  </pic:spPr>
+                </pic:pic>
+              </a:graphicData>
+            </a:graphic>
+          </wp:inline>
+        </w:drawing>
+      </w:r>
+    </w:p>
+    <w:p>
+      <w:pPr>
+        <w:ind w:left="1160"/>
+      </w:pPr>
+      <w:r>
+        <w:rPr>
+          <w:rFonts w:hint="eastAsia"/>
+        </w:rPr>
+        <w:t xml:space="preserve">이 중 필요한 정보는 </w:t>
+      </w:r>
+      <w:proofErr w:type="spellStart"/>
+      <w:r>
+        <w:t>RouteList</w:t>
+      </w:r>
+      <w:proofErr w:type="spellEnd"/>
+      <w:r>
+        <w:rPr>
+          <w:rFonts w:hint="eastAsia"/>
+        </w:rPr>
+        <w:t>의 경우,</w:t>
+      </w:r>
+      <w:r>
+        <w:t xml:space="preserve"> </w:t>
+      </w:r>
+      <w:r>
+        <w:rPr>
+          <w:rFonts w:hint="eastAsia"/>
+        </w:rPr>
+        <w:t>노선I</w:t>
+      </w:r>
+      <w:r>
+        <w:t xml:space="preserve">D, </w:t>
+      </w:r>
+      <w:r>
+        <w:rPr>
+          <w:rFonts w:hint="eastAsia"/>
+        </w:rPr>
+        <w:t>노선명,</w:t>
+      </w:r>
+      <w:r>
+        <w:t xml:space="preserve"> </w:t>
+      </w:r>
+      <w:r>
+        <w:rPr>
+          <w:rFonts w:hint="eastAsia"/>
+        </w:rPr>
+        <w:t>경유 정류소,</w:t>
+      </w:r>
+      <w:r>
+        <w:t xml:space="preserve"> </w:t>
+      </w:r>
+      <w:r>
+        <w:rPr>
+          <w:rFonts w:hint="eastAsia"/>
+        </w:rPr>
+        <w:t>첫</w:t>
+      </w:r>
+      <w:r>
+        <w:t>/</w:t>
+      </w:r>
+      <w:r>
+        <w:rPr>
+          <w:rFonts w:hint="eastAsia"/>
+        </w:rPr>
+        <w:t>막차시간,</w:t>
+      </w:r>
+      <w:r>
+        <w:t xml:space="preserve"> </w:t>
+      </w:r>
+      <w:r>
+        <w:rPr>
+          <w:rFonts w:hint="eastAsia"/>
+        </w:rPr>
+        <w:t>평일,</w:t>
+      </w:r>
+      <w:r>
+        <w:t xml:space="preserve"> </w:t>
+      </w:r>
+      <w:r>
+        <w:rPr>
+          <w:rFonts w:hint="eastAsia"/>
+        </w:rPr>
+        <w:t>토요일</w:t>
+      </w:r>
+      <w:r>
+        <w:t xml:space="preserve">, </w:t>
+      </w:r>
+      <w:r>
+        <w:rPr>
+          <w:rFonts w:hint="eastAsia"/>
+        </w:rPr>
+        <w:t>일요일의 배차간격이다.</w:t>
+      </w:r>
+      <w:r>
+        <w:t xml:space="preserve"> </w:t>
+      </w:r>
+      <w:proofErr w:type="spellStart"/>
+      <w:r>
+        <w:rPr>
+          <w:rFonts w:hint="eastAsia"/>
+        </w:rPr>
+        <w:t>S</w:t>
+      </w:r>
+      <w:r>
+        <w:t>tationList</w:t>
+      </w:r>
+      <w:proofErr w:type="spellEnd"/>
+      <w:r>
+        <w:rPr>
+          <w:rFonts w:hint="eastAsia"/>
+        </w:rPr>
+        <w:t>의 경우 정류소</w:t>
+      </w:r>
+      <w:r>
+        <w:t xml:space="preserve">ID, </w:t>
+      </w:r>
+      <w:r>
+        <w:rPr>
+          <w:rFonts w:hint="eastAsia"/>
+        </w:rPr>
+        <w:t>정류소</w:t>
+      </w:r>
+      <w:proofErr w:type="spellStart"/>
+      <w:r>
+        <w:rPr>
+          <w:rFonts w:hint="eastAsia"/>
+        </w:rPr>
+        <w:t>A</w:t>
+      </w:r>
+      <w:r>
+        <w:t>RSNum</w:t>
+      </w:r>
+      <w:proofErr w:type="spellEnd"/>
+      <w:r>
+        <w:t xml:space="preserve">, </w:t>
+      </w:r>
+      <w:r>
+        <w:rPr>
+          <w:rFonts w:hint="eastAsia"/>
+        </w:rPr>
+        <w:t>정류소명,</w:t>
+      </w:r>
+      <w:r>
+        <w:t xml:space="preserve"> X</w:t>
+      </w:r>
+      <w:r>
+        <w:rPr>
+          <w:rFonts w:hint="eastAsia"/>
+        </w:rPr>
+        <w:t>좌표,</w:t>
+      </w:r>
+      <w:r>
+        <w:t xml:space="preserve"> </w:t>
+      </w:r>
+      <w:r>
+        <w:rPr>
+          <w:rFonts w:hint="eastAsia"/>
+        </w:rPr>
+        <w:t>Y좌표</w:t>
+      </w:r>
+      <w:r>
+        <w:t xml:space="preserve">, </w:t>
+      </w:r>
+      <w:proofErr w:type="spellStart"/>
+      <w:r>
+        <w:rPr>
+          <w:rFonts w:hint="eastAsia"/>
+        </w:rPr>
+        <w:t>노선별</w:t>
+      </w:r>
+      <w:proofErr w:type="spellEnd"/>
+      <w:r>
+        <w:rPr>
+          <w:rFonts w:hint="eastAsia"/>
+        </w:rPr>
+        <w:t xml:space="preserve"> 혼잡도이다.</w:t>
+      </w:r>
+      <w:r>
+        <w:t xml:space="preserve"> </w:t>
+      </w:r>
+      <w:proofErr w:type="spellStart"/>
+      <w:r>
+        <w:rPr>
+          <w:rFonts w:hint="eastAsia"/>
+        </w:rPr>
+        <w:t>해시맵의</w:t>
+      </w:r>
+      <w:proofErr w:type="spellEnd"/>
+      <w:r>
+        <w:rPr>
+          <w:rFonts w:hint="eastAsia"/>
+        </w:rPr>
+        <w:t xml:space="preserve"> </w:t>
+      </w:r>
+      <w:proofErr w:type="spellStart"/>
+      <w:r>
+        <w:rPr>
+          <w:rFonts w:hint="eastAsia"/>
+        </w:rPr>
+        <w:t>키값</w:t>
+      </w:r>
+      <w:proofErr w:type="spellEnd"/>
+      <w:r>
+        <w:rPr>
+          <w:rFonts w:hint="eastAsia"/>
+        </w:rPr>
+        <w:t xml:space="preserve"> 및 구조를 표현하면 아래 그림과 같다.</w:t>
+      </w:r>
+      <w:r>
+        <w:t xml:space="preserve"> </w:t>
+      </w:r>
+      <w:r>
+        <w:rPr>
+          <w:rFonts w:hint="eastAsia"/>
+        </w:rPr>
+        <w:t>결론적으로는 노선으로 검색했을 때 모든 정류장의 정보를(경유 정류소에 담겨있다),</w:t>
+      </w:r>
+      <w:r>
+        <w:t xml:space="preserve"> </w:t>
+      </w:r>
+      <w:r>
+        <w:rPr>
+          <w:rFonts w:hint="eastAsia"/>
+        </w:rPr>
+        <w:t>정류장으로 검색했을 때는 해당 정류장의 정보를 알 수 있게 한 것이다.</w:t>
+      </w:r>
+    </w:p>
+    <w:p>
+      <w:pPr>
+        <w:ind w:left="800"/>
+      </w:pPr>
+      <w:r>
+        <w:rPr>
+          <w:noProof/>
+        </w:rPr>
+        <w:drawing>
+          <wp:inline distT="0" distB="0" distL="0" distR="0" wp14:anchorId="49003713" wp14:editId="4AD85EDB">
+            <wp:extent cx="5348316" cy="1691640"/>
+            <wp:effectExtent l="0" t="0" r="5080" b="3810"/>
+            <wp:docPr id="3" name="그림 3"/>
+            <wp:cNvGraphicFramePr>
+              <a:graphicFrameLocks xmlns:a="http://schemas.openxmlformats.org/drawingml/2006/main" noChangeAspect="1"/>
+            </wp:cNvGraphicFramePr>
+            <a:graphic xmlns:a="http://schemas.openxmlformats.org/drawingml/2006/main">
+              <a:graphicData uri="http://schemas.openxmlformats.org/drawingml/2006/picture">
+                <pic:pic xmlns:pic="http://schemas.openxmlformats.org/drawingml/2006/picture">
+                  <pic:nvPicPr>
+                    <pic:cNvPr id="1" name=""/>
+                    <pic:cNvPicPr/>
+                  </pic:nvPicPr>
+                  <pic:blipFill rotWithShape="1">
+                    <a:blip r:embed="rId17"/>
+                    <a:srcRect l="8907" t="36873" r="7867" b="16328"/>
+                    <a:stretch/>
+                  </pic:blipFill>
+                  <pic:spPr bwMode="auto">
+                    <a:xfrm>
+                      <a:off x="0" y="0"/>
+                      <a:ext cx="5357969" cy="1694693"/>
+                    </a:xfrm>
+                    <a:prstGeom prst="rect">
+                      <a:avLst/>
+                    </a:prstGeom>
+                    <a:ln>
+                      <a:noFill/>
+                    </a:ln>
+                    <a:extLst>
+                      <a:ext uri="{53640926-AAD7-44D8-BBD7-CCE9431645EC}">
+                        <a14:shadowObscured xmlns:a14="http://schemas.microsoft.com/office/drawing/2010/main"/>
+                      </a:ext>
+                    </a:extLst>
+                  </pic:spPr>
+                </pic:pic>
+              </a:graphicData>
+            </a:graphic>
+          </wp:inline>
+        </w:drawing>
+      </w:r>
+    </w:p>
+    <w:p>
+      <w:pPr>
+        <w:ind w:leftChars="580" w:left="1160"/>
+        <w:rPr>
+          <w:rFonts w:hint="eastAsia"/>
+        </w:rPr>
+      </w:pPr>
+      <w:r>
+        <w:rPr>
+          <w:rFonts w:hint="eastAsia"/>
+        </w:rPr>
+        <w:t xml:space="preserve">버스데이터 파싱을 마치면 </w:t>
+      </w:r>
+      <w:proofErr w:type="spellStart"/>
+      <w:r>
+        <w:rPr>
+          <w:rFonts w:hint="eastAsia"/>
+        </w:rPr>
+        <w:t>r</w:t>
+      </w:r>
+      <w:r>
+        <w:t>outelist</w:t>
+      </w:r>
+      <w:proofErr w:type="spellEnd"/>
+      <w:r>
+        <w:rPr>
+          <w:rFonts w:hint="eastAsia"/>
+        </w:rPr>
+        <w:t xml:space="preserve">를 담고 있는 </w:t>
+      </w:r>
+      <w:proofErr w:type="gramStart"/>
+      <w:r>
+        <w:t>routecsv.csv.</w:t>
+      </w:r>
+      <w:r>
+        <w:rPr>
+          <w:rFonts w:hint="eastAsia"/>
+        </w:rPr>
+        <w:t>파일과</w:t>
+      </w:r>
+      <w:proofErr w:type="gramEnd"/>
+      <w:r>
+        <w:rPr>
+          <w:rFonts w:hint="eastAsia"/>
+        </w:rPr>
+        <w:t xml:space="preserve"> </w:t>
+      </w:r>
+      <w:proofErr w:type="spellStart"/>
+      <w:r>
+        <w:t>staionlist</w:t>
+      </w:r>
+      <w:proofErr w:type="spellEnd"/>
+      <w:r>
+        <w:rPr>
+          <w:rFonts w:hint="eastAsia"/>
+        </w:rPr>
+        <w:t xml:space="preserve">를 담고 있는 </w:t>
+      </w:r>
+      <w:r>
+        <w:rPr>
+          <w:rFonts w:hint="eastAsia"/>
+        </w:rPr>
+        <w:t>s</w:t>
+      </w:r>
+      <w:r>
+        <w:t>tationcsv.csv</w:t>
+      </w:r>
+      <w:r>
+        <w:rPr>
+          <w:rFonts w:hint="eastAsia"/>
+        </w:rPr>
+        <w:t>파일이 만들어지고,</w:t>
+      </w:r>
+      <w:r>
+        <w:t xml:space="preserve"> </w:t>
+      </w:r>
+      <w:r>
+        <w:rPr>
+          <w:rFonts w:hint="eastAsia"/>
+        </w:rPr>
+        <w:t>해당 파일들은 저장되어 필요할 때마다 이용되어진다.</w:t>
+      </w:r>
+      <w:r>
+        <w:t xml:space="preserve"> </w:t>
       </w:r>
     </w:p>
     <w:p>
@@ -3493,7 +4984,6 @@
       <w:pPr>
         <w:ind w:left="360" w:firstLine="800"/>
         <w:rPr>
-          <w:rFonts w:hint="eastAsia"/>
           <w:sz w:val="22"/>
         </w:rPr>
       </w:pPr>
@@ -3548,7 +5038,6 @@
         <w:pStyle w:val="a4"/>
         <w:ind w:leftChars="0" w:left="1160"/>
         <w:rPr>
-          <w:rFonts w:hint="eastAsia"/>
           <w:sz w:val="22"/>
         </w:rPr>
       </w:pPr>
@@ -3603,7 +5092,6 @@
         <w:pStyle w:val="a4"/>
         <w:ind w:leftChars="0" w:left="1160"/>
         <w:rPr>
-          <w:rFonts w:hint="eastAsia"/>
           <w:sz w:val="22"/>
         </w:rPr>
       </w:pPr>
@@ -3613,6 +5101,7 @@
           <w:sz w:val="22"/>
           <w:highlight w:val="yellow"/>
         </w:rPr>
+        <w:lastRenderedPageBreak/>
         <w:t>희수,</w:t>
       </w:r>
       <w:r>
@@ -3658,17 +5147,26 @@
         <w:pStyle w:val="a4"/>
         <w:ind w:leftChars="0" w:left="1160"/>
         <w:rPr>
-          <w:rFonts w:hint="eastAsia"/>
           <w:sz w:val="22"/>
         </w:rPr>
       </w:pPr>
+      <w:proofErr w:type="gramStart"/>
       <w:r>
         <w:rPr>
           <w:rFonts w:hint="eastAsia"/>
           <w:sz w:val="22"/>
           <w:highlight w:val="yellow"/>
         </w:rPr>
-        <w:t>정우,도연,윤희</w:t>
+        <w:t>정우,도연</w:t>
+      </w:r>
+      <w:proofErr w:type="gramEnd"/>
+      <w:r>
+        <w:rPr>
+          <w:rFonts w:hint="eastAsia"/>
+          <w:sz w:val="22"/>
+          <w:highlight w:val="yellow"/>
+        </w:rPr>
+        <w:t>,윤희</w:t>
       </w:r>
     </w:p>
     <w:p>
@@ -3841,7 +5339,6 @@
           <w:sz w:val="24"/>
           <w:highlight w:val="yellow"/>
         </w:rPr>
-        <w:lastRenderedPageBreak/>
         <w:t>안드로이드-</w:t>
       </w:r>
       <w:r>
@@ -3896,6 +5393,7 @@
         <w:rPr>
           <w:b/>
           <w:sz w:val="28"/>
+          <w:highlight w:val="yellow"/>
         </w:rPr>
       </w:pPr>
       <w:r>
@@ -3903,6 +5401,7 @@
           <w:rFonts w:hint="eastAsia"/>
           <w:b/>
           <w:sz w:val="28"/>
+          <w:highlight w:val="green"/>
         </w:rPr>
         <w:t>성능 평가,</w:t>
       </w:r>
@@ -3910,6 +5409,7 @@
         <w:rPr>
           <w:b/>
           <w:sz w:val="28"/>
+          <w:highlight w:val="green"/>
         </w:rPr>
         <w:t xml:space="preserve"> </w:t>
       </w:r>
@@ -3918,6 +5418,7 @@
           <w:rFonts w:hint="eastAsia"/>
           <w:b/>
           <w:sz w:val="28"/>
+          <w:highlight w:val="green"/>
         </w:rPr>
         <w:t>비교,</w:t>
       </w:r>
@@ -3925,6 +5426,7 @@
         <w:rPr>
           <w:b/>
           <w:sz w:val="28"/>
+          <w:highlight w:val="green"/>
         </w:rPr>
         <w:t xml:space="preserve"> </w:t>
       </w:r>
@@ -3933,35 +5435,313 @@
           <w:rFonts w:hint="eastAsia"/>
           <w:b/>
           <w:sz w:val="28"/>
-        </w:rPr>
-        <w:t>최종 구현물 데모</w:t>
-      </w:r>
+          <w:highlight w:val="green"/>
+        </w:rPr>
+        <w:t xml:space="preserve">최종 </w:t>
+      </w:r>
+      <w:proofErr w:type="spellStart"/>
       <w:r>
         <w:rPr>
           <w:rFonts w:hint="eastAsia"/>
           <w:b/>
           <w:sz w:val="28"/>
-        </w:rPr>
-        <w:t xml:space="preserve"> (스크린샷같은것도 넣자)</w:t>
-      </w:r>
-    </w:p>
-    <w:p>
-      <w:pPr>
-        <w:pStyle w:val="a4"/>
-        <w:ind w:leftChars="0" w:left="360"/>
-        <w:rPr>
-          <w:rFonts w:hint="eastAsia"/>
-          <w:sz w:val="22"/>
-        </w:rPr>
-      </w:pPr>
-      <w:r>
-        <w:rPr>
-          <w:rFonts w:hint="eastAsia"/>
-          <w:sz w:val="22"/>
+          <w:highlight w:val="green"/>
+        </w:rPr>
+        <w:t>구현물</w:t>
+      </w:r>
+      <w:proofErr w:type="spellEnd"/>
+      <w:r>
+        <w:rPr>
+          <w:rFonts w:hint="eastAsia"/>
+          <w:b/>
+          <w:sz w:val="28"/>
+          <w:highlight w:val="green"/>
+        </w:rPr>
+        <w:t xml:space="preserve"> 데모</w:t>
+      </w:r>
+      <w:r>
+        <w:rPr>
+          <w:rFonts w:hint="eastAsia"/>
+          <w:b/>
+          <w:sz w:val="28"/>
+          <w:highlight w:val="green"/>
+        </w:rPr>
+        <w:t xml:space="preserve"> (</w:t>
+      </w:r>
+      <w:proofErr w:type="spellStart"/>
+      <w:r>
+        <w:rPr>
+          <w:rFonts w:hint="eastAsia"/>
+          <w:b/>
+          <w:sz w:val="28"/>
+          <w:highlight w:val="green"/>
+        </w:rPr>
+        <w:t>스크린샷같은것도</w:t>
+      </w:r>
+      <w:proofErr w:type="spellEnd"/>
+      <w:r>
+        <w:rPr>
+          <w:rFonts w:hint="eastAsia"/>
+          <w:b/>
+          <w:sz w:val="28"/>
+          <w:highlight w:val="green"/>
+        </w:rPr>
+        <w:t xml:space="preserve"> 넣자</w:t>
+      </w:r>
+      <w:r>
+        <w:rPr>
+          <w:rFonts w:hint="eastAsia"/>
+          <w:b/>
+          <w:sz w:val="28"/>
           <w:highlight w:val="yellow"/>
         </w:rPr>
-        <w:t>ㅇㅇㅇㅇ</w:t>
-      </w:r>
+        <w:t>)</w:t>
+      </w:r>
+    </w:p>
+    <w:p>
+      <w:pPr>
+        <w:rPr>
+          <w:b/>
+        </w:rPr>
+      </w:pPr>
+      <w:bookmarkStart w:id="0" w:name="_GoBack"/>
+      <w:bookmarkEnd w:id="0"/>
+      <w:r>
+        <w:rPr>
+          <w:rFonts w:hint="eastAsia"/>
+          <w:b/>
+        </w:rPr>
+        <w:t>성능 평가를 가장 직관적으로 할 수 있는 방법은 데모를 진행하는 것이었다.</w:t>
+      </w:r>
+      <w:r>
+        <w:rPr>
+          <w:b/>
+        </w:rPr>
+        <w:t xml:space="preserve"> </w:t>
+      </w:r>
+      <w:r>
+        <w:rPr>
+          <w:rFonts w:hint="eastAsia"/>
+          <w:b/>
+        </w:rPr>
+        <w:t xml:space="preserve">하지만 서버구축 및 마무리 작업이 </w:t>
+      </w:r>
+      <w:proofErr w:type="spellStart"/>
+      <w:r>
+        <w:rPr>
+          <w:rFonts w:hint="eastAsia"/>
+          <w:b/>
+        </w:rPr>
+        <w:t>오래걸려서</w:t>
+      </w:r>
+      <w:proofErr w:type="spellEnd"/>
+      <w:r>
+        <w:rPr>
+          <w:rFonts w:hint="eastAsia"/>
+          <w:b/>
+        </w:rPr>
+        <w:t xml:space="preserve"> 테스트를 진행할 수 있는 시간적 여유가 많지 않았다.</w:t>
+      </w:r>
+      <w:r>
+        <w:rPr>
+          <w:b/>
+        </w:rPr>
+        <w:t xml:space="preserve"> </w:t>
+      </w:r>
+      <w:r>
+        <w:rPr>
+          <w:rFonts w:hint="eastAsia"/>
+          <w:b/>
+        </w:rPr>
+        <w:t xml:space="preserve">따라서 적은 수의 테스트 </w:t>
+      </w:r>
+      <w:proofErr w:type="spellStart"/>
+      <w:r>
+        <w:rPr>
+          <w:rFonts w:hint="eastAsia"/>
+          <w:b/>
+        </w:rPr>
+        <w:t>케이스더라도</w:t>
+      </w:r>
+      <w:proofErr w:type="spellEnd"/>
+      <w:r>
+        <w:rPr>
+          <w:b/>
+        </w:rPr>
+        <w:t xml:space="preserve"> </w:t>
+      </w:r>
+      <w:r>
+        <w:rPr>
+          <w:rFonts w:hint="eastAsia"/>
+          <w:b/>
+        </w:rPr>
+        <w:t>진행하기로 하였고,</w:t>
+      </w:r>
+      <w:r>
+        <w:rPr>
+          <w:b/>
+        </w:rPr>
+        <w:t xml:space="preserve"> </w:t>
+      </w:r>
+      <w:r>
+        <w:rPr>
+          <w:rFonts w:hint="eastAsia"/>
+          <w:b/>
+        </w:rPr>
+        <w:t>방법은 다음과 같다.</w:t>
+      </w:r>
+      <w:r>
+        <w:rPr>
+          <w:b/>
+        </w:rPr>
+        <w:t xml:space="preserve"> </w:t>
+      </w:r>
+      <w:r>
+        <w:rPr>
+          <w:rFonts w:hint="eastAsia"/>
+          <w:b/>
+        </w:rPr>
+        <w:t>같은 장소를 가는데,</w:t>
+      </w:r>
+      <w:r>
+        <w:rPr>
+          <w:b/>
+        </w:rPr>
+        <w:t xml:space="preserve"> </w:t>
+      </w:r>
+      <w:r>
+        <w:rPr>
+          <w:rFonts w:hint="eastAsia"/>
+          <w:b/>
+        </w:rPr>
+        <w:t xml:space="preserve">한 팀은 </w:t>
+      </w:r>
+      <w:proofErr w:type="spellStart"/>
+      <w:r>
+        <w:rPr>
+          <w:rFonts w:hint="eastAsia"/>
+          <w:b/>
+        </w:rPr>
+        <w:t>카카오맵의</w:t>
+      </w:r>
+      <w:proofErr w:type="spellEnd"/>
+      <w:r>
+        <w:rPr>
+          <w:rFonts w:hint="eastAsia"/>
+          <w:b/>
+        </w:rPr>
+        <w:t xml:space="preserve"> 추천 경로로,</w:t>
+      </w:r>
+      <w:r>
+        <w:rPr>
+          <w:b/>
+        </w:rPr>
+        <w:t xml:space="preserve"> </w:t>
+      </w:r>
+      <w:r>
+        <w:rPr>
+          <w:rFonts w:hint="eastAsia"/>
+          <w:b/>
+        </w:rPr>
+        <w:t>한 팀은 우리 팀이 진행한 프로젝트의 앱의 추천 경로로 이동하는 방식이다.</w:t>
+      </w:r>
+      <w:r>
+        <w:rPr>
+          <w:b/>
+        </w:rPr>
+        <w:t xml:space="preserve"> </w:t>
+      </w:r>
+    </w:p>
+    <w:p>
+      <w:pPr>
+        <w:rPr>
+          <w:b/>
+        </w:rPr>
+      </w:pPr>
+      <w:r>
+        <w:rPr>
+          <w:rFonts w:hint="eastAsia"/>
+          <w:b/>
+        </w:rPr>
+        <w:t>출발지는 중앙대학교(</w:t>
+      </w:r>
+      <w:proofErr w:type="spellStart"/>
+      <w:r>
+        <w:rPr>
+          <w:rFonts w:hint="eastAsia"/>
+          <w:b/>
+        </w:rPr>
+        <w:t>흑석로</w:t>
+      </w:r>
+      <w:proofErr w:type="spellEnd"/>
+      <w:r>
+        <w:rPr>
+          <w:rFonts w:hint="eastAsia"/>
+          <w:b/>
+        </w:rPr>
+        <w:t>8</w:t>
+      </w:r>
+      <w:r>
+        <w:rPr>
+          <w:b/>
+        </w:rPr>
+        <w:t>4)</w:t>
+      </w:r>
+      <w:r>
+        <w:rPr>
+          <w:rFonts w:hint="eastAsia"/>
+          <w:b/>
+        </w:rPr>
+        <w:t>이고,</w:t>
+      </w:r>
+      <w:r>
+        <w:rPr>
+          <w:b/>
+        </w:rPr>
+        <w:t xml:space="preserve"> </w:t>
+      </w:r>
+      <w:r>
+        <w:rPr>
+          <w:rFonts w:hint="eastAsia"/>
+          <w:b/>
+        </w:rPr>
+        <w:t>도착지는 신대방삼거리역</w:t>
+      </w:r>
+      <w:r>
+        <w:rPr>
+          <w:b/>
+        </w:rPr>
+        <w:t>(</w:t>
+      </w:r>
+      <w:r>
+        <w:rPr>
+          <w:rFonts w:hint="eastAsia"/>
+          <w:b/>
+        </w:rPr>
+        <w:t>상도로길1</w:t>
+      </w:r>
+      <w:r>
+        <w:rPr>
+          <w:b/>
+        </w:rPr>
+        <w:t>2)</w:t>
+      </w:r>
+      <w:r>
+        <w:rPr>
+          <w:rFonts w:hint="eastAsia"/>
+          <w:b/>
+        </w:rPr>
+        <w:t>이다.</w:t>
+      </w:r>
+    </w:p>
+    <w:p>
+      <w:pPr>
+        <w:rPr>
+          <w:rFonts w:hint="eastAsia"/>
+          <w:b/>
+          <w:highlight w:val="yellow"/>
+        </w:rPr>
+      </w:pPr>
     </w:p>
     <w:p>
       <w:pPr>
@@ -3972,18 +5752,27 @@
         </w:numPr>
         <w:ind w:leftChars="0"/>
         <w:rPr>
-          <w:rFonts w:hint="eastAsia"/>
           <w:b/>
           <w:sz w:val="28"/>
         </w:rPr>
       </w:pPr>
+      <w:proofErr w:type="spellStart"/>
       <w:r>
         <w:rPr>
           <w:rFonts w:hint="eastAsia"/>
           <w:b/>
           <w:sz w:val="28"/>
         </w:rPr>
-        <w:t>Github repository</w:t>
+        <w:t>Github</w:t>
+      </w:r>
+      <w:proofErr w:type="spellEnd"/>
+      <w:r>
+        <w:rPr>
+          <w:rFonts w:hint="eastAsia"/>
+          <w:b/>
+          <w:sz w:val="28"/>
+        </w:rPr>
+        <w:t xml:space="preserve"> repository</w:t>
       </w:r>
     </w:p>
     <w:p>
@@ -4012,7 +5801,23 @@
           <w:b/>
           <w:sz w:val="24"/>
         </w:rPr>
-        <w:t xml:space="preserve"> commit 수, contributor 수, issue / pull request 수</w:t>
+        <w:t xml:space="preserve"> commit 수, contributor 수, </w:t>
+      </w:r>
+      <w:proofErr w:type="gramStart"/>
+      <w:r>
+        <w:rPr>
+          <w:b/>
+          <w:sz w:val="24"/>
+        </w:rPr>
+        <w:t>issue /</w:t>
+      </w:r>
+      <w:proofErr w:type="gramEnd"/>
+      <w:r>
+        <w:rPr>
+          <w:b/>
+          <w:sz w:val="24"/>
+        </w:rPr>
+        <w:t xml:space="preserve"> pull request 수</w:t>
       </w:r>
     </w:p>
     <w:p>
@@ -4020,10 +5825,10 @@
         <w:pStyle w:val="a4"/>
         <w:ind w:leftChars="0"/>
         <w:rPr>
-          <w:rFonts w:hint="eastAsia"/>
           <w:sz w:val="22"/>
         </w:rPr>
       </w:pPr>
+      <w:proofErr w:type="spellStart"/>
       <w:r>
         <w:rPr>
           <w:rFonts w:hint="eastAsia"/>
@@ -4032,6 +5837,7 @@
         </w:rPr>
         <w:t>ㅇㅇㅇ</w:t>
       </w:r>
+      <w:proofErr w:type="spellEnd"/>
     </w:p>
     <w:p>
       <w:pPr>
@@ -4108,6 +5914,7 @@
                 <w:rFonts w:asciiTheme="minorEastAsia" w:hAnsiTheme="minorEastAsia" w:cs="Segoe UI"/>
                 <w:szCs w:val="20"/>
               </w:rPr>
+              <w:lastRenderedPageBreak/>
               <w:t>I</w:t>
             </w:r>
             <w:r>
@@ -4206,7 +6013,25 @@
                 <w:rFonts w:asciiTheme="minorEastAsia" w:hAnsiTheme="minorEastAsia" w:cs="Segoe UI"/>
                 <w:szCs w:val="20"/>
               </w:rPr>
-              <w:t xml:space="preserve">위치 권한 미설정 시 앱 튕김 현상 </w:t>
+              <w:t xml:space="preserve">위치 권한 </w:t>
+            </w:r>
+            <w:proofErr w:type="spellStart"/>
+            <w:r>
+              <w:rPr>
+                <w:rStyle w:val="js-issue-title"/>
+                <w:rFonts w:asciiTheme="minorEastAsia" w:hAnsiTheme="minorEastAsia" w:cs="Segoe UI"/>
+                <w:szCs w:val="20"/>
+              </w:rPr>
+              <w:t>미설정</w:t>
+            </w:r>
+            <w:proofErr w:type="spellEnd"/>
+            <w:r>
+              <w:rPr>
+                <w:rStyle w:val="js-issue-title"/>
+                <w:rFonts w:asciiTheme="minorEastAsia" w:hAnsiTheme="minorEastAsia" w:cs="Segoe UI"/>
+                <w:szCs w:val="20"/>
+              </w:rPr>
+              <w:t xml:space="preserve"> 시 앱 튕김 현상 </w:t>
             </w:r>
             <w:r>
               <w:rPr>
@@ -4217,7 +6042,7 @@
               </w:rPr>
               <w:t>#1(</w:t>
             </w:r>
-            <w:hyperlink r:id="rId14" w:history="1">
+            <w:hyperlink r:id="rId18" w:history="1">
               <w:r>
                 <w:rPr>
                   <w:rStyle w:val="ab"/>
@@ -4297,7 +6122,25 @@
                 <w:rFonts w:asciiTheme="minorEastAsia" w:hAnsiTheme="minorEastAsia" w:cs="Segoe UI"/>
                 <w:szCs w:val="20"/>
               </w:rPr>
-              <w:t xml:space="preserve">출발지 미 기입시 튕김 현상 </w:t>
+              <w:t xml:space="preserve">출발지 미 </w:t>
+            </w:r>
+            <w:proofErr w:type="spellStart"/>
+            <w:r>
+              <w:rPr>
+                <w:rStyle w:val="js-issue-title"/>
+                <w:rFonts w:asciiTheme="minorEastAsia" w:hAnsiTheme="minorEastAsia" w:cs="Segoe UI"/>
+                <w:szCs w:val="20"/>
+              </w:rPr>
+              <w:t>기입시</w:t>
+            </w:r>
+            <w:proofErr w:type="spellEnd"/>
+            <w:r>
+              <w:rPr>
+                <w:rStyle w:val="js-issue-title"/>
+                <w:rFonts w:asciiTheme="minorEastAsia" w:hAnsiTheme="minorEastAsia" w:cs="Segoe UI"/>
+                <w:szCs w:val="20"/>
+              </w:rPr>
+              <w:t xml:space="preserve"> 튕김 현상 </w:t>
             </w:r>
             <w:r>
               <w:rPr>
@@ -4308,7 +6151,7 @@
               </w:rPr>
               <w:t>#3 (</w:t>
             </w:r>
-            <w:hyperlink r:id="rId15" w:history="1">
+            <w:hyperlink r:id="rId19" w:history="1">
               <w:r>
                 <w:rPr>
                   <w:rStyle w:val="ab"/>
@@ -4375,7 +6218,7 @@
               </w:rPr>
               <w:t>#2 (</w:t>
             </w:r>
-            <w:hyperlink r:id="rId16" w:history="1">
+            <w:hyperlink r:id="rId20" w:history="1">
               <w:r>
                 <w:rPr>
                   <w:rStyle w:val="ab"/>
@@ -4423,7 +6266,7 @@
               <w:pStyle w:val="a4"/>
               <w:ind w:leftChars="0" w:left="0"/>
               <w:rPr>
-                <w:rFonts w:asciiTheme="minorEastAsia" w:hAnsiTheme="minorEastAsia" w:hint="eastAsia"/>
+                <w:rFonts w:asciiTheme="minorEastAsia" w:hAnsiTheme="minorEastAsia"/>
                 <w:szCs w:val="20"/>
               </w:rPr>
             </w:pPr>
@@ -4489,7 +6332,7 @@
               <w:pStyle w:val="a4"/>
               <w:ind w:leftChars="0" w:left="0"/>
               <w:rPr>
-                <w:rFonts w:asciiTheme="minorEastAsia" w:hAnsiTheme="minorEastAsia" w:hint="eastAsia"/>
+                <w:rFonts w:asciiTheme="minorEastAsia" w:hAnsiTheme="minorEastAsia"/>
                 <w:b/>
                 <w:szCs w:val="20"/>
               </w:rPr>
@@ -4522,7 +6365,7 @@
               </w:rPr>
               <w:t>#4 (</w:t>
             </w:r>
-            <w:hyperlink r:id="rId17" w:history="1">
+            <w:hyperlink r:id="rId21" w:history="1">
               <w:r>
                 <w:rPr>
                   <w:rStyle w:val="ab"/>
@@ -4590,7 +6433,7 @@
               </w:rPr>
               <w:t>#7 (</w:t>
             </w:r>
-            <w:hyperlink r:id="rId18" w:history="1">
+            <w:hyperlink r:id="rId22" w:history="1">
               <w:r>
                 <w:rPr>
                   <w:rStyle w:val="ab"/>
@@ -4626,7 +6469,7 @@
               <w:jc w:val="left"/>
               <w:rPr>
                 <w:rStyle w:val="js-issue-title"/>
-                <w:rFonts w:asciiTheme="minorEastAsia" w:hAnsiTheme="minorEastAsia" w:cs="Segoe UI" w:hint="eastAsia"/>
+                <w:rFonts w:asciiTheme="minorEastAsia" w:hAnsiTheme="minorEastAsia" w:cs="Segoe UI"/>
                 <w:color w:val="A3AAB1"/>
                 <w:spacing w:val="-15"/>
                 <w:szCs w:val="20"/>
@@ -4678,7 +6521,7 @@
               </w:rPr>
               <w:t>#9 (</w:t>
             </w:r>
-            <w:hyperlink r:id="rId19" w:history="1">
+            <w:hyperlink r:id="rId23" w:history="1">
               <w:r>
                 <w:rPr>
                   <w:rStyle w:val="ab"/>
@@ -4706,7 +6549,7 @@
               <w:ind w:leftChars="0" w:left="0"/>
               <w:rPr>
                 <w:rStyle w:val="js-issue-title"/>
-                <w:rFonts w:asciiTheme="minorEastAsia" w:hAnsiTheme="minorEastAsia" w:cs="Segoe UI" w:hint="eastAsia"/>
+                <w:rFonts w:asciiTheme="minorEastAsia" w:hAnsiTheme="minorEastAsia" w:cs="Segoe UI"/>
                 <w:strike/>
                 <w:color w:val="24292E"/>
                 <w:szCs w:val="20"/>
@@ -4827,7 +6670,7 @@
               </w:rPr>
               <w:t xml:space="preserve"> </w:t>
             </w:r>
-            <w:hyperlink r:id="rId20" w:history="1">
+            <w:hyperlink r:id="rId24" w:history="1">
               <w:r>
                 <w:rPr>
                   <w:rStyle w:val="ab"/>
@@ -4883,6 +6726,7 @@
               </w:rPr>
               <w:t xml:space="preserve">Pull Request&gt; </w:t>
             </w:r>
+            <w:proofErr w:type="spellStart"/>
             <w:r>
               <w:rPr>
                 <w:rStyle w:val="js-issue-title"/>
@@ -4890,7 +6734,17 @@
                 <w:color w:val="24292E"/>
                 <w:szCs w:val="20"/>
               </w:rPr>
-              <w:t xml:space="preserve">즐겨찾기 기능 추가 </w:t>
+              <w:t>즐겨찾기</w:t>
+            </w:r>
+            <w:proofErr w:type="spellEnd"/>
+            <w:r>
+              <w:rPr>
+                <w:rStyle w:val="js-issue-title"/>
+                <w:rFonts w:asciiTheme="minorEastAsia" w:hAnsiTheme="minorEastAsia" w:cs="Segoe UI"/>
+                <w:color w:val="24292E"/>
+                <w:szCs w:val="20"/>
+              </w:rPr>
+              <w:t xml:space="preserve"> 기능 추가 </w:t>
             </w:r>
             <w:r>
               <w:rPr>
@@ -4902,7 +6756,7 @@
               </w:rPr>
               <w:t>#6 (</w:t>
             </w:r>
-            <w:hyperlink r:id="rId21" w:history="1">
+            <w:hyperlink r:id="rId25" w:history="1">
               <w:r>
                 <w:rPr>
                   <w:rStyle w:val="ab"/>
@@ -4968,19 +6822,9 @@
                 <w:spacing w:val="-15"/>
                 <w:szCs w:val="20"/>
               </w:rPr>
-              <w:t>#8</w:t>
-            </w:r>
-            <w:r>
-              <w:rPr>
-                <w:rStyle w:val="gh-header-number"/>
-                <w:rFonts w:asciiTheme="minorEastAsia" w:hAnsiTheme="minorEastAsia" w:cs="Segoe UI"/>
-                <w:color w:val="A3AAB1"/>
-                <w:spacing w:val="-15"/>
-                <w:szCs w:val="20"/>
-              </w:rPr>
-              <w:t xml:space="preserve"> (</w:t>
-            </w:r>
-            <w:hyperlink r:id="rId22" w:history="1">
+              <w:t>#8 (</w:t>
+            </w:r>
+            <w:hyperlink r:id="rId26" w:history="1">
               <w:r>
                 <w:rPr>
                   <w:rStyle w:val="ab"/>
@@ -5036,7 +6880,27 @@
                 <w:color w:val="24292E"/>
                 <w:szCs w:val="20"/>
               </w:rPr>
-              <w:t xml:space="preserve">Pull Request&gt; find thd best spot by using keyword </w:t>
+              <w:t xml:space="preserve">Pull Request&gt; find </w:t>
+            </w:r>
+            <w:proofErr w:type="spellStart"/>
+            <w:r>
+              <w:rPr>
+                <w:rStyle w:val="js-issue-title"/>
+                <w:rFonts w:asciiTheme="minorEastAsia" w:hAnsiTheme="minorEastAsia" w:cs="Segoe UI"/>
+                <w:color w:val="24292E"/>
+                <w:szCs w:val="20"/>
+              </w:rPr>
+              <w:t>thd</w:t>
+            </w:r>
+            <w:proofErr w:type="spellEnd"/>
+            <w:r>
+              <w:rPr>
+                <w:rStyle w:val="js-issue-title"/>
+                <w:rFonts w:asciiTheme="minorEastAsia" w:hAnsiTheme="minorEastAsia" w:cs="Segoe UI"/>
+                <w:color w:val="24292E"/>
+                <w:szCs w:val="20"/>
+              </w:rPr>
+              <w:t xml:space="preserve"> best spot by using keyword </w:t>
             </w:r>
             <w:r>
               <w:rPr>
@@ -5046,19 +6910,9 @@
                 <w:spacing w:val="-15"/>
                 <w:szCs w:val="20"/>
               </w:rPr>
-              <w:t>#10</w:t>
-            </w:r>
-            <w:r>
-              <w:rPr>
-                <w:rStyle w:val="gh-header-number"/>
-                <w:rFonts w:asciiTheme="minorEastAsia" w:hAnsiTheme="minorEastAsia" w:cs="Segoe UI"/>
-                <w:color w:val="A3AAB1"/>
-                <w:spacing w:val="-15"/>
-                <w:szCs w:val="20"/>
-              </w:rPr>
-              <w:t xml:space="preserve"> (</w:t>
-            </w:r>
-            <w:hyperlink r:id="rId23" w:history="1">
+              <w:t>#10 (</w:t>
+            </w:r>
+            <w:hyperlink r:id="rId27" w:history="1">
               <w:r>
                 <w:rPr>
                   <w:rStyle w:val="ab"/>
@@ -5114,7 +6968,27 @@
                 <w:color w:val="24292E"/>
                 <w:szCs w:val="20"/>
               </w:rPr>
-              <w:t xml:space="preserve">Pull Request&gt; Revert "find thd best spot by using keyword" </w:t>
+              <w:t xml:space="preserve">Pull Request&gt; Revert "find </w:t>
+            </w:r>
+            <w:proofErr w:type="spellStart"/>
+            <w:r>
+              <w:rPr>
+                <w:rStyle w:val="js-issue-title"/>
+                <w:rFonts w:asciiTheme="minorEastAsia" w:hAnsiTheme="minorEastAsia" w:cs="Segoe UI"/>
+                <w:color w:val="24292E"/>
+                <w:szCs w:val="20"/>
+              </w:rPr>
+              <w:t>thd</w:t>
+            </w:r>
+            <w:proofErr w:type="spellEnd"/>
+            <w:r>
+              <w:rPr>
+                <w:rStyle w:val="js-issue-title"/>
+                <w:rFonts w:asciiTheme="minorEastAsia" w:hAnsiTheme="minorEastAsia" w:cs="Segoe UI"/>
+                <w:color w:val="24292E"/>
+                <w:szCs w:val="20"/>
+              </w:rPr>
+              <w:t xml:space="preserve"> best spot by using keyword" </w:t>
             </w:r>
             <w:r>
               <w:rPr>
@@ -5124,19 +6998,9 @@
                 <w:spacing w:val="-15"/>
                 <w:szCs w:val="20"/>
               </w:rPr>
-              <w:t>#11</w:t>
-            </w:r>
-            <w:r>
-              <w:rPr>
-                <w:rStyle w:val="gh-header-number"/>
-                <w:rFonts w:asciiTheme="minorEastAsia" w:hAnsiTheme="minorEastAsia" w:cs="Segoe UI"/>
-                <w:color w:val="A3AAB1"/>
-                <w:spacing w:val="-15"/>
-                <w:szCs w:val="20"/>
-              </w:rPr>
-              <w:t xml:space="preserve"> (</w:t>
-            </w:r>
-            <w:hyperlink r:id="rId24" w:history="1">
+              <w:t>#11 (</w:t>
+            </w:r>
+            <w:hyperlink r:id="rId28" w:history="1">
               <w:r>
                 <w:rPr>
                   <w:rStyle w:val="ab"/>
@@ -5202,6 +7066,7 @@
                 <w:highlight w:val="yellow"/>
               </w:rPr>
             </w:pPr>
+            <w:proofErr w:type="spellStart"/>
             <w:r>
               <w:rPr>
                 <w:rStyle w:val="js-issue-title"/>
@@ -5211,8 +7076,43 @@
                 <w:szCs w:val="20"/>
                 <w:highlight w:val="yellow"/>
               </w:rPr>
-              <w:lastRenderedPageBreak/>
-              <w:t>풀리퀘 받은 사람이 알아서 링크 넣고 설명달고 할 것!</w:t>
+              <w:t>풀리퀘</w:t>
+            </w:r>
+            <w:proofErr w:type="spellEnd"/>
+            <w:r>
+              <w:rPr>
+                <w:rStyle w:val="js-issue-title"/>
+                <w:rFonts w:asciiTheme="minorEastAsia" w:hAnsiTheme="minorEastAsia" w:cs="Segoe UI" w:hint="eastAsia"/>
+                <w:color w:val="FF0000"/>
+                <w:sz w:val="28"/>
+                <w:szCs w:val="20"/>
+                <w:highlight w:val="yellow"/>
+              </w:rPr>
+              <w:t xml:space="preserve"> 받은 사람이 알아서 링크 넣고 </w:t>
+            </w:r>
+            <w:proofErr w:type="spellStart"/>
+            <w:r>
+              <w:rPr>
+                <w:rStyle w:val="js-issue-title"/>
+                <w:rFonts w:asciiTheme="minorEastAsia" w:hAnsiTheme="minorEastAsia" w:cs="Segoe UI" w:hint="eastAsia"/>
+                <w:color w:val="FF0000"/>
+                <w:sz w:val="28"/>
+                <w:szCs w:val="20"/>
+                <w:highlight w:val="yellow"/>
+              </w:rPr>
+              <w:t>설명달고</w:t>
+            </w:r>
+            <w:proofErr w:type="spellEnd"/>
+            <w:r>
+              <w:rPr>
+                <w:rStyle w:val="js-issue-title"/>
+                <w:rFonts w:asciiTheme="minorEastAsia" w:hAnsiTheme="minorEastAsia" w:cs="Segoe UI" w:hint="eastAsia"/>
+                <w:color w:val="FF0000"/>
+                <w:sz w:val="28"/>
+                <w:szCs w:val="20"/>
+                <w:highlight w:val="yellow"/>
+              </w:rPr>
+              <w:t xml:space="preserve"> 할 것!</w:t>
             </w:r>
             <w:r>
               <w:rPr>
@@ -5247,7 +7147,31 @@
                 <w:szCs w:val="20"/>
                 <w:highlight w:val="yellow"/>
               </w:rPr>
-              <w:t>옮기다가 귀찮아서 관뒀으니까 깃허브 필수로 확인할 것!</w:t>
+              <w:t xml:space="preserve">옮기다가 귀찮아서 관뒀으니까 </w:t>
+            </w:r>
+            <w:proofErr w:type="spellStart"/>
+            <w:r>
+              <w:rPr>
+                <w:rStyle w:val="js-issue-title"/>
+                <w:rFonts w:asciiTheme="minorEastAsia" w:hAnsiTheme="minorEastAsia" w:cs="Segoe UI" w:hint="eastAsia"/>
+                <w:color w:val="FF0000"/>
+                <w:sz w:val="28"/>
+                <w:szCs w:val="20"/>
+                <w:highlight w:val="yellow"/>
+              </w:rPr>
+              <w:t>깃허브</w:t>
+            </w:r>
+            <w:proofErr w:type="spellEnd"/>
+            <w:r>
+              <w:rPr>
+                <w:rStyle w:val="js-issue-title"/>
+                <w:rFonts w:asciiTheme="minorEastAsia" w:hAnsiTheme="minorEastAsia" w:cs="Segoe UI" w:hint="eastAsia"/>
+                <w:color w:val="FF0000"/>
+                <w:sz w:val="28"/>
+                <w:szCs w:val="20"/>
+                <w:highlight w:val="yellow"/>
+              </w:rPr>
+              <w:t xml:space="preserve"> 필수로 확인할 것!</w:t>
             </w:r>
             <w:r>
               <w:rPr>
@@ -5267,7 +7191,7 @@
               <w:ind w:leftChars="0" w:left="0"/>
               <w:rPr>
                 <w:rStyle w:val="js-issue-title"/>
-                <w:rFonts w:asciiTheme="minorEastAsia" w:hAnsiTheme="minorEastAsia" w:cs="Segoe UI" w:hint="eastAsia"/>
+                <w:rFonts w:asciiTheme="minorEastAsia" w:hAnsiTheme="minorEastAsia" w:cs="Segoe UI"/>
                 <w:color w:val="24292E"/>
                 <w:szCs w:val="20"/>
               </w:rPr>
@@ -5281,7 +7205,6 @@
         <w:pStyle w:val="a4"/>
         <w:ind w:leftChars="0"/>
         <w:rPr>
-          <w:rFonts w:hint="eastAsia"/>
           <w:b/>
           <w:sz w:val="24"/>
         </w:rPr>
@@ -5313,7 +7236,23 @@
           <w:b/>
           <w:sz w:val="24"/>
         </w:rPr>
-        <w:t xml:space="preserve"> 얼마나 Github repository를 잘 활용했는지 보여줄 것</w:t>
+        <w:t xml:space="preserve"> 얼마나 </w:t>
+      </w:r>
+      <w:proofErr w:type="spellStart"/>
+      <w:r>
+        <w:rPr>
+          <w:b/>
+          <w:sz w:val="24"/>
+        </w:rPr>
+        <w:t>Github</w:t>
+      </w:r>
+      <w:proofErr w:type="spellEnd"/>
+      <w:r>
+        <w:rPr>
+          <w:b/>
+          <w:sz w:val="24"/>
+        </w:rPr>
+        <w:t xml:space="preserve"> repository를 잘 활용했는지 보여줄 것</w:t>
       </w:r>
     </w:p>
     <w:p>
@@ -5321,10 +7260,10 @@
         <w:pStyle w:val="a4"/>
         <w:ind w:leftChars="0"/>
         <w:rPr>
-          <w:rFonts w:hint="eastAsia"/>
           <w:sz w:val="22"/>
         </w:rPr>
       </w:pPr>
+      <w:proofErr w:type="spellStart"/>
       <w:r>
         <w:rPr>
           <w:rFonts w:hint="eastAsia"/>
@@ -5333,6 +7272,7 @@
         </w:rPr>
         <w:t>ㅇㅇㅇ</w:t>
       </w:r>
+      <w:proofErr w:type="spellEnd"/>
     </w:p>
     <w:p>
       <w:pPr>
@@ -5545,12 +7485,14 @@
                     <w:rFonts w:asciiTheme="minorEastAsia" w:hAnsiTheme="minorEastAsia" w:cs="나눔바른고딕 Light"/>
                   </w:rPr>
                 </w:pPr>
+                <w:proofErr w:type="spellStart"/>
                 <w:r>
                   <w:rPr>
                     <w:rFonts w:asciiTheme="minorEastAsia" w:hAnsiTheme="minorEastAsia" w:cs="나눔바른고딕 Light"/>
                   </w:rPr>
                   <w:t>이설희</w:t>
                 </w:r>
+                <w:proofErr w:type="spellEnd"/>
               </w:p>
             </w:sdtContent>
           </w:sdt>
@@ -5639,8 +7581,30 @@
                   <w:rPr>
                     <w:rFonts w:asciiTheme="minorEastAsia" w:hAnsiTheme="minorEastAsia" w:cs="나눔바른고딕 Light"/>
                   </w:rPr>
-                  <w:t>데이터 분석 - 이설희, 현도연</w:t>
+                  <w:t xml:space="preserve">데이터 분석 - </w:t>
                 </w:r>
+                <w:proofErr w:type="spellStart"/>
+                <w:r>
+                  <w:rPr>
+                    <w:rFonts w:asciiTheme="minorEastAsia" w:hAnsiTheme="minorEastAsia" w:cs="나눔바른고딕 Light"/>
+                  </w:rPr>
+                  <w:t>이설희</w:t>
+                </w:r>
+                <w:proofErr w:type="spellEnd"/>
+                <w:r>
+                  <w:rPr>
+                    <w:rFonts w:asciiTheme="minorEastAsia" w:hAnsiTheme="minorEastAsia" w:cs="나눔바른고딕 Light"/>
+                  </w:rPr>
+                  <w:t xml:space="preserve">, </w:t>
+                </w:r>
+                <w:proofErr w:type="spellStart"/>
+                <w:r>
+                  <w:rPr>
+                    <w:rFonts w:asciiTheme="minorEastAsia" w:hAnsiTheme="minorEastAsia" w:cs="나눔바른고딕 Light"/>
+                  </w:rPr>
+                  <w:t>현도연</w:t>
+                </w:r>
+                <w:proofErr w:type="spellEnd"/>
               </w:p>
             </w:sdtContent>
           </w:sdt>
@@ -5663,8 +7627,30 @@
                   <w:rPr>
                     <w:rFonts w:asciiTheme="minorEastAsia" w:hAnsiTheme="minorEastAsia" w:cs="나눔바른고딕 Light"/>
                   </w:rPr>
-                  <w:t>버스경로 구현- 김윤희, 허정우, 현도연</w:t>
+                  <w:t xml:space="preserve">버스경로 구현- 김윤희, </w:t>
                 </w:r>
+                <w:proofErr w:type="spellStart"/>
+                <w:r>
+                  <w:rPr>
+                    <w:rFonts w:asciiTheme="minorEastAsia" w:hAnsiTheme="minorEastAsia" w:cs="나눔바른고딕 Light"/>
+                  </w:rPr>
+                  <w:t>허정우</w:t>
+                </w:r>
+                <w:proofErr w:type="spellEnd"/>
+                <w:r>
+                  <w:rPr>
+                    <w:rFonts w:asciiTheme="minorEastAsia" w:hAnsiTheme="minorEastAsia" w:cs="나눔바른고딕 Light"/>
+                  </w:rPr>
+                  <w:t xml:space="preserve">, </w:t>
+                </w:r>
+                <w:proofErr w:type="spellStart"/>
+                <w:r>
+                  <w:rPr>
+                    <w:rFonts w:asciiTheme="minorEastAsia" w:hAnsiTheme="minorEastAsia" w:cs="나눔바른고딕 Light"/>
+                  </w:rPr>
+                  <w:t>현도연</w:t>
+                </w:r>
+                <w:proofErr w:type="spellEnd"/>
               </w:p>
             </w:sdtContent>
           </w:sdt>
@@ -5687,8 +7673,16 @@
                   <w:rPr>
                     <w:rFonts w:asciiTheme="minorEastAsia" w:hAnsiTheme="minorEastAsia" w:cs="나눔바른고딕 Light"/>
                   </w:rPr>
-                  <w:t>지하철 구현 - 허정우</w:t>
+                  <w:t xml:space="preserve">지하철 구현 - </w:t>
                 </w:r>
+                <w:proofErr w:type="spellStart"/>
+                <w:r>
+                  <w:rPr>
+                    <w:rFonts w:asciiTheme="minorEastAsia" w:hAnsiTheme="minorEastAsia" w:cs="나눔바른고딕 Light"/>
+                  </w:rPr>
+                  <w:t>허정우</w:t>
+                </w:r>
+                <w:proofErr w:type="spellEnd"/>
               </w:p>
             </w:sdtContent>
           </w:sdt>
@@ -5711,8 +7705,16 @@
                   <w:rPr>
                     <w:rFonts w:asciiTheme="minorEastAsia" w:hAnsiTheme="minorEastAsia" w:cs="나눔바른고딕 Light"/>
                   </w:rPr>
-                  <w:t>안드로이드 구현 - 전희수, 이설희</w:t>
+                  <w:t xml:space="preserve">안드로이드 구현 - 전희수, </w:t>
                 </w:r>
+                <w:proofErr w:type="spellStart"/>
+                <w:r>
+                  <w:rPr>
+                    <w:rFonts w:asciiTheme="minorEastAsia" w:hAnsiTheme="minorEastAsia" w:cs="나눔바른고딕 Light"/>
+                  </w:rPr>
+                  <w:t>이설희</w:t>
+                </w:r>
+                <w:proofErr w:type="spellEnd"/>
               </w:p>
             </w:sdtContent>
           </w:sdt>
@@ -5735,8 +7737,30 @@
                   <w:rPr>
                     <w:rFonts w:asciiTheme="minorEastAsia" w:hAnsiTheme="minorEastAsia" w:cs="나눔바른고딕 Light"/>
                   </w:rPr>
-                  <w:t>서버구축 - 김윤희, 현도연, 허정우</w:t>
+                  <w:t xml:space="preserve">서버구축 - 김윤희, </w:t>
                 </w:r>
+                <w:proofErr w:type="spellStart"/>
+                <w:r>
+                  <w:rPr>
+                    <w:rFonts w:asciiTheme="minorEastAsia" w:hAnsiTheme="minorEastAsia" w:cs="나눔바른고딕 Light"/>
+                  </w:rPr>
+                  <w:t>현도연</w:t>
+                </w:r>
+                <w:proofErr w:type="spellEnd"/>
+                <w:r>
+                  <w:rPr>
+                    <w:rFonts w:asciiTheme="minorEastAsia" w:hAnsiTheme="minorEastAsia" w:cs="나눔바른고딕 Light"/>
+                  </w:rPr>
+                  <w:t xml:space="preserve">, </w:t>
+                </w:r>
+                <w:proofErr w:type="spellStart"/>
+                <w:r>
+                  <w:rPr>
+                    <w:rFonts w:asciiTheme="minorEastAsia" w:hAnsiTheme="minorEastAsia" w:cs="나눔바른고딕 Light"/>
+                  </w:rPr>
+                  <w:t>허정우</w:t>
+                </w:r>
+                <w:proofErr w:type="spellEnd"/>
               </w:p>
             </w:sdtContent>
           </w:sdt>
@@ -5801,8 +7825,44 @@
                   <w:rPr>
                     <w:rFonts w:asciiTheme="minorEastAsia" w:hAnsiTheme="minorEastAsia" w:cs="나눔바른고딕 Light"/>
                   </w:rPr>
-                  <w:t>Proposal report- 전희수(메인), 김윤희, 이설희, 허정우, 현도연</w:t>
+                  <w:t xml:space="preserve">Proposal report- 전희수(메인), 김윤희, </w:t>
                 </w:r>
+                <w:proofErr w:type="spellStart"/>
+                <w:r>
+                  <w:rPr>
+                    <w:rFonts w:asciiTheme="minorEastAsia" w:hAnsiTheme="minorEastAsia" w:cs="나눔바른고딕 Light"/>
+                  </w:rPr>
+                  <w:t>이설희</w:t>
+                </w:r>
+                <w:proofErr w:type="spellEnd"/>
+                <w:r>
+                  <w:rPr>
+                    <w:rFonts w:asciiTheme="minorEastAsia" w:hAnsiTheme="minorEastAsia" w:cs="나눔바른고딕 Light"/>
+                  </w:rPr>
+                  <w:t xml:space="preserve">, </w:t>
+                </w:r>
+                <w:proofErr w:type="spellStart"/>
+                <w:r>
+                  <w:rPr>
+                    <w:rFonts w:asciiTheme="minorEastAsia" w:hAnsiTheme="minorEastAsia" w:cs="나눔바른고딕 Light"/>
+                  </w:rPr>
+                  <w:t>허정우</w:t>
+                </w:r>
+                <w:proofErr w:type="spellEnd"/>
+                <w:r>
+                  <w:rPr>
+                    <w:rFonts w:asciiTheme="minorEastAsia" w:hAnsiTheme="minorEastAsia" w:cs="나눔바른고딕 Light"/>
+                  </w:rPr>
+                  <w:t xml:space="preserve">, </w:t>
+                </w:r>
+                <w:proofErr w:type="spellStart"/>
+                <w:r>
+                  <w:rPr>
+                    <w:rFonts w:asciiTheme="minorEastAsia" w:hAnsiTheme="minorEastAsia" w:cs="나눔바른고딕 Light"/>
+                  </w:rPr>
+                  <w:t>현도연</w:t>
+                </w:r>
+                <w:proofErr w:type="spellEnd"/>
               </w:p>
             </w:sdtContent>
           </w:sdt>
@@ -5839,11 +7899,19 @@
                   </w:rPr>
                   <w:t xml:space="preserve">, </w:t>
                 </w:r>
+                <w:proofErr w:type="spellStart"/>
                 <w:r>
                   <w:rPr>
                     <w:rFonts w:asciiTheme="minorEastAsia" w:hAnsiTheme="minorEastAsia" w:cs="나눔바른고딕 Light" w:hint="eastAsia"/>
                   </w:rPr>
-                  <w:t>이설희.</w:t>
+                  <w:t>이설희</w:t>
+                </w:r>
+                <w:proofErr w:type="spellEnd"/>
+                <w:r>
+                  <w:rPr>
+                    <w:rFonts w:asciiTheme="minorEastAsia" w:hAnsiTheme="minorEastAsia" w:cs="나눔바른고딕 Light"/>
+                  </w:rPr>
+                  <w:t>,</w:t>
                 </w:r>
                 <w:r>
                   <w:rPr>
@@ -5863,24 +7931,28 @@
                   </w:rPr>
                   <w:t xml:space="preserve">, </w:t>
                 </w:r>
+                <w:proofErr w:type="spellStart"/>
                 <w:r>
                   <w:rPr>
                     <w:rFonts w:asciiTheme="minorEastAsia" w:hAnsiTheme="minorEastAsia" w:cs="바탕" w:hint="eastAsia"/>
                   </w:rPr>
                   <w:t>허정우</w:t>
                 </w:r>
+                <w:proofErr w:type="spellEnd"/>
                 <w:r>
                   <w:rPr>
                     <w:rFonts w:asciiTheme="minorEastAsia" w:hAnsiTheme="minorEastAsia" w:cs="나눔바른고딕 Light"/>
                   </w:rPr>
                   <w:t xml:space="preserve">, </w:t>
                 </w:r>
+                <w:proofErr w:type="spellStart"/>
                 <w:r>
                   <w:rPr>
                     <w:rFonts w:asciiTheme="minorEastAsia" w:hAnsiTheme="minorEastAsia" w:cs="바탕" w:hint="eastAsia"/>
                   </w:rPr>
                   <w:t>현도연</w:t>
                 </w:r>
+                <w:proofErr w:type="spellEnd"/>
               </w:p>
             </w:sdtContent>
           </w:sdt>
@@ -6005,9 +8077,17 @@
           <w:rFonts w:asciiTheme="minorEastAsia" w:hAnsiTheme="minorEastAsia" w:hint="eastAsia"/>
           <w:sz w:val="22"/>
         </w:rPr>
-        <w:lastRenderedPageBreak/>
-        <w:t>3-a 현도연</w:t>
-      </w:r>
+        <w:t xml:space="preserve">3-a </w:t>
+      </w:r>
+      <w:proofErr w:type="spellStart"/>
+      <w:r>
+        <w:rPr>
+          <w:rFonts w:asciiTheme="minorEastAsia" w:hAnsiTheme="minorEastAsia" w:hint="eastAsia"/>
+          <w:sz w:val="22"/>
+        </w:rPr>
+        <w:t>현도연</w:t>
+      </w:r>
+      <w:proofErr w:type="spellEnd"/>
     </w:p>
     <w:p>
       <w:pPr>
@@ -6021,8 +8101,17 @@
           <w:rFonts w:asciiTheme="minorEastAsia" w:hAnsiTheme="minorEastAsia" w:hint="eastAsia"/>
           <w:sz w:val="22"/>
         </w:rPr>
-        <w:t>3-b 이설희</w:t>
-      </w:r>
+        <w:t xml:space="preserve">3-b </w:t>
+      </w:r>
+      <w:proofErr w:type="spellStart"/>
+      <w:r>
+        <w:rPr>
+          <w:rFonts w:asciiTheme="minorEastAsia" w:hAnsiTheme="minorEastAsia" w:hint="eastAsia"/>
+          <w:sz w:val="22"/>
+        </w:rPr>
+        <w:t>이설희</w:t>
+      </w:r>
+      <w:proofErr w:type="spellEnd"/>
     </w:p>
     <w:p>
       <w:pPr>
@@ -6036,8 +8125,17 @@
           <w:rFonts w:asciiTheme="minorEastAsia" w:hAnsiTheme="minorEastAsia" w:hint="eastAsia"/>
           <w:sz w:val="22"/>
         </w:rPr>
-        <w:t>4 허정우</w:t>
-      </w:r>
+        <w:t xml:space="preserve">4 </w:t>
+      </w:r>
+      <w:proofErr w:type="spellStart"/>
+      <w:r>
+        <w:rPr>
+          <w:rFonts w:asciiTheme="minorEastAsia" w:hAnsiTheme="minorEastAsia" w:hint="eastAsia"/>
+          <w:sz w:val="22"/>
+        </w:rPr>
+        <w:t>허정우</w:t>
+      </w:r>
+      <w:proofErr w:type="spellEnd"/>
     </w:p>
     <w:p>
       <w:pPr>
@@ -6094,12 +8192,10 @@
     <w:p>
       <w:pPr>
         <w:rPr>
-          <w:rFonts w:asciiTheme="minorEastAsia" w:hAnsiTheme="minorEastAsia" w:hint="eastAsia"/>
+          <w:rFonts w:asciiTheme="minorEastAsia" w:hAnsiTheme="minorEastAsia"/>
           <w:sz w:val="22"/>
         </w:rPr>
       </w:pPr>
-      <w:bookmarkStart w:id="0" w:name="_GoBack"/>
-      <w:bookmarkEnd w:id="0"/>
     </w:p>
     <w:p>
       <w:pPr>
@@ -6122,6 +8218,7 @@
           <w:noProof/>
           <w:sz w:val="22"/>
         </w:rPr>
+        <w:lastRenderedPageBreak/>
         <w:drawing>
           <wp:inline distT="0" distB="0" distL="0" distR="0" wp14:anchorId="221CE3E5" wp14:editId="495F8BDA">
             <wp:extent cx="5723890" cy="3764280"/>
@@ -6140,7 +8237,7 @@
                     </pic:cNvPicPr>
                   </pic:nvPicPr>
                   <pic:blipFill>
-                    <a:blip r:embed="rId25">
+                    <a:blip r:embed="rId29">
                       <a:extLst>
                         <a:ext uri="{28A0092B-C50C-407E-A947-70E740481C1C}">
                           <a14:useLocalDpi xmlns:a14="http://schemas.microsoft.com/office/drawing/2010/main" val="0"/>
@@ -6207,13 +8304,13 @@
     <w:p>
       <w:pPr>
         <w:rPr>
-          <w:rFonts w:asciiTheme="minorEastAsia" w:hAnsiTheme="minorEastAsia" w:hint="eastAsia"/>
+          <w:rFonts w:asciiTheme="minorEastAsia" w:hAnsiTheme="minorEastAsia"/>
           <w:sz w:val="22"/>
         </w:rPr>
       </w:pPr>
     </w:p>
     <w:sectPr>
-      <w:footerReference w:type="default" r:id="rId26"/>
+      <w:footerReference w:type="default" r:id="rId30"/>
       <w:pgSz w:w="11906" w:h="16838"/>
       <w:pgMar w:top="1701" w:right="1440" w:bottom="1440" w:left="1440" w:header="851" w:footer="992" w:gutter="0"/>
       <w:cols w:space="425"/>
@@ -6224,7 +8321,7 @@
 </file>
 
 <file path=word/endnotes.xml><?xml version="1.0" encoding="utf-8"?>
-<w:endnotes xmlns:wpc="http://schemas.microsoft.com/office/word/2010/wordprocessingCanvas" xmlns:cx="http://schemas.microsoft.com/office/drawing/2014/chartex" xmlns:mc="http://schemas.openxmlformats.org/markup-compatibility/2006" xmlns:o="urn:schemas-microsoft-com:office:office" xmlns:r="http://schemas.openxmlformats.org/officeDocument/2006/relationships" xmlns:m="http://schemas.openxmlformats.org/officeDocument/2006/math" xmlns:v="urn:schemas-microsoft-com:vml" xmlns:wp14="http://schemas.microsoft.com/office/word/2010/wordprocessingDrawing" xmlns:wp="http://schemas.openxmlformats.org/drawingml/2006/wordprocessingDrawing" xmlns:w10="urn:schemas-microsoft-com:office:word" xmlns:w="http://schemas.openxmlformats.org/wordprocessingml/2006/main" xmlns:w14="http://schemas.microsoft.com/office/word/2010/wordml" xmlns:w15="http://schemas.microsoft.com/office/word/2012/wordml" xmlns:w16se="http://schemas.microsoft.com/office/word/2015/wordml/symex" xmlns:wpg="http://schemas.microsoft.com/office/word/2010/wordprocessingGroup" xmlns:wpi="http://schemas.microsoft.com/office/word/2010/wordprocessingInk" xmlns:wne="http://schemas.microsoft.com/office/word/2006/wordml" xmlns:wps="http://schemas.microsoft.com/office/word/2010/wordprocessingShape" mc:Ignorable="w14 w15 w16se wp14">
+<w:endnotes xmlns:wpc="http://schemas.microsoft.com/office/word/2010/wordprocessingCanvas" xmlns:cx="http://schemas.microsoft.com/office/drawing/2014/chartex" xmlns:cx1="http://schemas.microsoft.com/office/drawing/2015/9/8/chartex" xmlns:cx2="http://schemas.microsoft.com/office/drawing/2015/10/21/chartex" xmlns:cx3="http://schemas.microsoft.com/office/drawing/2016/5/9/chartex" xmlns:cx4="http://schemas.microsoft.com/office/drawing/2016/5/10/chartex" xmlns:cx5="http://schemas.microsoft.com/office/drawing/2016/5/11/chartex" xmlns:cx6="http://schemas.microsoft.com/office/drawing/2016/5/12/chartex" xmlns:cx7="http://schemas.microsoft.com/office/drawing/2016/5/13/chartex" xmlns:cx8="http://schemas.microsoft.com/office/drawing/2016/5/14/chartex" xmlns:mc="http://schemas.openxmlformats.org/markup-compatibility/2006" xmlns:aink="http://schemas.microsoft.com/office/drawing/2016/ink" xmlns:am3d="http://schemas.microsoft.com/office/drawing/2017/model3d" xmlns:o="urn:schemas-microsoft-com:office:office" xmlns:r="http://schemas.openxmlformats.org/officeDocument/2006/relationships" xmlns:m="http://schemas.openxmlformats.org/officeDocument/2006/math" xmlns:v="urn:schemas-microsoft-com:vml" xmlns:wp14="http://schemas.microsoft.com/office/word/2010/wordprocessingDrawing" xmlns:wp="http://schemas.openxmlformats.org/drawingml/2006/wordprocessingDrawing" xmlns:w10="urn:schemas-microsoft-com:office:word" xmlns:w="http://schemas.openxmlformats.org/wordprocessingml/2006/main" xmlns:w14="http://schemas.microsoft.com/office/word/2010/wordml" xmlns:w15="http://schemas.microsoft.com/office/word/2012/wordml" xmlns:w16cid="http://schemas.microsoft.com/office/word/2016/wordml/cid" xmlns:w16se="http://schemas.microsoft.com/office/word/2015/wordml/symex" xmlns:wpg="http://schemas.microsoft.com/office/word/2010/wordprocessingGroup" xmlns:wpi="http://schemas.microsoft.com/office/word/2010/wordprocessingInk" xmlns:wne="http://schemas.microsoft.com/office/word/2006/wordml" xmlns:wps="http://schemas.microsoft.com/office/word/2010/wordprocessingShape" mc:Ignorable="w14 w15 w16se w16cid wp14">
   <w:endnote w:type="separator" w:id="-1">
     <w:p>
       <w:pPr>
@@ -6249,7 +8346,7 @@
 </file>
 
 <file path=word/footer1.xml><?xml version="1.0" encoding="utf-8"?>
-<w:ftr xmlns:wpc="http://schemas.microsoft.com/office/word/2010/wordprocessingCanvas" xmlns:cx="http://schemas.microsoft.com/office/drawing/2014/chartex" xmlns:mc="http://schemas.openxmlformats.org/markup-compatibility/2006" xmlns:o="urn:schemas-microsoft-com:office:office" xmlns:r="http://schemas.openxmlformats.org/officeDocument/2006/relationships" xmlns:m="http://schemas.openxmlformats.org/officeDocument/2006/math" xmlns:v="urn:schemas-microsoft-com:vml" xmlns:wp14="http://schemas.microsoft.com/office/word/2010/wordprocessingDrawing" xmlns:wp="http://schemas.openxmlformats.org/drawingml/2006/wordprocessingDrawing" xmlns:w10="urn:schemas-microsoft-com:office:word" xmlns:w="http://schemas.openxmlformats.org/wordprocessingml/2006/main" xmlns:w14="http://schemas.microsoft.com/office/word/2010/wordml" xmlns:w15="http://schemas.microsoft.com/office/word/2012/wordml" xmlns:w16se="http://schemas.microsoft.com/office/word/2015/wordml/symex" xmlns:wpg="http://schemas.microsoft.com/office/word/2010/wordprocessingGroup" xmlns:wpi="http://schemas.microsoft.com/office/word/2010/wordprocessingInk" xmlns:wne="http://schemas.microsoft.com/office/word/2006/wordml" xmlns:wps="http://schemas.microsoft.com/office/word/2010/wordprocessingShape" mc:Ignorable="w14 w15 w16se wp14">
+<w:ftr xmlns:wpc="http://schemas.microsoft.com/office/word/2010/wordprocessingCanvas" xmlns:cx="http://schemas.microsoft.com/office/drawing/2014/chartex" xmlns:cx1="http://schemas.microsoft.com/office/drawing/2015/9/8/chartex" xmlns:cx2="http://schemas.microsoft.com/office/drawing/2015/10/21/chartex" xmlns:cx3="http://schemas.microsoft.com/office/drawing/2016/5/9/chartex" xmlns:cx4="http://schemas.microsoft.com/office/drawing/2016/5/10/chartex" xmlns:cx5="http://schemas.microsoft.com/office/drawing/2016/5/11/chartex" xmlns:cx6="http://schemas.microsoft.com/office/drawing/2016/5/12/chartex" xmlns:cx7="http://schemas.microsoft.com/office/drawing/2016/5/13/chartex" xmlns:cx8="http://schemas.microsoft.com/office/drawing/2016/5/14/chartex" xmlns:mc="http://schemas.openxmlformats.org/markup-compatibility/2006" xmlns:aink="http://schemas.microsoft.com/office/drawing/2016/ink" xmlns:am3d="http://schemas.microsoft.com/office/drawing/2017/model3d" xmlns:o="urn:schemas-microsoft-com:office:office" xmlns:r="http://schemas.openxmlformats.org/officeDocument/2006/relationships" xmlns:m="http://schemas.openxmlformats.org/officeDocument/2006/math" xmlns:v="urn:schemas-microsoft-com:vml" xmlns:wp14="http://schemas.microsoft.com/office/word/2010/wordprocessingDrawing" xmlns:wp="http://schemas.openxmlformats.org/drawingml/2006/wordprocessingDrawing" xmlns:w10="urn:schemas-microsoft-com:office:word" xmlns:w="http://schemas.openxmlformats.org/wordprocessingml/2006/main" xmlns:w14="http://schemas.microsoft.com/office/word/2010/wordml" xmlns:w15="http://schemas.microsoft.com/office/word/2012/wordml" xmlns:w16cid="http://schemas.microsoft.com/office/word/2016/wordml/cid" xmlns:w16se="http://schemas.microsoft.com/office/word/2015/wordml/symex" xmlns:wpg="http://schemas.microsoft.com/office/word/2010/wordprocessingGroup" xmlns:wpi="http://schemas.microsoft.com/office/word/2010/wordprocessingInk" xmlns:wne="http://schemas.microsoft.com/office/word/2006/wordml" xmlns:wps="http://schemas.microsoft.com/office/word/2010/wordprocessingShape" mc:Ignorable="w14 w15 w16se w16cid wp14">
   <w:sdt>
     <w:sdtPr>
       <w:id w:val="-120913192"/>
@@ -6386,7 +8483,7 @@
 </file>
 
 <file path=word/footnotes.xml><?xml version="1.0" encoding="utf-8"?>
-<w:footnotes xmlns:wpc="http://schemas.microsoft.com/office/word/2010/wordprocessingCanvas" xmlns:cx="http://schemas.microsoft.com/office/drawing/2014/chartex" xmlns:mc="http://schemas.openxmlformats.org/markup-compatibility/2006" xmlns:o="urn:schemas-microsoft-com:office:office" xmlns:r="http://schemas.openxmlformats.org/officeDocument/2006/relationships" xmlns:m="http://schemas.openxmlformats.org/officeDocument/2006/math" xmlns:v="urn:schemas-microsoft-com:vml" xmlns:wp14="http://schemas.microsoft.com/office/word/2010/wordprocessingDrawing" xmlns:wp="http://schemas.openxmlformats.org/drawingml/2006/wordprocessingDrawing" xmlns:w10="urn:schemas-microsoft-com:office:word" xmlns:w="http://schemas.openxmlformats.org/wordprocessingml/2006/main" xmlns:w14="http://schemas.microsoft.com/office/word/2010/wordml" xmlns:w15="http://schemas.microsoft.com/office/word/2012/wordml" xmlns:w16se="http://schemas.microsoft.com/office/word/2015/wordml/symex" xmlns:wpg="http://schemas.microsoft.com/office/word/2010/wordprocessingGroup" xmlns:wpi="http://schemas.microsoft.com/office/word/2010/wordprocessingInk" xmlns:wne="http://schemas.microsoft.com/office/word/2006/wordml" xmlns:wps="http://schemas.microsoft.com/office/word/2010/wordprocessingShape" mc:Ignorable="w14 w15 w16se wp14">
+<w:footnotes xmlns:wpc="http://schemas.microsoft.com/office/word/2010/wordprocessingCanvas" xmlns:cx="http://schemas.microsoft.com/office/drawing/2014/chartex" xmlns:cx1="http://schemas.microsoft.com/office/drawing/2015/9/8/chartex" xmlns:cx2="http://schemas.microsoft.com/office/drawing/2015/10/21/chartex" xmlns:cx3="http://schemas.microsoft.com/office/drawing/2016/5/9/chartex" xmlns:cx4="http://schemas.microsoft.com/office/drawing/2016/5/10/chartex" xmlns:cx5="http://schemas.microsoft.com/office/drawing/2016/5/11/chartex" xmlns:cx6="http://schemas.microsoft.com/office/drawing/2016/5/12/chartex" xmlns:cx7="http://schemas.microsoft.com/office/drawing/2016/5/13/chartex" xmlns:cx8="http://schemas.microsoft.com/office/drawing/2016/5/14/chartex" xmlns:mc="http://schemas.openxmlformats.org/markup-compatibility/2006" xmlns:aink="http://schemas.microsoft.com/office/drawing/2016/ink" xmlns:am3d="http://schemas.microsoft.com/office/drawing/2017/model3d" xmlns:o="urn:schemas-microsoft-com:office:office" xmlns:r="http://schemas.openxmlformats.org/officeDocument/2006/relationships" xmlns:m="http://schemas.openxmlformats.org/officeDocument/2006/math" xmlns:v="urn:schemas-microsoft-com:vml" xmlns:wp14="http://schemas.microsoft.com/office/word/2010/wordprocessingDrawing" xmlns:wp="http://schemas.openxmlformats.org/drawingml/2006/wordprocessingDrawing" xmlns:w10="urn:schemas-microsoft-com:office:word" xmlns:w="http://schemas.openxmlformats.org/wordprocessingml/2006/main" xmlns:w14="http://schemas.microsoft.com/office/word/2010/wordml" xmlns:w15="http://schemas.microsoft.com/office/word/2012/wordml" xmlns:w16cid="http://schemas.microsoft.com/office/word/2016/wordml/cid" xmlns:w16se="http://schemas.microsoft.com/office/word/2015/wordml/symex" xmlns:wpg="http://schemas.microsoft.com/office/word/2010/wordprocessingGroup" xmlns:wpi="http://schemas.microsoft.com/office/word/2010/wordprocessingInk" xmlns:wne="http://schemas.microsoft.com/office/word/2006/wordml" xmlns:wps="http://schemas.microsoft.com/office/word/2010/wordprocessingShape" mc:Ignorable="w14 w15 w16se w16cid wp14">
   <w:footnote w:type="separator" w:id="-1">
     <w:p>
       <w:pPr>
@@ -6411,7 +8508,7 @@
 </file>
 
 <file path=word/numbering.xml><?xml version="1.0" encoding="utf-8"?>
-<w:numbering xmlns:wpc="http://schemas.microsoft.com/office/word/2010/wordprocessingCanvas" xmlns:cx="http://schemas.microsoft.com/office/drawing/2014/chartex" xmlns:mc="http://schemas.openxmlformats.org/markup-compatibility/2006" xmlns:o="urn:schemas-microsoft-com:office:office" xmlns:r="http://schemas.openxmlformats.org/officeDocument/2006/relationships" xmlns:m="http://schemas.openxmlformats.org/officeDocument/2006/math" xmlns:v="urn:schemas-microsoft-com:vml" xmlns:wp14="http://schemas.microsoft.com/office/word/2010/wordprocessingDrawing" xmlns:wp="http://schemas.openxmlformats.org/drawingml/2006/wordprocessingDrawing" xmlns:w10="urn:schemas-microsoft-com:office:word" xmlns:w="http://schemas.openxmlformats.org/wordprocessingml/2006/main" xmlns:w14="http://schemas.microsoft.com/office/word/2010/wordml" xmlns:w15="http://schemas.microsoft.com/office/word/2012/wordml" xmlns:w16se="http://schemas.microsoft.com/office/word/2015/wordml/symex" xmlns:wpg="http://schemas.microsoft.com/office/word/2010/wordprocessingGroup" xmlns:wpi="http://schemas.microsoft.com/office/word/2010/wordprocessingInk" xmlns:wne="http://schemas.microsoft.com/office/word/2006/wordml" xmlns:wps="http://schemas.microsoft.com/office/word/2010/wordprocessingShape" mc:Ignorable="w14 w15 w16se wp14">
+<w:numbering xmlns:wpc="http://schemas.microsoft.com/office/word/2010/wordprocessingCanvas" xmlns:cx="http://schemas.microsoft.com/office/drawing/2014/chartex" xmlns:cx1="http://schemas.microsoft.com/office/drawing/2015/9/8/chartex" xmlns:cx2="http://schemas.microsoft.com/office/drawing/2015/10/21/chartex" xmlns:cx3="http://schemas.microsoft.com/office/drawing/2016/5/9/chartex" xmlns:cx4="http://schemas.microsoft.com/office/drawing/2016/5/10/chartex" xmlns:cx5="http://schemas.microsoft.com/office/drawing/2016/5/11/chartex" xmlns:cx6="http://schemas.microsoft.com/office/drawing/2016/5/12/chartex" xmlns:cx7="http://schemas.microsoft.com/office/drawing/2016/5/13/chartex" xmlns:cx8="http://schemas.microsoft.com/office/drawing/2016/5/14/chartex" xmlns:mc="http://schemas.openxmlformats.org/markup-compatibility/2006" xmlns:aink="http://schemas.microsoft.com/office/drawing/2016/ink" xmlns:am3d="http://schemas.microsoft.com/office/drawing/2017/model3d" xmlns:o="urn:schemas-microsoft-com:office:office" xmlns:r="http://schemas.openxmlformats.org/officeDocument/2006/relationships" xmlns:m="http://schemas.openxmlformats.org/officeDocument/2006/math" xmlns:v="urn:schemas-microsoft-com:vml" xmlns:wp14="http://schemas.microsoft.com/office/word/2010/wordprocessingDrawing" xmlns:wp="http://schemas.openxmlformats.org/drawingml/2006/wordprocessingDrawing" xmlns:w10="urn:schemas-microsoft-com:office:word" xmlns:w="http://schemas.openxmlformats.org/wordprocessingml/2006/main" xmlns:w14="http://schemas.microsoft.com/office/word/2010/wordml" xmlns:w15="http://schemas.microsoft.com/office/word/2012/wordml" xmlns:w16cid="http://schemas.microsoft.com/office/word/2016/wordml/cid" xmlns:w16se="http://schemas.microsoft.com/office/word/2015/wordml/symex" xmlns:wpg="http://schemas.microsoft.com/office/word/2010/wordprocessingGroup" xmlns:wpi="http://schemas.microsoft.com/office/word/2010/wordprocessingInk" xmlns:wne="http://schemas.microsoft.com/office/word/2006/wordml" xmlns:wps="http://schemas.microsoft.com/office/word/2010/wordprocessingShape" mc:Ignorable="w14 w15 w16se w16cid wp14">
   <w:abstractNum w:abstractNumId="0" w15:restartNumberingAfterBreak="0">
     <w:nsid w:val="2359427B"/>
     <w:multiLevelType w:val="hybridMultilevel"/>
@@ -6590,7 +8687,7 @@
   <w:abstractNum w:abstractNumId="2" w15:restartNumberingAfterBreak="0">
     <w:nsid w:val="4D661144"/>
     <w:multiLevelType w:val="hybridMultilevel"/>
-    <w:tmpl w:val="B130002E"/>
+    <w:tmpl w:val="E98C4536"/>
     <w:lvl w:ilvl="0" w:tplc="3C608480">
       <w:start w:val="1"/>
       <w:numFmt w:val="decimal"/>
@@ -6635,14 +8732,16 @@
         <w:ind w:left="1600" w:hanging="400"/>
       </w:pPr>
     </w:lvl>
-    <w:lvl w:ilvl="4" w:tplc="04090019" w:tentative="1">
-      <w:start w:val="1"/>
-      <w:numFmt w:val="upperLetter"/>
-      <w:lvlText w:val="%5."/>
+    <w:lvl w:ilvl="4" w:tplc="B5E2204E">
+      <w:numFmt w:val="bullet"/>
+      <w:lvlText w:val="-"/>
       <w:lvlJc w:val="left"/>
       <w:pPr>
-        <w:ind w:left="2000" w:hanging="400"/>
-      </w:pPr>
+        <w:ind w:left="1778" w:hanging="360"/>
+      </w:pPr>
+      <w:rPr>
+        <w:rFonts w:ascii="맑은 고딕" w:eastAsia="맑은 고딕" w:hAnsi="맑은 고딕" w:cstheme="minorBidi" w:hint="eastAsia"/>
+      </w:rPr>
     </w:lvl>
     <w:lvl w:ilvl="5" w:tplc="0409001B" w:tentative="1">
       <w:start w:val="1"/>
@@ -6902,7 +9001,7 @@
 </file>
 
 <file path=word/styles.xml><?xml version="1.0" encoding="utf-8"?>
-<w:styles xmlns:mc="http://schemas.openxmlformats.org/markup-compatibility/2006" xmlns:r="http://schemas.openxmlformats.org/officeDocument/2006/relationships" xmlns:w="http://schemas.openxmlformats.org/wordprocessingml/2006/main" xmlns:w14="http://schemas.microsoft.com/office/word/2010/wordml" xmlns:w15="http://schemas.microsoft.com/office/word/2012/wordml" xmlns:w16se="http://schemas.microsoft.com/office/word/2015/wordml/symex" mc:Ignorable="w14 w15 w16se">
+<w:styles xmlns:mc="http://schemas.openxmlformats.org/markup-compatibility/2006" xmlns:r="http://schemas.openxmlformats.org/officeDocument/2006/relationships" xmlns:w="http://schemas.openxmlformats.org/wordprocessingml/2006/main" xmlns:w14="http://schemas.microsoft.com/office/word/2010/wordml" xmlns:w15="http://schemas.microsoft.com/office/word/2012/wordml" xmlns:w16cid="http://schemas.microsoft.com/office/word/2016/wordml/cid" xmlns:w16se="http://schemas.microsoft.com/office/word/2015/wordml/symex" mc:Ignorable="w14 w15 w16se w16cid">
   <w:docDefaults>
     <w:rPrDefault>
       <w:rPr>
@@ -6919,7 +9018,7 @@
       </w:pPr>
     </w:pPrDefault>
   </w:docDefaults>
-  <w:latentStyles w:defLockedState="0" w:defUIPriority="99" w:defSemiHidden="0" w:defUnhideWhenUsed="0" w:defQFormat="0" w:count="371">
+  <w:latentStyles w:defLockedState="0" w:defUIPriority="99" w:defSemiHidden="0" w:defUnhideWhenUsed="0" w:defQFormat="0" w:count="375">
     <w:lsdException w:name="Normal" w:uiPriority="0" w:qFormat="1"/>
     <w:lsdException w:name="heading 1" w:uiPriority="9" w:qFormat="1"/>
     <w:lsdException w:name="heading 2" w:semiHidden="1" w:uiPriority="9" w:unhideWhenUsed="1" w:qFormat="1"/>
@@ -7025,7 +9124,6 @@
     <w:lsdException w:name="HTML Sample" w:semiHidden="1" w:unhideWhenUsed="1"/>
     <w:lsdException w:name="HTML Typewriter" w:semiHidden="1" w:unhideWhenUsed="1"/>
     <w:lsdException w:name="HTML Variable" w:semiHidden="1" w:unhideWhenUsed="1"/>
-    <w:lsdException w:name="Normal Table" w:semiHidden="1" w:unhideWhenUsed="1"/>
     <w:lsdException w:name="annotation subject" w:semiHidden="1" w:unhideWhenUsed="1"/>
     <w:lsdException w:name="No List" w:semiHidden="1" w:unhideWhenUsed="1"/>
     <w:lsdException w:name="Outline List 1" w:semiHidden="1" w:unhideWhenUsed="1"/>
@@ -7069,10 +9167,8 @@
     <w:lsdException w:name="Table Elegant" w:semiHidden="1" w:unhideWhenUsed="1"/>
     <w:lsdException w:name="Table Professional" w:semiHidden="1" w:unhideWhenUsed="1"/>
     <w:lsdException w:name="Table Subtle 1" w:semiHidden="1" w:unhideWhenUsed="1"/>
-    <w:lsdException w:name="Table Subtle 2" w:semiHidden="1" w:unhideWhenUsed="1"/>
     <w:lsdException w:name="Table Web 1" w:semiHidden="1" w:unhideWhenUsed="1"/>
     <w:lsdException w:name="Table Web 2" w:semiHidden="1" w:unhideWhenUsed="1"/>
-    <w:lsdException w:name="Table Web 3" w:semiHidden="1" w:unhideWhenUsed="1"/>
     <w:lsdException w:name="Balloon Text" w:semiHidden="1" w:unhideWhenUsed="1"/>
     <w:lsdException w:name="Table Grid" w:uiPriority="39"/>
     <w:lsdException w:name="Table Theme" w:semiHidden="1" w:unhideWhenUsed="1"/>
@@ -7291,6 +9387,10 @@
     <w:lsdException w:name="List Table 5 Dark Accent 6" w:uiPriority="50"/>
     <w:lsdException w:name="List Table 6 Colorful Accent 6" w:uiPriority="51"/>
     <w:lsdException w:name="List Table 7 Colorful Accent 6" w:uiPriority="52"/>
+    <w:lsdException w:name="Mention" w:semiHidden="1" w:unhideWhenUsed="1"/>
+    <w:lsdException w:name="Smart Hyperlink" w:semiHidden="1" w:unhideWhenUsed="1"/>
+    <w:lsdException w:name="Hashtag" w:semiHidden="1" w:unhideWhenUsed="1"/>
+    <w:lsdException w:name="Unresolved Mention" w:semiHidden="1" w:unhideWhenUsed="1"/>
   </w:latentStyles>
   <w:style w:type="paragraph" w:default="1" w:styleId="a">
     <w:name w:val="Normal"/>
@@ -7305,6 +9405,7 @@
   <w:style w:type="character" w:default="1" w:styleId="a0">
     <w:name w:val="Default Paragraph Font"/>
     <w:uiPriority w:val="1"/>
+    <w:semiHidden/>
     <w:unhideWhenUsed/>
   </w:style>
   <w:style w:type="table" w:default="1" w:styleId="a1">
@@ -7500,6 +9601,32 @@
     <w:rPr>
       <w:color w:val="0563C1" w:themeColor="hyperlink"/>
       <w:u w:val="single"/>
+    </w:rPr>
+  </w:style>
+  <w:style w:type="character" w:styleId="ac">
+    <w:name w:val="Unresolved Mention"/>
+    <w:basedOn w:val="a0"/>
+    <w:uiPriority w:val="99"/>
+    <w:semiHidden/>
+    <w:unhideWhenUsed/>
+    <w:rsid w:val="00341B9A"/>
+    <w:rPr>
+      <w:color w:val="605E5C"/>
+      <w:shd w:val="clear" w:color="auto" w:fill="E1DFDD"/>
+    </w:rPr>
+  </w:style>
+  <w:style w:type="paragraph" w:styleId="ad">
+    <w:name w:val="caption"/>
+    <w:basedOn w:val="a"/>
+    <w:next w:val="a"/>
+    <w:uiPriority w:val="35"/>
+    <w:unhideWhenUsed/>
+    <w:qFormat/>
+    <w:rsid w:val="003F524E"/>
+    <w:rPr>
+      <w:b/>
+      <w:bCs/>
+      <w:szCs w:val="20"/>
     </w:rPr>
   </w:style>
 </w:styles>
@@ -7771,7 +9898,7 @@
 </file>
 
 <file path=customXml/itemProps1.xml><?xml version="1.0" encoding="utf-8"?>
-<ds:datastoreItem xmlns:ds="http://schemas.openxmlformats.org/officeDocument/2006/customXml" ds:itemID="{930CCDCF-F407-4EF7-A01D-53F7815CCD5C}">
+<ds:datastoreItem xmlns:ds="http://schemas.openxmlformats.org/officeDocument/2006/customXml" ds:itemID="{81629131-A37C-4CF3-9901-765452E2F970}">
   <ds:schemaRefs>
     <ds:schemaRef ds:uri="http://schemas.openxmlformats.org/officeDocument/2006/bibliography"/>
   </ds:schemaRefs>

</xml_diff>